<commit_message>
Added The purpose of our project
</commit_message>
<xml_diff>
--- a/project.docx
+++ b/project.docx
@@ -931,7 +931,7 @@
               </mc:Choice>
               <mc:Fallback>
                 <w:pict>
-                  <v:group w14:anchorId="4C27CC67" id="Group 115" o:spid="_x0000_s1026" style="position:absolute;margin-left:0;margin-top:0;width:18pt;height:10in;z-index:251659264;mso-width-percent:29;mso-height-percent:909;mso-left-percent:45;mso-position-horizontal-relative:page;mso-position-vertical:center;mso-position-vertical-relative:page;mso-width-percent:29;mso-height-percent:909;mso-left-percent:45" coordsize="2286,91440" o:gfxdata="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">
+                  <v:group w14:anchorId="7769E78C" id="Group 115" o:spid="_x0000_s1026" style="position:absolute;margin-left:0;margin-top:0;width:18pt;height:10in;z-index:251659264;mso-width-percent:29;mso-height-percent:909;mso-left-percent:45;mso-position-horizontal-relative:page;mso-position-vertical:center;mso-position-vertical-relative:page;mso-width-percent:29;mso-height-percent:909;mso-left-percent:45" coordsize="2286,91440" o:gfxdata="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">
                     <v:rect id="Rectangle 115" o:spid="_x0000_s1027" style="position:absolute;width:2286;height:87820;visibility:visible;mso-wrap-style:square;v-text-anchor:middle" o:gfxdata="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" fillcolor="#e97132 [3205]" stroked="f" strokeweight="1pt"/>
                     <v:rect id="Rectangle 116" o:spid="_x0000_s1028" style="position:absolute;top:89154;width:2286;height:2286;visibility:visible;mso-wrap-style:square;v-text-anchor:middle" o:gfxdata="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" fillcolor="#156082 [3204]" stroked="f" strokeweight="1pt">
                       <o:lock v:ext="edit" aspectratio="t"/>
@@ -955,21 +955,399 @@
     </w:sdt>
     <w:p>
       <w:pPr>
-        <w:rPr>
-          <w:rFonts w:asciiTheme="majorBidi" w:hAnsiTheme="majorBidi" w:cstheme="majorBidi"/>
+        <w:jc w:val="center"/>
+        <w:rPr>
+          <w:rFonts w:asciiTheme="majorBidi" w:hAnsiTheme="majorBidi" w:cstheme="majorBidi"/>
+          <w:b/>
+          <w:bCs/>
           <w:sz w:val="36"/>
           <w:szCs w:val="36"/>
         </w:rPr>
       </w:pPr>
+      <w:r>
+        <w:rPr>
+          <w:rFonts w:asciiTheme="majorBidi" w:hAnsiTheme="majorBidi" w:cstheme="majorBidi"/>
+          <w:b/>
+          <w:bCs/>
+          <w:sz w:val="36"/>
+          <w:szCs w:val="36"/>
+        </w:rPr>
+        <w:lastRenderedPageBreak/>
+        <w:t>Project Objectives</w:t>
+      </w:r>
     </w:p>
     <w:p>
       <w:pPr>
-        <w:rPr>
-          <w:rFonts w:asciiTheme="majorBidi" w:hAnsiTheme="majorBidi" w:cstheme="majorBidi"/>
+        <w:jc w:val="center"/>
+        <w:rPr>
+          <w:rFonts w:asciiTheme="majorBidi" w:hAnsiTheme="majorBidi" w:cstheme="majorBidi"/>
+          <w:b/>
+          <w:bCs/>
           <w:sz w:val="36"/>
           <w:szCs w:val="36"/>
         </w:rPr>
       </w:pPr>
+    </w:p>
+    <w:p>
+      <w:pPr>
+        <w:pStyle w:val="ListParagraph"/>
+        <w:numPr>
+          <w:ilvl w:val="0"/>
+          <w:numId w:val="1"/>
+        </w:numPr>
+        <w:rPr>
+          <w:rFonts w:asciiTheme="majorBidi" w:hAnsiTheme="majorBidi" w:cstheme="majorBidi"/>
+          <w:sz w:val="36"/>
+          <w:szCs w:val="36"/>
+        </w:rPr>
+      </w:pPr>
+      <w:r>
+        <w:rPr>
+          <w:rFonts w:asciiTheme="majorBidi" w:hAnsiTheme="majorBidi" w:cstheme="majorBidi"/>
+          <w:sz w:val="36"/>
+          <w:szCs w:val="36"/>
+        </w:rPr>
+        <w:t>Purpose</w:t>
+      </w:r>
+    </w:p>
+    <w:p>
+      <w:pPr>
+        <w:pStyle w:val="ListParagraph"/>
+        <w:numPr>
+          <w:ilvl w:val="0"/>
+          <w:numId w:val="1"/>
+        </w:numPr>
+        <w:rPr>
+          <w:rFonts w:asciiTheme="majorBidi" w:hAnsiTheme="majorBidi" w:cstheme="majorBidi"/>
+          <w:sz w:val="36"/>
+          <w:szCs w:val="36"/>
+        </w:rPr>
+      </w:pPr>
+      <w:r>
+        <w:rPr>
+          <w:rFonts w:asciiTheme="majorBidi" w:hAnsiTheme="majorBidi" w:cstheme="majorBidi"/>
+          <w:sz w:val="36"/>
+          <w:szCs w:val="36"/>
+        </w:rPr>
+        <w:t>Targeted Audience and stakeholders</w:t>
+      </w:r>
+    </w:p>
+    <w:p>
+      <w:pPr>
+        <w:pStyle w:val="ListParagraph"/>
+        <w:numPr>
+          <w:ilvl w:val="0"/>
+          <w:numId w:val="1"/>
+        </w:numPr>
+        <w:rPr>
+          <w:rFonts w:asciiTheme="majorBidi" w:hAnsiTheme="majorBidi" w:cstheme="majorBidi"/>
+          <w:sz w:val="36"/>
+          <w:szCs w:val="36"/>
+        </w:rPr>
+      </w:pPr>
+      <w:r>
+        <w:rPr>
+          <w:rFonts w:asciiTheme="majorBidi" w:hAnsiTheme="majorBidi" w:cstheme="majorBidi"/>
+          <w:sz w:val="36"/>
+          <w:szCs w:val="36"/>
+        </w:rPr>
+        <w:t>The methodology used</w:t>
+      </w:r>
+    </w:p>
+    <w:p>
+      <w:pPr>
+        <w:pStyle w:val="ListParagraph"/>
+        <w:numPr>
+          <w:ilvl w:val="0"/>
+          <w:numId w:val="1"/>
+        </w:numPr>
+        <w:rPr>
+          <w:rFonts w:asciiTheme="majorBidi" w:hAnsiTheme="majorBidi" w:cstheme="majorBidi"/>
+          <w:sz w:val="36"/>
+          <w:szCs w:val="36"/>
+        </w:rPr>
+      </w:pPr>
+      <w:r>
+        <w:rPr>
+          <w:rFonts w:asciiTheme="majorBidi" w:hAnsiTheme="majorBidi" w:cstheme="majorBidi"/>
+          <w:sz w:val="36"/>
+          <w:szCs w:val="36"/>
+        </w:rPr>
+        <w:t>Functional &amp; Non-functional requirements</w:t>
+      </w:r>
+    </w:p>
+    <w:p>
+      <w:pPr>
+        <w:pStyle w:val="ListParagraph"/>
+        <w:numPr>
+          <w:ilvl w:val="0"/>
+          <w:numId w:val="1"/>
+        </w:numPr>
+        <w:rPr>
+          <w:rFonts w:asciiTheme="majorBidi" w:hAnsiTheme="majorBidi" w:cstheme="majorBidi"/>
+          <w:sz w:val="36"/>
+          <w:szCs w:val="36"/>
+        </w:rPr>
+      </w:pPr>
+      <w:r>
+        <w:rPr>
+          <w:rFonts w:asciiTheme="majorBidi" w:hAnsiTheme="majorBidi" w:cstheme="majorBidi"/>
+          <w:sz w:val="36"/>
+          <w:szCs w:val="36"/>
+        </w:rPr>
+        <w:t>Project Diagrams</w:t>
+      </w:r>
+    </w:p>
+    <w:p>
+      <w:pPr>
+        <w:rPr>
+          <w:rFonts w:asciiTheme="majorBidi" w:hAnsiTheme="majorBidi" w:cstheme="majorBidi"/>
+          <w:sz w:val="36"/>
+          <w:szCs w:val="36"/>
+          <w:lang w:bidi="ar-EG"/>
+        </w:rPr>
+      </w:pPr>
+    </w:p>
+    <w:p>
+      <w:pPr>
+        <w:rPr>
+          <w:rFonts w:asciiTheme="majorBidi" w:hAnsiTheme="majorBidi" w:cstheme="majorBidi"/>
+          <w:sz w:val="36"/>
+          <w:szCs w:val="36"/>
+          <w:lang w:bidi="ar-EG"/>
+        </w:rPr>
+      </w:pPr>
+      <w:r>
+        <w:rPr>
+          <w:rFonts w:asciiTheme="majorBidi" w:hAnsiTheme="majorBidi" w:cstheme="majorBidi"/>
+          <w:sz w:val="36"/>
+          <w:szCs w:val="36"/>
+          <w:lang w:bidi="ar-EG"/>
+        </w:rPr>
+        <w:br w:type="page"/>
+      </w:r>
+    </w:p>
+    <w:p>
+      <w:pPr>
+        <w:pStyle w:val="ListParagraph"/>
+        <w:numPr>
+          <w:ilvl w:val="0"/>
+          <w:numId w:val="2"/>
+        </w:numPr>
+        <w:rPr>
+          <w:rFonts w:asciiTheme="majorBidi" w:hAnsiTheme="majorBidi" w:cstheme="majorBidi"/>
+          <w:sz w:val="32"/>
+          <w:szCs w:val="32"/>
+          <w:lang w:bidi="ar-EG"/>
+        </w:rPr>
+      </w:pPr>
+      <w:r>
+        <w:rPr>
+          <w:rFonts w:asciiTheme="majorBidi" w:hAnsiTheme="majorBidi" w:cstheme="majorBidi"/>
+          <w:sz w:val="32"/>
+          <w:szCs w:val="32"/>
+          <w:lang w:bidi="ar-EG"/>
+        </w:rPr>
+        <w:lastRenderedPageBreak/>
+        <w:t>Purpose of the project</w:t>
+      </w:r>
+    </w:p>
+    <w:p>
+      <w:pPr>
+        <w:ind w:left="360"/>
+        <w:rPr>
+          <w:rFonts w:asciiTheme="majorBidi" w:hAnsiTheme="majorBidi" w:cstheme="majorBidi"/>
+          <w:lang w:bidi="ar-EG"/>
+        </w:rPr>
+      </w:pPr>
+      <w:r>
+        <w:rPr>
+          <w:rFonts w:asciiTheme="majorBidi" w:hAnsiTheme="majorBidi" w:cstheme="majorBidi"/>
+          <w:lang w:bidi="ar-EG"/>
+        </w:rPr>
+        <w:t xml:space="preserve">We have chosen to </w:t>
+      </w:r>
+      <w:proofErr w:type="gramStart"/>
+      <w:r>
+        <w:rPr>
+          <w:rFonts w:asciiTheme="majorBidi" w:hAnsiTheme="majorBidi" w:cstheme="majorBidi"/>
+          <w:lang w:bidi="ar-EG"/>
+        </w:rPr>
+        <w:t>make the</w:t>
+      </w:r>
+      <w:proofErr w:type="gramEnd"/>
+      <w:r>
+        <w:rPr>
+          <w:rFonts w:asciiTheme="majorBidi" w:hAnsiTheme="majorBidi" w:cstheme="majorBidi"/>
+          <w:lang w:bidi="ar-EG"/>
+        </w:rPr>
+        <w:t xml:space="preserve"> project related to the university system since we’re all passionate about learning,</w:t>
+      </w:r>
+    </w:p>
+    <w:p>
+      <w:pPr>
+        <w:ind w:left="360"/>
+        <w:rPr>
+          <w:rFonts w:asciiTheme="majorBidi" w:hAnsiTheme="majorBidi" w:cstheme="majorBidi"/>
+          <w:lang w:bidi="ar-EG"/>
+        </w:rPr>
+      </w:pPr>
+      <w:r>
+        <w:rPr>
+          <w:rFonts w:asciiTheme="majorBidi" w:hAnsiTheme="majorBidi" w:cstheme="majorBidi"/>
+          <w:lang w:bidi="ar-EG"/>
+        </w:rPr>
+        <w:t xml:space="preserve">One of the reasons that make us qualified to determine our project’s pillars carefully is that we’re university </w:t>
+      </w:r>
+      <w:proofErr w:type="gramStart"/>
+      <w:r>
+        <w:rPr>
+          <w:rFonts w:asciiTheme="majorBidi" w:hAnsiTheme="majorBidi" w:cstheme="majorBidi"/>
+          <w:lang w:bidi="ar-EG"/>
+        </w:rPr>
+        <w:t>students</w:t>
+      </w:r>
+      <w:proofErr w:type="gramEnd"/>
+      <w:r>
+        <w:rPr>
+          <w:rFonts w:asciiTheme="majorBidi" w:hAnsiTheme="majorBidi" w:cstheme="majorBidi"/>
+          <w:lang w:bidi="ar-EG"/>
+        </w:rPr>
+        <w:t xml:space="preserve"> so we have faced many challenges that brought ideas for us to make things easier.</w:t>
+      </w:r>
+    </w:p>
+    <w:p>
+      <w:pPr>
+        <w:ind w:left="360"/>
+        <w:rPr>
+          <w:rFonts w:asciiTheme="majorBidi" w:hAnsiTheme="majorBidi" w:cstheme="majorBidi"/>
+          <w:lang w:bidi="ar-EG"/>
+        </w:rPr>
+      </w:pPr>
+    </w:p>
+    <w:p>
+      <w:pPr>
+        <w:ind w:left="360"/>
+        <w:rPr>
+          <w:rFonts w:asciiTheme="majorBidi" w:hAnsiTheme="majorBidi" w:cstheme="majorBidi"/>
+          <w:lang w:bidi="ar-EG"/>
+        </w:rPr>
+      </w:pPr>
+      <w:r>
+        <w:rPr>
+          <w:rFonts w:asciiTheme="majorBidi" w:hAnsiTheme="majorBidi" w:cstheme="majorBidi"/>
+          <w:lang w:bidi="ar-EG"/>
+        </w:rPr>
+        <w:t>The purpose of our project is to make a different system for the university that will function better, including necessary features that might have been missed in our system such as auditing courses easily, making the library connected to the system with a points system that will encourage the students to read more books etc....</w:t>
+      </w:r>
+    </w:p>
+    <w:p>
+      <w:pPr>
+        <w:ind w:left="360"/>
+        <w:rPr>
+          <w:rFonts w:asciiTheme="majorBidi" w:hAnsiTheme="majorBidi" w:cstheme="majorBidi"/>
+          <w:lang w:bidi="ar-EG"/>
+        </w:rPr>
+      </w:pPr>
+    </w:p>
+    <w:p>
+      <w:pPr>
+        <w:pStyle w:val="ListParagraph"/>
+        <w:numPr>
+          <w:ilvl w:val="0"/>
+          <w:numId w:val="2"/>
+        </w:numPr>
+        <w:rPr>
+          <w:rFonts w:asciiTheme="majorBidi" w:hAnsiTheme="majorBidi" w:cstheme="majorBidi"/>
+          <w:sz w:val="32"/>
+          <w:szCs w:val="32"/>
+          <w:lang w:bidi="ar-EG"/>
+        </w:rPr>
+      </w:pPr>
+      <w:r>
+        <w:rPr>
+          <w:rFonts w:asciiTheme="majorBidi" w:hAnsiTheme="majorBidi" w:cstheme="majorBidi"/>
+          <w:sz w:val="32"/>
+          <w:szCs w:val="32"/>
+          <w:lang w:bidi="ar-EG"/>
+        </w:rPr>
+        <w:t>Audience and Stakeholders</w:t>
+      </w:r>
+    </w:p>
+    <w:p>
+      <w:pPr>
+        <w:ind w:left="360"/>
+        <w:rPr>
+          <w:rFonts w:asciiTheme="majorBidi" w:hAnsiTheme="majorBidi" w:cstheme="majorBidi"/>
+          <w:lang w:bidi="ar-EG"/>
+        </w:rPr>
+      </w:pPr>
+    </w:p>
+    <w:p>
+      <w:pPr>
+        <w:rPr>
+          <w:rFonts w:asciiTheme="majorBidi" w:hAnsiTheme="majorBidi" w:cstheme="majorBidi"/>
+          <w:lang w:bidi="ar-EG"/>
+        </w:rPr>
+      </w:pPr>
+    </w:p>
+    <w:p>
+      <w:pPr>
+        <w:rPr>
+          <w:rFonts w:asciiTheme="majorBidi" w:hAnsiTheme="majorBidi" w:cstheme="majorBidi"/>
+          <w:lang w:bidi="ar-EG"/>
+        </w:rPr>
+      </w:pPr>
+    </w:p>
+    <w:p>
+      <w:pPr>
+        <w:rPr>
+          <w:rFonts w:asciiTheme="majorBidi" w:hAnsiTheme="majorBidi" w:cstheme="majorBidi"/>
+          <w:lang w:bidi="ar-EG"/>
+        </w:rPr>
+      </w:pPr>
+    </w:p>
+    <w:p>
+      <w:pPr>
+        <w:rPr>
+          <w:rFonts w:asciiTheme="majorBidi" w:hAnsiTheme="majorBidi" w:cstheme="majorBidi"/>
+          <w:lang w:bidi="ar-EG"/>
+        </w:rPr>
+      </w:pPr>
+    </w:p>
+    <w:p>
+      <w:pPr>
+        <w:rPr>
+          <w:rFonts w:asciiTheme="majorBidi" w:hAnsiTheme="majorBidi" w:cstheme="majorBidi"/>
+          <w:lang w:bidi="ar-EG"/>
+        </w:rPr>
+      </w:pPr>
+    </w:p>
+    <w:p>
+      <w:pPr>
+        <w:rPr>
+          <w:rFonts w:asciiTheme="majorBidi" w:hAnsiTheme="majorBidi" w:cstheme="majorBidi"/>
+          <w:lang w:bidi="ar-EG"/>
+        </w:rPr>
+      </w:pPr>
+    </w:p>
+    <w:p>
+      <w:pPr>
+        <w:tabs>
+          <w:tab w:val="left" w:pos="2820"/>
+        </w:tabs>
+        <w:rPr>
+          <w:rFonts w:asciiTheme="majorBidi" w:hAnsiTheme="majorBidi" w:cstheme="majorBidi"/>
+          <w:lang w:bidi="ar-EG"/>
+        </w:rPr>
+      </w:pPr>
+      <w:r>
+        <w:rPr>
+          <w:rFonts w:asciiTheme="majorBidi" w:hAnsiTheme="majorBidi" w:cstheme="majorBidi"/>
+          <w:lang w:bidi="ar-EG"/>
+        </w:rPr>
+        <w:tab/>
+      </w:r>
     </w:p>
     <w:sectPr>
       <w:pgSz w:w="12240" w:h="15840"/>
@@ -981,6 +1359,245 @@
     </w:sectPr>
   </w:body>
 </w:document>
+</file>
+
+<file path=word/endnotes.xml><?xml version="1.0" encoding="utf-8"?>
+<w:endnotes xmlns:wpc="http://schemas.microsoft.com/office/word/2010/wordprocessingCanvas" xmlns:cx="http://schemas.microsoft.com/office/drawing/2014/chartex" xmlns:cx1="http://schemas.microsoft.com/office/drawing/2015/9/8/chartex" xmlns:cx2="http://schemas.microsoft.com/office/drawing/2015/10/21/chartex" xmlns:cx3="http://schemas.microsoft.com/office/drawing/2016/5/9/chartex" xmlns:cx4="http://schemas.microsoft.com/office/drawing/2016/5/10/chartex" xmlns:cx5="http://schemas.microsoft.com/office/drawing/2016/5/11/chartex" xmlns:cx6="http://schemas.microsoft.com/office/drawing/2016/5/12/chartex" xmlns:cx7="http://schemas.microsoft.com/office/drawing/2016/5/13/chartex" xmlns:cx8="http://schemas.microsoft.com/office/drawing/2016/5/14/chartex" xmlns:mc="http://schemas.openxmlformats.org/markup-compatibility/2006" xmlns:aink="http://schemas.microsoft.com/office/drawing/2016/ink" xmlns:am3d="http://schemas.microsoft.com/office/drawing/2017/model3d" xmlns:o="urn:schemas-microsoft-com:office:office" xmlns:oel="http://schemas.microsoft.com/office/2019/extlst" xmlns:r="http://schemas.openxmlformats.org/officeDocument/2006/relationships" xmlns:m="http://schemas.openxmlformats.org/officeDocument/2006/math" xmlns:v="urn:schemas-microsoft-com:vml" xmlns:wp14="http://schemas.microsoft.com/office/word/2010/wordprocessingDrawing" xmlns:wp="http://schemas.openxmlformats.org/drawingml/2006/wordprocessingDrawing" xmlns:w10="urn:schemas-microsoft-com:office:word" xmlns:w="http://schemas.openxmlformats.org/wordprocessingml/2006/main" xmlns:w14="http://schemas.microsoft.com/office/word/2010/wordml" xmlns:w15="http://schemas.microsoft.com/office/word/2012/wordml" xmlns:w16cex="http://schemas.microsoft.com/office/word/2018/wordml/cex" xmlns:w16cid="http://schemas.microsoft.com/office/word/2016/wordml/cid" xmlns:w16="http://schemas.microsoft.com/office/word/2018/wordml" xmlns:w16du="http://schemas.microsoft.com/office/word/2023/wordml/word16du" xmlns:w16sdtdh="http://schemas.microsoft.com/office/word/2020/wordml/sdtdatahash" xmlns:w16sdtfl="http://schemas.microsoft.com/office/word/2024/wordml/sdtformatlock" xmlns:w16se="http://schemas.microsoft.com/office/word/2015/wordml/symex" xmlns:wpg="http://schemas.microsoft.com/office/word/2010/wordprocessingGroup" xmlns:wpi="http://schemas.microsoft.com/office/word/2010/wordprocessingInk" xmlns:wne="http://schemas.microsoft.com/office/word/2006/wordml" xmlns:wps="http://schemas.microsoft.com/office/word/2010/wordprocessingShape" mc:Ignorable="w14 w15 w16se w16cid w16 w16cex w16sdtdh w16sdtfl w16du wp14">
+  <w:endnote w:type="separator" w:id="-1">
+    <w:p>
+      <w:pPr>
+        <w:spacing w:after="0" w:line="240" w:lineRule="auto"/>
+      </w:pPr>
+      <w:r>
+        <w:separator/>
+      </w:r>
+    </w:p>
+  </w:endnote>
+  <w:endnote w:type="continuationSeparator" w:id="0">
+    <w:p>
+      <w:pPr>
+        <w:spacing w:after="0" w:line="240" w:lineRule="auto"/>
+      </w:pPr>
+      <w:r>
+        <w:continuationSeparator/>
+      </w:r>
+    </w:p>
+  </w:endnote>
+</w:endnotes>
+</file>
+
+<file path=word/footnotes.xml><?xml version="1.0" encoding="utf-8"?>
+<w:footnotes xmlns:wpc="http://schemas.microsoft.com/office/word/2010/wordprocessingCanvas" xmlns:cx="http://schemas.microsoft.com/office/drawing/2014/chartex" xmlns:cx1="http://schemas.microsoft.com/office/drawing/2015/9/8/chartex" xmlns:cx2="http://schemas.microsoft.com/office/drawing/2015/10/21/chartex" xmlns:cx3="http://schemas.microsoft.com/office/drawing/2016/5/9/chartex" xmlns:cx4="http://schemas.microsoft.com/office/drawing/2016/5/10/chartex" xmlns:cx5="http://schemas.microsoft.com/office/drawing/2016/5/11/chartex" xmlns:cx6="http://schemas.microsoft.com/office/drawing/2016/5/12/chartex" xmlns:cx7="http://schemas.microsoft.com/office/drawing/2016/5/13/chartex" xmlns:cx8="http://schemas.microsoft.com/office/drawing/2016/5/14/chartex" xmlns:mc="http://schemas.openxmlformats.org/markup-compatibility/2006" xmlns:aink="http://schemas.microsoft.com/office/drawing/2016/ink" xmlns:am3d="http://schemas.microsoft.com/office/drawing/2017/model3d" xmlns:o="urn:schemas-microsoft-com:office:office" xmlns:oel="http://schemas.microsoft.com/office/2019/extlst" xmlns:r="http://schemas.openxmlformats.org/officeDocument/2006/relationships" xmlns:m="http://schemas.openxmlformats.org/officeDocument/2006/math" xmlns:v="urn:schemas-microsoft-com:vml" xmlns:wp14="http://schemas.microsoft.com/office/word/2010/wordprocessingDrawing" xmlns:wp="http://schemas.openxmlformats.org/drawingml/2006/wordprocessingDrawing" xmlns:w10="urn:schemas-microsoft-com:office:word" xmlns:w="http://schemas.openxmlformats.org/wordprocessingml/2006/main" xmlns:w14="http://schemas.microsoft.com/office/word/2010/wordml" xmlns:w15="http://schemas.microsoft.com/office/word/2012/wordml" xmlns:w16cex="http://schemas.microsoft.com/office/word/2018/wordml/cex" xmlns:w16cid="http://schemas.microsoft.com/office/word/2016/wordml/cid" xmlns:w16="http://schemas.microsoft.com/office/word/2018/wordml" xmlns:w16du="http://schemas.microsoft.com/office/word/2023/wordml/word16du" xmlns:w16sdtdh="http://schemas.microsoft.com/office/word/2020/wordml/sdtdatahash" xmlns:w16sdtfl="http://schemas.microsoft.com/office/word/2024/wordml/sdtformatlock" xmlns:w16se="http://schemas.microsoft.com/office/word/2015/wordml/symex" xmlns:wpg="http://schemas.microsoft.com/office/word/2010/wordprocessingGroup" xmlns:wpi="http://schemas.microsoft.com/office/word/2010/wordprocessingInk" xmlns:wne="http://schemas.microsoft.com/office/word/2006/wordml" xmlns:wps="http://schemas.microsoft.com/office/word/2010/wordprocessingShape" mc:Ignorable="w14 w15 w16se w16cid w16 w16cex w16sdtdh w16sdtfl w16du wp14">
+  <w:footnote w:type="separator" w:id="-1">
+    <w:p>
+      <w:pPr>
+        <w:spacing w:after="0" w:line="240" w:lineRule="auto"/>
+      </w:pPr>
+      <w:r>
+        <w:separator/>
+      </w:r>
+    </w:p>
+  </w:footnote>
+  <w:footnote w:type="continuationSeparator" w:id="0">
+    <w:p>
+      <w:pPr>
+        <w:spacing w:after="0" w:line="240" w:lineRule="auto"/>
+      </w:pPr>
+      <w:r>
+        <w:continuationSeparator/>
+      </w:r>
+    </w:p>
+  </w:footnote>
+</w:footnotes>
+</file>
+
+<file path=word/numbering.xml><?xml version="1.0" encoding="utf-8"?>
+<w:numbering xmlns:wpc="http://schemas.microsoft.com/office/word/2010/wordprocessingCanvas" xmlns:cx="http://schemas.microsoft.com/office/drawing/2014/chartex" xmlns:cx1="http://schemas.microsoft.com/office/drawing/2015/9/8/chartex" xmlns:cx2="http://schemas.microsoft.com/office/drawing/2015/10/21/chartex" xmlns:cx3="http://schemas.microsoft.com/office/drawing/2016/5/9/chartex" xmlns:cx4="http://schemas.microsoft.com/office/drawing/2016/5/10/chartex" xmlns:cx5="http://schemas.microsoft.com/office/drawing/2016/5/11/chartex" xmlns:cx6="http://schemas.microsoft.com/office/drawing/2016/5/12/chartex" xmlns:cx7="http://schemas.microsoft.com/office/drawing/2016/5/13/chartex" xmlns:cx8="http://schemas.microsoft.com/office/drawing/2016/5/14/chartex" xmlns:mc="http://schemas.openxmlformats.org/markup-compatibility/2006" xmlns:aink="http://schemas.microsoft.com/office/drawing/2016/ink" xmlns:am3d="http://schemas.microsoft.com/office/drawing/2017/model3d" xmlns:o="urn:schemas-microsoft-com:office:office" xmlns:oel="http://schemas.microsoft.com/office/2019/extlst" xmlns:r="http://schemas.openxmlformats.org/officeDocument/2006/relationships" xmlns:m="http://schemas.openxmlformats.org/officeDocument/2006/math" xmlns:v="urn:schemas-microsoft-com:vml" xmlns:wp14="http://schemas.microsoft.com/office/word/2010/wordprocessingDrawing" xmlns:wp="http://schemas.openxmlformats.org/drawingml/2006/wordprocessingDrawing" xmlns:w10="urn:schemas-microsoft-com:office:word" xmlns:w="http://schemas.openxmlformats.org/wordprocessingml/2006/main" xmlns:w14="http://schemas.microsoft.com/office/word/2010/wordml" xmlns:w15="http://schemas.microsoft.com/office/word/2012/wordml" xmlns:w16cex="http://schemas.microsoft.com/office/word/2018/wordml/cex" xmlns:w16cid="http://schemas.microsoft.com/office/word/2016/wordml/cid" xmlns:w16="http://schemas.microsoft.com/office/word/2018/wordml" xmlns:w16du="http://schemas.microsoft.com/office/word/2023/wordml/word16du" xmlns:w16sdtdh="http://schemas.microsoft.com/office/word/2020/wordml/sdtdatahash" xmlns:w16sdtfl="http://schemas.microsoft.com/office/word/2024/wordml/sdtformatlock" xmlns:w16se="http://schemas.microsoft.com/office/word/2015/wordml/symex" xmlns:wpg="http://schemas.microsoft.com/office/word/2010/wordprocessingGroup" xmlns:wpi="http://schemas.microsoft.com/office/word/2010/wordprocessingInk" xmlns:wne="http://schemas.microsoft.com/office/word/2006/wordml" xmlns:wps="http://schemas.microsoft.com/office/word/2010/wordprocessingShape" mc:Ignorable="w14 w15 w16se w16cid w16 w16cex w16sdtdh w16sdtfl w16du wp14">
+  <w:abstractNum w:abstractNumId="0" w15:restartNumberingAfterBreak="0">
+    <w:nsid w:val="07557B23"/>
+    <w:multiLevelType w:val="hybridMultilevel"/>
+    <w:tmpl w:val="14569592"/>
+    <w:lvl w:ilvl="0" w:tplc="0409000F">
+      <w:start w:val="1"/>
+      <w:numFmt w:val="decimal"/>
+      <w:lvlText w:val="%1."/>
+      <w:lvlJc w:val="left"/>
+      <w:pPr>
+        <w:ind w:left="720" w:hanging="360"/>
+      </w:pPr>
+      <w:rPr>
+        <w:rFonts w:hint="default"/>
+      </w:rPr>
+    </w:lvl>
+    <w:lvl w:ilvl="1" w:tplc="04090019" w:tentative="1">
+      <w:start w:val="1"/>
+      <w:numFmt w:val="lowerLetter"/>
+      <w:lvlText w:val="%2."/>
+      <w:lvlJc w:val="left"/>
+      <w:pPr>
+        <w:ind w:left="1440" w:hanging="360"/>
+      </w:pPr>
+    </w:lvl>
+    <w:lvl w:ilvl="2" w:tplc="0409001B" w:tentative="1">
+      <w:start w:val="1"/>
+      <w:numFmt w:val="lowerRoman"/>
+      <w:lvlText w:val="%3."/>
+      <w:lvlJc w:val="right"/>
+      <w:pPr>
+        <w:ind w:left="2160" w:hanging="180"/>
+      </w:pPr>
+    </w:lvl>
+    <w:lvl w:ilvl="3" w:tplc="0409000F" w:tentative="1">
+      <w:start w:val="1"/>
+      <w:numFmt w:val="decimal"/>
+      <w:lvlText w:val="%4."/>
+      <w:lvlJc w:val="left"/>
+      <w:pPr>
+        <w:ind w:left="2880" w:hanging="360"/>
+      </w:pPr>
+    </w:lvl>
+    <w:lvl w:ilvl="4" w:tplc="04090019" w:tentative="1">
+      <w:start w:val="1"/>
+      <w:numFmt w:val="lowerLetter"/>
+      <w:lvlText w:val="%5."/>
+      <w:lvlJc w:val="left"/>
+      <w:pPr>
+        <w:ind w:left="3600" w:hanging="360"/>
+      </w:pPr>
+    </w:lvl>
+    <w:lvl w:ilvl="5" w:tplc="0409001B" w:tentative="1">
+      <w:start w:val="1"/>
+      <w:numFmt w:val="lowerRoman"/>
+      <w:lvlText w:val="%6."/>
+      <w:lvlJc w:val="right"/>
+      <w:pPr>
+        <w:ind w:left="4320" w:hanging="180"/>
+      </w:pPr>
+    </w:lvl>
+    <w:lvl w:ilvl="6" w:tplc="0409000F" w:tentative="1">
+      <w:start w:val="1"/>
+      <w:numFmt w:val="decimal"/>
+      <w:lvlText w:val="%7."/>
+      <w:lvlJc w:val="left"/>
+      <w:pPr>
+        <w:ind w:left="5040" w:hanging="360"/>
+      </w:pPr>
+    </w:lvl>
+    <w:lvl w:ilvl="7" w:tplc="04090019" w:tentative="1">
+      <w:start w:val="1"/>
+      <w:numFmt w:val="lowerLetter"/>
+      <w:lvlText w:val="%8."/>
+      <w:lvlJc w:val="left"/>
+      <w:pPr>
+        <w:ind w:left="5760" w:hanging="360"/>
+      </w:pPr>
+    </w:lvl>
+    <w:lvl w:ilvl="8" w:tplc="0409001B" w:tentative="1">
+      <w:start w:val="1"/>
+      <w:numFmt w:val="lowerRoman"/>
+      <w:lvlText w:val="%9."/>
+      <w:lvlJc w:val="right"/>
+      <w:pPr>
+        <w:ind w:left="6480" w:hanging="180"/>
+      </w:pPr>
+    </w:lvl>
+  </w:abstractNum>
+  <w:abstractNum w:abstractNumId="1" w15:restartNumberingAfterBreak="0">
+    <w:nsid w:val="4F0B2272"/>
+    <w:multiLevelType w:val="hybridMultilevel"/>
+    <w:tmpl w:val="BEAA16F4"/>
+    <w:lvl w:ilvl="0" w:tplc="0409000F">
+      <w:start w:val="1"/>
+      <w:numFmt w:val="decimal"/>
+      <w:lvlText w:val="%1."/>
+      <w:lvlJc w:val="left"/>
+      <w:pPr>
+        <w:ind w:left="720" w:hanging="360"/>
+      </w:pPr>
+      <w:rPr>
+        <w:rFonts w:hint="default"/>
+      </w:rPr>
+    </w:lvl>
+    <w:lvl w:ilvl="1" w:tplc="04090019" w:tentative="1">
+      <w:start w:val="1"/>
+      <w:numFmt w:val="lowerLetter"/>
+      <w:lvlText w:val="%2."/>
+      <w:lvlJc w:val="left"/>
+      <w:pPr>
+        <w:ind w:left="1440" w:hanging="360"/>
+      </w:pPr>
+    </w:lvl>
+    <w:lvl w:ilvl="2" w:tplc="0409001B" w:tentative="1">
+      <w:start w:val="1"/>
+      <w:numFmt w:val="lowerRoman"/>
+      <w:lvlText w:val="%3."/>
+      <w:lvlJc w:val="right"/>
+      <w:pPr>
+        <w:ind w:left="2160" w:hanging="180"/>
+      </w:pPr>
+    </w:lvl>
+    <w:lvl w:ilvl="3" w:tplc="0409000F" w:tentative="1">
+      <w:start w:val="1"/>
+      <w:numFmt w:val="decimal"/>
+      <w:lvlText w:val="%4."/>
+      <w:lvlJc w:val="left"/>
+      <w:pPr>
+        <w:ind w:left="2880" w:hanging="360"/>
+      </w:pPr>
+    </w:lvl>
+    <w:lvl w:ilvl="4" w:tplc="04090019" w:tentative="1">
+      <w:start w:val="1"/>
+      <w:numFmt w:val="lowerLetter"/>
+      <w:lvlText w:val="%5."/>
+      <w:lvlJc w:val="left"/>
+      <w:pPr>
+        <w:ind w:left="3600" w:hanging="360"/>
+      </w:pPr>
+    </w:lvl>
+    <w:lvl w:ilvl="5" w:tplc="0409001B" w:tentative="1">
+      <w:start w:val="1"/>
+      <w:numFmt w:val="lowerRoman"/>
+      <w:lvlText w:val="%6."/>
+      <w:lvlJc w:val="right"/>
+      <w:pPr>
+        <w:ind w:left="4320" w:hanging="180"/>
+      </w:pPr>
+    </w:lvl>
+    <w:lvl w:ilvl="6" w:tplc="0409000F" w:tentative="1">
+      <w:start w:val="1"/>
+      <w:numFmt w:val="decimal"/>
+      <w:lvlText w:val="%7."/>
+      <w:lvlJc w:val="left"/>
+      <w:pPr>
+        <w:ind w:left="5040" w:hanging="360"/>
+      </w:pPr>
+    </w:lvl>
+    <w:lvl w:ilvl="7" w:tplc="04090019" w:tentative="1">
+      <w:start w:val="1"/>
+      <w:numFmt w:val="lowerLetter"/>
+      <w:lvlText w:val="%8."/>
+      <w:lvlJc w:val="left"/>
+      <w:pPr>
+        <w:ind w:left="5760" w:hanging="360"/>
+      </w:pPr>
+    </w:lvl>
+    <w:lvl w:ilvl="8" w:tplc="0409001B" w:tentative="1">
+      <w:start w:val="1"/>
+      <w:numFmt w:val="lowerRoman"/>
+      <w:lvlText w:val="%9."/>
+      <w:lvlJc w:val="right"/>
+      <w:pPr>
+        <w:ind w:left="6480" w:hanging="180"/>
+      </w:pPr>
+    </w:lvl>
+  </w:abstractNum>
+  <w:num w:numId="1" w16cid:durableId="108208862">
+    <w:abstractNumId w:val="1"/>
+  </w:num>
+  <w:num w:numId="2" w16cid:durableId="891959262">
+    <w:abstractNumId w:val="0"/>
+  </w:num>
+</w:numbering>
 </file>
 
 <file path=word/styles.xml><?xml version="1.0" encoding="utf-8"?>
@@ -1931,6 +2548,50 @@
       <w14:ligatures w14:val="none"/>
     </w:rPr>
   </w:style>
+  <w:style w:type="paragraph" w:styleId="Header">
+    <w:name w:val="header"/>
+    <w:basedOn w:val="Normal"/>
+    <w:link w:val="HeaderChar"/>
+    <w:uiPriority w:val="99"/>
+    <w:unhideWhenUsed/>
+    <w:rsid w:val="00606DDF"/>
+    <w:pPr>
+      <w:tabs>
+        <w:tab w:val="center" w:pos="4680"/>
+        <w:tab w:val="right" w:pos="9360"/>
+      </w:tabs>
+      <w:spacing w:after="0" w:line="240" w:lineRule="auto"/>
+    </w:pPr>
+  </w:style>
+  <w:style w:type="character" w:customStyle="1" w:styleId="HeaderChar">
+    <w:name w:val="Header Char"/>
+    <w:basedOn w:val="DefaultParagraphFont"/>
+    <w:link w:val="Header"/>
+    <w:uiPriority w:val="99"/>
+    <w:rsid w:val="00606DDF"/>
+  </w:style>
+  <w:style w:type="paragraph" w:styleId="Footer">
+    <w:name w:val="footer"/>
+    <w:basedOn w:val="Normal"/>
+    <w:link w:val="FooterChar"/>
+    <w:uiPriority w:val="99"/>
+    <w:unhideWhenUsed/>
+    <w:rsid w:val="00606DDF"/>
+    <w:pPr>
+      <w:tabs>
+        <w:tab w:val="center" w:pos="4680"/>
+        <w:tab w:val="right" w:pos="9360"/>
+      </w:tabs>
+      <w:spacing w:after="0" w:line="240" w:lineRule="auto"/>
+    </w:pPr>
+  </w:style>
+  <w:style w:type="character" w:customStyle="1" w:styleId="FooterChar">
+    <w:name w:val="Footer Char"/>
+    <w:basedOn w:val="DefaultParagraphFont"/>
+    <w:link w:val="Footer"/>
+    <w:uiPriority w:val="99"/>
+    <w:rsid w:val="00606DDF"/>
+  </w:style>
 </w:styles>
 </file>
 

</xml_diff>

<commit_message>
Added Audience and Stakeholders
</commit_message>
<xml_diff>
--- a/project.docx
+++ b/project.docx
@@ -931,7 +931,7 @@
               </mc:Choice>
               <mc:Fallback>
                 <w:pict>
-                  <v:group w14:anchorId="7769E78C" id="Group 115" o:spid="_x0000_s1026" style="position:absolute;margin-left:0;margin-top:0;width:18pt;height:10in;z-index:251659264;mso-width-percent:29;mso-height-percent:909;mso-left-percent:45;mso-position-horizontal-relative:page;mso-position-vertical:center;mso-position-vertical-relative:page;mso-width-percent:29;mso-height-percent:909;mso-left-percent:45" coordsize="2286,91440" o:gfxdata="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">
+                  <v:group w14:anchorId="31B851C6" id="Group 115" o:spid="_x0000_s1026" style="position:absolute;margin-left:0;margin-top:0;width:18pt;height:10in;z-index:251659264;mso-width-percent:29;mso-height-percent:909;mso-left-percent:45;mso-position-horizontal-relative:page;mso-position-vertical:center;mso-position-vertical-relative:page;mso-width-percent:29;mso-height-percent:909;mso-left-percent:45" coordsize="2286,91440" o:gfxdata="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">
                     <v:rect id="Rectangle 115" o:spid="_x0000_s1027" style="position:absolute;width:2286;height:87820;visibility:visible;mso-wrap-style:square;v-text-anchor:middle" o:gfxdata="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" fillcolor="#e97132 [3205]" stroked="f" strokeweight="1pt"/>
                     <v:rect id="Rectangle 116" o:spid="_x0000_s1028" style="position:absolute;top:89154;width:2286;height:2286;visibility:visible;mso-wrap-style:square;v-text-anchor:middle" o:gfxdata="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" fillcolor="#156082 [3204]" stroked="f" strokeweight="1pt">
                       <o:lock v:ext="edit" aspectratio="t"/>
@@ -1165,23 +1165,7 @@
           <w:rFonts w:asciiTheme="majorBidi" w:hAnsiTheme="majorBidi" w:cstheme="majorBidi"/>
           <w:lang w:bidi="ar-EG"/>
         </w:rPr>
-        <w:t xml:space="preserve">We have chosen to </w:t>
-      </w:r>
-      <w:proofErr w:type="gramStart"/>
-      <w:r>
-        <w:rPr>
-          <w:rFonts w:asciiTheme="majorBidi" w:hAnsiTheme="majorBidi" w:cstheme="majorBidi"/>
-          <w:lang w:bidi="ar-EG"/>
-        </w:rPr>
-        <w:t>make the</w:t>
-      </w:r>
-      <w:proofErr w:type="gramEnd"/>
-      <w:r>
-        <w:rPr>
-          <w:rFonts w:asciiTheme="majorBidi" w:hAnsiTheme="majorBidi" w:cstheme="majorBidi"/>
-          <w:lang w:bidi="ar-EG"/>
-        </w:rPr>
-        <w:t xml:space="preserve"> project related to the university system since we’re all passionate about learning,</w:t>
+        <w:t>We have chosen to make the project related to the university system since we’re all passionate about learning,</w:t>
       </w:r>
     </w:p>
     <w:p>
@@ -1197,23 +1181,7 @@
           <w:rFonts w:asciiTheme="majorBidi" w:hAnsiTheme="majorBidi" w:cstheme="majorBidi"/>
           <w:lang w:bidi="ar-EG"/>
         </w:rPr>
-        <w:t xml:space="preserve">One of the reasons that make us qualified to determine our project’s pillars carefully is that we’re university </w:t>
-      </w:r>
-      <w:proofErr w:type="gramStart"/>
-      <w:r>
-        <w:rPr>
-          <w:rFonts w:asciiTheme="majorBidi" w:hAnsiTheme="majorBidi" w:cstheme="majorBidi"/>
-          <w:lang w:bidi="ar-EG"/>
-        </w:rPr>
-        <w:t>students</w:t>
-      </w:r>
-      <w:proofErr w:type="gramEnd"/>
-      <w:r>
-        <w:rPr>
-          <w:rFonts w:asciiTheme="majorBidi" w:hAnsiTheme="majorBidi" w:cstheme="majorBidi"/>
-          <w:lang w:bidi="ar-EG"/>
-        </w:rPr>
-        <w:t xml:space="preserve"> so we have faced many challenges that brought ideas for us to make things easier.</w:t>
+        <w:t>One of the reasons that make us qualified to determine our project’s pillars carefully is that we’re university students so we have faced many challenges that brought ideas for us to make things easier.</w:t>
       </w:r>
     </w:p>
     <w:p>
@@ -1276,60 +1244,39 @@
     </w:p>
     <w:p>
       <w:pPr>
-        <w:ind w:left="360"/>
+        <w:tabs>
+          <w:tab w:val="left" w:pos="2820"/>
+        </w:tabs>
         <w:rPr>
           <w:rFonts w:asciiTheme="majorBidi" w:hAnsiTheme="majorBidi" w:cstheme="majorBidi"/>
           <w:lang w:bidi="ar-EG"/>
         </w:rPr>
       </w:pPr>
+      <w:r>
+        <w:rPr>
+          <w:rFonts w:asciiTheme="majorBidi" w:hAnsiTheme="majorBidi" w:cstheme="majorBidi"/>
+          <w:lang w:bidi="ar-EG"/>
+        </w:rPr>
+        <w:t>The audience we’re targeting is the university students and the academic advisors of each department.</w:t>
+      </w:r>
     </w:p>
     <w:p>
       <w:pPr>
+        <w:tabs>
+          <w:tab w:val="left" w:pos="2820"/>
+        </w:tabs>
         <w:rPr>
           <w:rFonts w:asciiTheme="majorBidi" w:hAnsiTheme="majorBidi" w:cstheme="majorBidi"/>
           <w:lang w:bidi="ar-EG"/>
         </w:rPr>
       </w:pPr>
-    </w:p>
-    <w:p>
-      <w:pPr>
+      <w:r>
         <w:rPr>
           <w:rFonts w:asciiTheme="majorBidi" w:hAnsiTheme="majorBidi" w:cstheme="majorBidi"/>
           <w:lang w:bidi="ar-EG"/>
         </w:rPr>
-      </w:pPr>
-    </w:p>
-    <w:p>
-      <w:pPr>
-        <w:rPr>
-          <w:rFonts w:asciiTheme="majorBidi" w:hAnsiTheme="majorBidi" w:cstheme="majorBidi"/>
-          <w:lang w:bidi="ar-EG"/>
-        </w:rPr>
-      </w:pPr>
-    </w:p>
-    <w:p>
-      <w:pPr>
-        <w:rPr>
-          <w:rFonts w:asciiTheme="majorBidi" w:hAnsiTheme="majorBidi" w:cstheme="majorBidi"/>
-          <w:lang w:bidi="ar-EG"/>
-        </w:rPr>
-      </w:pPr>
-    </w:p>
-    <w:p>
-      <w:pPr>
-        <w:rPr>
-          <w:rFonts w:asciiTheme="majorBidi" w:hAnsiTheme="majorBidi" w:cstheme="majorBidi"/>
-          <w:lang w:bidi="ar-EG"/>
-        </w:rPr>
-      </w:pPr>
-    </w:p>
-    <w:p>
-      <w:pPr>
-        <w:rPr>
-          <w:rFonts w:asciiTheme="majorBidi" w:hAnsiTheme="majorBidi" w:cstheme="majorBidi"/>
-          <w:lang w:bidi="ar-EG"/>
-        </w:rPr>
-      </w:pPr>
+        <w:t>The stakeholders we’re targeting can be the administration of our college if we’re only get to extend step by step, the university administration if we get the approval from the university or the ministry of high education.</w:t>
+      </w:r>
     </w:p>
     <w:p>
       <w:pPr>

</xml_diff>

<commit_message>
Added all the parts excepts the diagrams
</commit_message>
<xml_diff>
--- a/project.docx
+++ b/project.docx
@@ -118,6 +118,72 @@
                                   </w:rPr>
                                   <w:t>hassan Mohamed hassan</w:t>
                                 </w:r>
+                                <w:r>
+                                  <w:rPr>
+                                    <w:caps/>
+                                    <w:color w:val="262626" w:themeColor="text1" w:themeTint="D9"/>
+                                    <w:sz w:val="28"/>
+                                    <w:szCs w:val="28"/>
+                                  </w:rPr>
+                                  <w:t xml:space="preserve">   </w:t>
+                                </w:r>
+                                <w:r>
+                                  <w:rPr>
+                                    <w:caps/>
+                                    <w:color w:val="262626" w:themeColor="text1" w:themeTint="D9"/>
+                                    <w:sz w:val="28"/>
+                                    <w:szCs w:val="28"/>
+                                  </w:rPr>
+                                  <w:tab/>
+                                </w:r>
+                                <w:r>
+                                  <w:rPr>
+                                    <w:caps/>
+                                    <w:color w:val="262626" w:themeColor="text1" w:themeTint="D9"/>
+                                    <w:sz w:val="28"/>
+                                    <w:szCs w:val="28"/>
+                                  </w:rPr>
+                                  <w:tab/>
+                                </w:r>
+                                <w:r>
+                                  <w:rPr>
+                                    <w:caps/>
+                                    <w:color w:val="262626" w:themeColor="text1" w:themeTint="D9"/>
+                                    <w:sz w:val="28"/>
+                                    <w:szCs w:val="28"/>
+                                  </w:rPr>
+                                  <w:tab/>
+                                </w:r>
+                                <w:r>
+                                  <w:rPr>
+                                    <w:caps/>
+                                    <w:color w:val="262626" w:themeColor="text1" w:themeTint="D9"/>
+                                    <w:sz w:val="28"/>
+                                    <w:szCs w:val="28"/>
+                                  </w:rPr>
+                                  <w:tab/>
+                                </w:r>
+                                <w:proofErr w:type="gramStart"/>
+                                <w:r>
+                                  <w:rPr>
+                                    <w:caps/>
+                                    <w:color w:val="262626" w:themeColor="text1" w:themeTint="D9"/>
+                                    <w:sz w:val="28"/>
+                                    <w:szCs w:val="28"/>
+                                  </w:rPr>
+                                  <w:tab/>
+                                  <w:t xml:space="preserve">  MTH</w:t>
+                                </w:r>
+                                <w:proofErr w:type="gramEnd"/>
+                                <w:r>
+                                  <w:rPr>
+                                    <w:caps/>
+                                    <w:color w:val="262626" w:themeColor="text1" w:themeTint="D9"/>
+                                    <w:sz w:val="28"/>
+                                    <w:szCs w:val="28"/>
+                                  </w:rPr>
+                                  <w:t xml:space="preserve">&amp;CS      </w:t>
+                                </w:r>
                               </w:p>
                               <w:p>
                                 <w:pPr>
@@ -137,6 +203,61 @@
                                     <w:szCs w:val="28"/>
                                   </w:rPr>
                                   <w:t>John bols gad elrab</w:t>
+                                </w:r>
+                                <w:r>
+                                  <w:rPr>
+                                    <w:caps/>
+                                    <w:color w:val="262626" w:themeColor="text1" w:themeTint="D9"/>
+                                    <w:sz w:val="28"/>
+                                    <w:szCs w:val="28"/>
+                                  </w:rPr>
+                                  <w:t xml:space="preserve">    </w:t>
+                                </w:r>
+                                <w:r>
+                                  <w:rPr>
+                                    <w:caps/>
+                                    <w:color w:val="262626" w:themeColor="text1" w:themeTint="D9"/>
+                                    <w:sz w:val="28"/>
+                                    <w:szCs w:val="28"/>
+                                  </w:rPr>
+                                  <w:tab/>
+                                </w:r>
+                                <w:r>
+                                  <w:rPr>
+                                    <w:caps/>
+                                    <w:color w:val="262626" w:themeColor="text1" w:themeTint="D9"/>
+                                    <w:sz w:val="28"/>
+                                    <w:szCs w:val="28"/>
+                                  </w:rPr>
+                                  <w:tab/>
+                                </w:r>
+                                <w:r>
+                                  <w:rPr>
+                                    <w:caps/>
+                                    <w:color w:val="262626" w:themeColor="text1" w:themeTint="D9"/>
+                                    <w:sz w:val="28"/>
+                                    <w:szCs w:val="28"/>
+                                  </w:rPr>
+                                  <w:tab/>
+                                </w:r>
+                                <w:r>
+                                  <w:rPr>
+                                    <w:caps/>
+                                    <w:color w:val="262626" w:themeColor="text1" w:themeTint="D9"/>
+                                    <w:sz w:val="28"/>
+                                    <w:szCs w:val="28"/>
+                                  </w:rPr>
+                                  <w:tab/>
+                                </w:r>
+                                <w:r>
+                                  <w:rPr>
+                                    <w:caps/>
+                                    <w:color w:val="262626" w:themeColor="text1" w:themeTint="D9"/>
+                                    <w:sz w:val="28"/>
+                                    <w:szCs w:val="28"/>
+                                  </w:rPr>
+                                  <w:tab/>
+                                  <w:t xml:space="preserve">              MTH&amp;CS</w:t>
                                 </w:r>
                               </w:p>
                               <w:p>
@@ -158,6 +279,61 @@
                                   </w:rPr>
                                   <w:t>kareem emad fawzy</w:t>
                                 </w:r>
+                                <w:r>
+                                  <w:rPr>
+                                    <w:caps/>
+                                    <w:color w:val="262626" w:themeColor="text1" w:themeTint="D9"/>
+                                    <w:sz w:val="28"/>
+                                    <w:szCs w:val="28"/>
+                                  </w:rPr>
+                                  <w:t xml:space="preserve">               </w:t>
+                                </w:r>
+                                <w:r>
+                                  <w:rPr>
+                                    <w:caps/>
+                                    <w:color w:val="262626" w:themeColor="text1" w:themeTint="D9"/>
+                                    <w:sz w:val="28"/>
+                                    <w:szCs w:val="28"/>
+                                  </w:rPr>
+                                  <w:tab/>
+                                </w:r>
+                                <w:r>
+                                  <w:rPr>
+                                    <w:caps/>
+                                    <w:color w:val="262626" w:themeColor="text1" w:themeTint="D9"/>
+                                    <w:sz w:val="28"/>
+                                    <w:szCs w:val="28"/>
+                                  </w:rPr>
+                                  <w:tab/>
+                                </w:r>
+                                <w:r>
+                                  <w:rPr>
+                                    <w:caps/>
+                                    <w:color w:val="262626" w:themeColor="text1" w:themeTint="D9"/>
+                                    <w:sz w:val="28"/>
+                                    <w:szCs w:val="28"/>
+                                  </w:rPr>
+                                  <w:tab/>
+                                </w:r>
+                                <w:r>
+                                  <w:rPr>
+                                    <w:caps/>
+                                    <w:color w:val="262626" w:themeColor="text1" w:themeTint="D9"/>
+                                    <w:sz w:val="28"/>
+                                    <w:szCs w:val="28"/>
+                                  </w:rPr>
+                                  <w:tab/>
+                                </w:r>
+                                <w:r>
+                                  <w:rPr>
+                                    <w:caps/>
+                                    <w:color w:val="262626" w:themeColor="text1" w:themeTint="D9"/>
+                                    <w:sz w:val="28"/>
+                                    <w:szCs w:val="28"/>
+                                  </w:rPr>
+                                  <w:tab/>
+                                  <w:t xml:space="preserve">              MTH&amp;CS</w:t>
+                                </w:r>
                               </w:p>
                               <w:p>
                                 <w:pPr>
@@ -177,6 +353,71 @@
                                     <w:szCs w:val="28"/>
                                   </w:rPr>
                                   <w:t>Nourhan Ahmed kamal</w:t>
+                                </w:r>
+                                <w:r>
+                                  <w:rPr>
+                                    <w:caps/>
+                                    <w:color w:val="262626" w:themeColor="text1" w:themeTint="D9"/>
+                                    <w:sz w:val="28"/>
+                                    <w:szCs w:val="28"/>
+                                  </w:rPr>
+                                  <w:t xml:space="preserve">   </w:t>
+                                </w:r>
+                                <w:r>
+                                  <w:rPr>
+                                    <w:caps/>
+                                    <w:color w:val="262626" w:themeColor="text1" w:themeTint="D9"/>
+                                    <w:sz w:val="28"/>
+                                    <w:szCs w:val="28"/>
+                                  </w:rPr>
+                                  <w:tab/>
+                                  <w:t xml:space="preserve">      </w:t>
+                                </w:r>
+                                <w:r>
+                                  <w:rPr>
+                                    <w:caps/>
+                                    <w:color w:val="262626" w:themeColor="text1" w:themeTint="D9"/>
+                                    <w:sz w:val="28"/>
+                                    <w:szCs w:val="28"/>
+                                  </w:rPr>
+                                  <w:tab/>
+                                </w:r>
+                                <w:r>
+                                  <w:rPr>
+                                    <w:caps/>
+                                    <w:color w:val="262626" w:themeColor="text1" w:themeTint="D9"/>
+                                    <w:sz w:val="28"/>
+                                    <w:szCs w:val="28"/>
+                                  </w:rPr>
+                                  <w:tab/>
+                                </w:r>
+                                <w:r>
+                                  <w:rPr>
+                                    <w:caps/>
+                                    <w:color w:val="262626" w:themeColor="text1" w:themeTint="D9"/>
+                                    <w:sz w:val="28"/>
+                                    <w:szCs w:val="28"/>
+                                  </w:rPr>
+                                  <w:tab/>
+                                </w:r>
+                                <w:r>
+                                  <w:rPr>
+                                    <w:caps/>
+                                    <w:color w:val="262626" w:themeColor="text1" w:themeTint="D9"/>
+                                    <w:sz w:val="28"/>
+                                    <w:szCs w:val="28"/>
+                                  </w:rPr>
+                                  <w:tab/>
+                                </w:r>
+                                <w:r>
+                                  <w:rPr>
+                                    <w:caps/>
+                                    <w:color w:val="262626" w:themeColor="text1" w:themeTint="D9"/>
+                                    <w:sz w:val="28"/>
+                                    <w:szCs w:val="28"/>
+                                  </w:rPr>
+                                  <w:tab/>
+                                  <w:t xml:space="preserve"> MTH&amp;CS</w:t>
                                 </w:r>
                               </w:p>
                               <w:p>
@@ -251,6 +492,72 @@
                             </w:rPr>
                             <w:t>hassan Mohamed hassan</w:t>
                           </w:r>
+                          <w:r>
+                            <w:rPr>
+                              <w:caps/>
+                              <w:color w:val="262626" w:themeColor="text1" w:themeTint="D9"/>
+                              <w:sz w:val="28"/>
+                              <w:szCs w:val="28"/>
+                            </w:rPr>
+                            <w:t xml:space="preserve">   </w:t>
+                          </w:r>
+                          <w:r>
+                            <w:rPr>
+                              <w:caps/>
+                              <w:color w:val="262626" w:themeColor="text1" w:themeTint="D9"/>
+                              <w:sz w:val="28"/>
+                              <w:szCs w:val="28"/>
+                            </w:rPr>
+                            <w:tab/>
+                          </w:r>
+                          <w:r>
+                            <w:rPr>
+                              <w:caps/>
+                              <w:color w:val="262626" w:themeColor="text1" w:themeTint="D9"/>
+                              <w:sz w:val="28"/>
+                              <w:szCs w:val="28"/>
+                            </w:rPr>
+                            <w:tab/>
+                          </w:r>
+                          <w:r>
+                            <w:rPr>
+                              <w:caps/>
+                              <w:color w:val="262626" w:themeColor="text1" w:themeTint="D9"/>
+                              <w:sz w:val="28"/>
+                              <w:szCs w:val="28"/>
+                            </w:rPr>
+                            <w:tab/>
+                          </w:r>
+                          <w:r>
+                            <w:rPr>
+                              <w:caps/>
+                              <w:color w:val="262626" w:themeColor="text1" w:themeTint="D9"/>
+                              <w:sz w:val="28"/>
+                              <w:szCs w:val="28"/>
+                            </w:rPr>
+                            <w:tab/>
+                          </w:r>
+                          <w:proofErr w:type="gramStart"/>
+                          <w:r>
+                            <w:rPr>
+                              <w:caps/>
+                              <w:color w:val="262626" w:themeColor="text1" w:themeTint="D9"/>
+                              <w:sz w:val="28"/>
+                              <w:szCs w:val="28"/>
+                            </w:rPr>
+                            <w:tab/>
+                            <w:t xml:space="preserve">  MTH</w:t>
+                          </w:r>
+                          <w:proofErr w:type="gramEnd"/>
+                          <w:r>
+                            <w:rPr>
+                              <w:caps/>
+                              <w:color w:val="262626" w:themeColor="text1" w:themeTint="D9"/>
+                              <w:sz w:val="28"/>
+                              <w:szCs w:val="28"/>
+                            </w:rPr>
+                            <w:t xml:space="preserve">&amp;CS      </w:t>
+                          </w:r>
                         </w:p>
                         <w:p>
                           <w:pPr>
@@ -270,6 +577,61 @@
                               <w:szCs w:val="28"/>
                             </w:rPr>
                             <w:t>John bols gad elrab</w:t>
+                          </w:r>
+                          <w:r>
+                            <w:rPr>
+                              <w:caps/>
+                              <w:color w:val="262626" w:themeColor="text1" w:themeTint="D9"/>
+                              <w:sz w:val="28"/>
+                              <w:szCs w:val="28"/>
+                            </w:rPr>
+                            <w:t xml:space="preserve">    </w:t>
+                          </w:r>
+                          <w:r>
+                            <w:rPr>
+                              <w:caps/>
+                              <w:color w:val="262626" w:themeColor="text1" w:themeTint="D9"/>
+                              <w:sz w:val="28"/>
+                              <w:szCs w:val="28"/>
+                            </w:rPr>
+                            <w:tab/>
+                          </w:r>
+                          <w:r>
+                            <w:rPr>
+                              <w:caps/>
+                              <w:color w:val="262626" w:themeColor="text1" w:themeTint="D9"/>
+                              <w:sz w:val="28"/>
+                              <w:szCs w:val="28"/>
+                            </w:rPr>
+                            <w:tab/>
+                          </w:r>
+                          <w:r>
+                            <w:rPr>
+                              <w:caps/>
+                              <w:color w:val="262626" w:themeColor="text1" w:themeTint="D9"/>
+                              <w:sz w:val="28"/>
+                              <w:szCs w:val="28"/>
+                            </w:rPr>
+                            <w:tab/>
+                          </w:r>
+                          <w:r>
+                            <w:rPr>
+                              <w:caps/>
+                              <w:color w:val="262626" w:themeColor="text1" w:themeTint="D9"/>
+                              <w:sz w:val="28"/>
+                              <w:szCs w:val="28"/>
+                            </w:rPr>
+                            <w:tab/>
+                          </w:r>
+                          <w:r>
+                            <w:rPr>
+                              <w:caps/>
+                              <w:color w:val="262626" w:themeColor="text1" w:themeTint="D9"/>
+                              <w:sz w:val="28"/>
+                              <w:szCs w:val="28"/>
+                            </w:rPr>
+                            <w:tab/>
+                            <w:t xml:space="preserve">              MTH&amp;CS</w:t>
                           </w:r>
                         </w:p>
                         <w:p>
@@ -291,6 +653,61 @@
                             </w:rPr>
                             <w:t>kareem emad fawzy</w:t>
                           </w:r>
+                          <w:r>
+                            <w:rPr>
+                              <w:caps/>
+                              <w:color w:val="262626" w:themeColor="text1" w:themeTint="D9"/>
+                              <w:sz w:val="28"/>
+                              <w:szCs w:val="28"/>
+                            </w:rPr>
+                            <w:t xml:space="preserve">               </w:t>
+                          </w:r>
+                          <w:r>
+                            <w:rPr>
+                              <w:caps/>
+                              <w:color w:val="262626" w:themeColor="text1" w:themeTint="D9"/>
+                              <w:sz w:val="28"/>
+                              <w:szCs w:val="28"/>
+                            </w:rPr>
+                            <w:tab/>
+                          </w:r>
+                          <w:r>
+                            <w:rPr>
+                              <w:caps/>
+                              <w:color w:val="262626" w:themeColor="text1" w:themeTint="D9"/>
+                              <w:sz w:val="28"/>
+                              <w:szCs w:val="28"/>
+                            </w:rPr>
+                            <w:tab/>
+                          </w:r>
+                          <w:r>
+                            <w:rPr>
+                              <w:caps/>
+                              <w:color w:val="262626" w:themeColor="text1" w:themeTint="D9"/>
+                              <w:sz w:val="28"/>
+                              <w:szCs w:val="28"/>
+                            </w:rPr>
+                            <w:tab/>
+                          </w:r>
+                          <w:r>
+                            <w:rPr>
+                              <w:caps/>
+                              <w:color w:val="262626" w:themeColor="text1" w:themeTint="D9"/>
+                              <w:sz w:val="28"/>
+                              <w:szCs w:val="28"/>
+                            </w:rPr>
+                            <w:tab/>
+                          </w:r>
+                          <w:r>
+                            <w:rPr>
+                              <w:caps/>
+                              <w:color w:val="262626" w:themeColor="text1" w:themeTint="D9"/>
+                              <w:sz w:val="28"/>
+                              <w:szCs w:val="28"/>
+                            </w:rPr>
+                            <w:tab/>
+                            <w:t xml:space="preserve">              MTH&amp;CS</w:t>
+                          </w:r>
                         </w:p>
                         <w:p>
                           <w:pPr>
@@ -310,6 +727,71 @@
                               <w:szCs w:val="28"/>
                             </w:rPr>
                             <w:t>Nourhan Ahmed kamal</w:t>
+                          </w:r>
+                          <w:r>
+                            <w:rPr>
+                              <w:caps/>
+                              <w:color w:val="262626" w:themeColor="text1" w:themeTint="D9"/>
+                              <w:sz w:val="28"/>
+                              <w:szCs w:val="28"/>
+                            </w:rPr>
+                            <w:t xml:space="preserve">   </w:t>
+                          </w:r>
+                          <w:r>
+                            <w:rPr>
+                              <w:caps/>
+                              <w:color w:val="262626" w:themeColor="text1" w:themeTint="D9"/>
+                              <w:sz w:val="28"/>
+                              <w:szCs w:val="28"/>
+                            </w:rPr>
+                            <w:tab/>
+                            <w:t xml:space="preserve">      </w:t>
+                          </w:r>
+                          <w:r>
+                            <w:rPr>
+                              <w:caps/>
+                              <w:color w:val="262626" w:themeColor="text1" w:themeTint="D9"/>
+                              <w:sz w:val="28"/>
+                              <w:szCs w:val="28"/>
+                            </w:rPr>
+                            <w:tab/>
+                          </w:r>
+                          <w:r>
+                            <w:rPr>
+                              <w:caps/>
+                              <w:color w:val="262626" w:themeColor="text1" w:themeTint="D9"/>
+                              <w:sz w:val="28"/>
+                              <w:szCs w:val="28"/>
+                            </w:rPr>
+                            <w:tab/>
+                          </w:r>
+                          <w:r>
+                            <w:rPr>
+                              <w:caps/>
+                              <w:color w:val="262626" w:themeColor="text1" w:themeTint="D9"/>
+                              <w:sz w:val="28"/>
+                              <w:szCs w:val="28"/>
+                            </w:rPr>
+                            <w:tab/>
+                          </w:r>
+                          <w:r>
+                            <w:rPr>
+                              <w:caps/>
+                              <w:color w:val="262626" w:themeColor="text1" w:themeTint="D9"/>
+                              <w:sz w:val="28"/>
+                              <w:szCs w:val="28"/>
+                            </w:rPr>
+                            <w:tab/>
+                          </w:r>
+                          <w:r>
+                            <w:rPr>
+                              <w:caps/>
+                              <w:color w:val="262626" w:themeColor="text1" w:themeTint="D9"/>
+                              <w:sz w:val="28"/>
+                              <w:szCs w:val="28"/>
+                            </w:rPr>
+                            <w:tab/>
+                            <w:t xml:space="preserve"> MTH&amp;CS</w:t>
                           </w:r>
                         </w:p>
                         <w:p>
@@ -931,7 +1413,7 @@
               </mc:Choice>
               <mc:Fallback>
                 <w:pict>
-                  <v:group w14:anchorId="31B851C6" id="Group 115" o:spid="_x0000_s1026" style="position:absolute;margin-left:0;margin-top:0;width:18pt;height:10in;z-index:251659264;mso-width-percent:29;mso-height-percent:909;mso-left-percent:45;mso-position-horizontal-relative:page;mso-position-vertical:center;mso-position-vertical-relative:page;mso-width-percent:29;mso-height-percent:909;mso-left-percent:45" coordsize="2286,91440" o:gfxdata="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">
+                  <v:group w14:anchorId="52220882" id="Group 115" o:spid="_x0000_s1026" style="position:absolute;margin-left:0;margin-top:0;width:18pt;height:10in;z-index:251659264;mso-width-percent:29;mso-height-percent:909;mso-left-percent:45;mso-position-horizontal-relative:page;mso-position-vertical:center;mso-position-vertical-relative:page;mso-width-percent:29;mso-height-percent:909;mso-left-percent:45" coordsize="2286,91440" o:gfxdata="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">
                     <v:rect id="Rectangle 115" o:spid="_x0000_s1027" style="position:absolute;width:2286;height:87820;visibility:visible;mso-wrap-style:square;v-text-anchor:middle" o:gfxdata="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" fillcolor="#e97132 [3205]" stroked="f" strokeweight="1pt"/>
                     <v:rect id="Rectangle 116" o:spid="_x0000_s1028" style="position:absolute;top:89154;width:2286;height:2286;visibility:visible;mso-wrap-style:square;v-text-anchor:middle" o:gfxdata="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" fillcolor="#156082 [3204]" stroked="f" strokeweight="1pt">
                       <o:lock v:ext="edit" aspectratio="t"/>
@@ -1165,7 +1647,23 @@
           <w:rFonts w:asciiTheme="majorBidi" w:hAnsiTheme="majorBidi" w:cstheme="majorBidi"/>
           <w:lang w:bidi="ar-EG"/>
         </w:rPr>
-        <w:t>We have chosen to make the project related to the university system since we’re all passionate about learning,</w:t>
+        <w:t xml:space="preserve">We have chosen to </w:t>
+      </w:r>
+      <w:proofErr w:type="gramStart"/>
+      <w:r>
+        <w:rPr>
+          <w:rFonts w:asciiTheme="majorBidi" w:hAnsiTheme="majorBidi" w:cstheme="majorBidi"/>
+          <w:lang w:bidi="ar-EG"/>
+        </w:rPr>
+        <w:t>make the</w:t>
+      </w:r>
+      <w:proofErr w:type="gramEnd"/>
+      <w:r>
+        <w:rPr>
+          <w:rFonts w:asciiTheme="majorBidi" w:hAnsiTheme="majorBidi" w:cstheme="majorBidi"/>
+          <w:lang w:bidi="ar-EG"/>
+        </w:rPr>
+        <w:t xml:space="preserve"> project related to the university system since we’re all passionate about learning,</w:t>
       </w:r>
     </w:p>
     <w:p>
@@ -1181,7 +1679,23 @@
           <w:rFonts w:asciiTheme="majorBidi" w:hAnsiTheme="majorBidi" w:cstheme="majorBidi"/>
           <w:lang w:bidi="ar-EG"/>
         </w:rPr>
-        <w:t>One of the reasons that make us qualified to determine our project’s pillars carefully is that we’re university students so we have faced many challenges that brought ideas for us to make things easier.</w:t>
+        <w:t xml:space="preserve">One of the reasons that make us qualified to determine our project’s pillars carefully is that we’re university </w:t>
+      </w:r>
+      <w:proofErr w:type="gramStart"/>
+      <w:r>
+        <w:rPr>
+          <w:rFonts w:asciiTheme="majorBidi" w:hAnsiTheme="majorBidi" w:cstheme="majorBidi"/>
+          <w:lang w:bidi="ar-EG"/>
+        </w:rPr>
+        <w:t>students</w:t>
+      </w:r>
+      <w:proofErr w:type="gramEnd"/>
+      <w:r>
+        <w:rPr>
+          <w:rFonts w:asciiTheme="majorBidi" w:hAnsiTheme="majorBidi" w:cstheme="majorBidi"/>
+          <w:lang w:bidi="ar-EG"/>
+        </w:rPr>
+        <w:t xml:space="preserve"> so we have faced many challenges that brought ideas for us to make things easier.</w:t>
       </w:r>
     </w:p>
     <w:p>
@@ -1288,9 +1802,855 @@
           <w:lang w:bidi="ar-EG"/>
         </w:rPr>
       </w:pPr>
+    </w:p>
+    <w:p>
+      <w:pPr>
+        <w:pStyle w:val="ListParagraph"/>
+        <w:numPr>
+          <w:ilvl w:val="0"/>
+          <w:numId w:val="2"/>
+        </w:numPr>
+        <w:tabs>
+          <w:tab w:val="left" w:pos="2820"/>
+        </w:tabs>
+        <w:rPr>
+          <w:rFonts w:asciiTheme="majorBidi" w:hAnsiTheme="majorBidi" w:cstheme="majorBidi"/>
+          <w:sz w:val="32"/>
+          <w:szCs w:val="32"/>
+          <w:lang w:bidi="ar-EG"/>
+        </w:rPr>
+      </w:pPr>
       <w:r>
         <w:rPr>
           <w:rFonts w:asciiTheme="majorBidi" w:hAnsiTheme="majorBidi" w:cstheme="majorBidi"/>
+          <w:sz w:val="32"/>
+          <w:szCs w:val="32"/>
+          <w:lang w:bidi="ar-EG"/>
+        </w:rPr>
+        <w:t>The methodology used</w:t>
+      </w:r>
+    </w:p>
+    <w:p>
+      <w:pPr>
+        <w:tabs>
+          <w:tab w:val="left" w:pos="2820"/>
+        </w:tabs>
+        <w:rPr>
+          <w:rFonts w:asciiTheme="majorBidi" w:hAnsiTheme="majorBidi" w:cstheme="majorBidi"/>
+          <w:lang w:bidi="ar-EG"/>
+        </w:rPr>
+      </w:pPr>
+      <w:r>
+        <w:rPr>
+          <w:rFonts w:asciiTheme="majorBidi" w:hAnsiTheme="majorBidi" w:cstheme="majorBidi"/>
+          <w:lang w:bidi="ar-EG"/>
+        </w:rPr>
+        <w:t>Since we can’t determine our project scale because we don’t know if the approval for applying the system to the whole university or not, we have chosen Agile methodology.</w:t>
+      </w:r>
+    </w:p>
+    <w:p>
+      <w:pPr>
+        <w:tabs>
+          <w:tab w:val="left" w:pos="2820"/>
+        </w:tabs>
+        <w:rPr>
+          <w:rFonts w:asciiTheme="majorBidi" w:hAnsiTheme="majorBidi" w:cstheme="majorBidi"/>
+          <w:lang w:bidi="ar-EG"/>
+        </w:rPr>
+      </w:pPr>
+      <w:r>
+        <w:rPr>
+          <w:rFonts w:asciiTheme="majorBidi" w:hAnsiTheme="majorBidi" w:cstheme="majorBidi"/>
+          <w:lang w:bidi="ar-EG"/>
+        </w:rPr>
+        <w:t>Why did we choose Agile methodology?</w:t>
+      </w:r>
+    </w:p>
+    <w:p>
+      <w:pPr>
+        <w:tabs>
+          <w:tab w:val="left" w:pos="2820"/>
+        </w:tabs>
+        <w:rPr>
+          <w:rFonts w:asciiTheme="majorBidi" w:hAnsiTheme="majorBidi" w:cstheme="majorBidi"/>
+          <w:lang w:bidi="ar-EG"/>
+        </w:rPr>
+      </w:pPr>
+      <w:r>
+        <w:rPr>
+          <w:rFonts w:asciiTheme="majorBidi" w:hAnsiTheme="majorBidi" w:cstheme="majorBidi"/>
+          <w:lang w:bidi="ar-EG"/>
+        </w:rPr>
+        <w:t xml:space="preserve">Well, Agile methodology allows incremental progress so if we make our project’s scale small, we can </w:t>
+      </w:r>
+      <w:r>
+        <w:rPr>
+          <w:rFonts w:asciiTheme="majorBidi" w:hAnsiTheme="majorBidi" w:cstheme="majorBidi"/>
+          <w:lang w:bidi="ar-EG"/>
+        </w:rPr>
+        <w:t>increase</w:t>
+      </w:r>
+      <w:r>
+        <w:rPr>
+          <w:rFonts w:asciiTheme="majorBidi" w:hAnsiTheme="majorBidi" w:cstheme="majorBidi"/>
+          <w:lang w:bidi="ar-EG"/>
+        </w:rPr>
+        <w:t xml:space="preserve"> our progress at any time.</w:t>
+      </w:r>
+    </w:p>
+    <w:p>
+      <w:pPr>
+        <w:tabs>
+          <w:tab w:val="left" w:pos="2820"/>
+        </w:tabs>
+        <w:rPr>
+          <w:rFonts w:asciiTheme="majorBidi" w:hAnsiTheme="majorBidi" w:cstheme="majorBidi"/>
+          <w:lang w:bidi="ar-EG"/>
+        </w:rPr>
+      </w:pPr>
+      <w:r>
+        <w:rPr>
+          <w:rFonts w:asciiTheme="majorBidi" w:hAnsiTheme="majorBidi" w:cstheme="majorBidi"/>
+          <w:lang w:bidi="ar-EG"/>
+        </w:rPr>
+        <w:t>Next step we will discuss how exactly we will gather our requirements and determine the functional &amp; non-functional requirements.</w:t>
+      </w:r>
+    </w:p>
+    <w:p>
+      <w:pPr>
+        <w:tabs>
+          <w:tab w:val="left" w:pos="2820"/>
+        </w:tabs>
+        <w:rPr>
+          <w:rFonts w:asciiTheme="majorBidi" w:hAnsiTheme="majorBidi" w:cstheme="majorBidi"/>
+          <w:sz w:val="32"/>
+          <w:szCs w:val="32"/>
+          <w:lang w:bidi="ar-EG"/>
+        </w:rPr>
+      </w:pPr>
+    </w:p>
+    <w:p>
+      <w:pPr>
+        <w:tabs>
+          <w:tab w:val="left" w:pos="2820"/>
+        </w:tabs>
+        <w:rPr>
+          <w:rFonts w:asciiTheme="majorBidi" w:hAnsiTheme="majorBidi" w:cstheme="majorBidi"/>
+          <w:sz w:val="32"/>
+          <w:szCs w:val="32"/>
+          <w:lang w:bidi="ar-EG"/>
+        </w:rPr>
+      </w:pPr>
+    </w:p>
+    <w:p>
+      <w:pPr>
+        <w:tabs>
+          <w:tab w:val="left" w:pos="2820"/>
+        </w:tabs>
+        <w:rPr>
+          <w:rFonts w:asciiTheme="majorBidi" w:hAnsiTheme="majorBidi" w:cstheme="majorBidi"/>
+          <w:sz w:val="32"/>
+          <w:szCs w:val="32"/>
+          <w:lang w:bidi="ar-EG"/>
+        </w:rPr>
+      </w:pPr>
+    </w:p>
+    <w:p>
+      <w:pPr>
+        <w:pStyle w:val="ListParagraph"/>
+        <w:numPr>
+          <w:ilvl w:val="0"/>
+          <w:numId w:val="2"/>
+        </w:numPr>
+        <w:tabs>
+          <w:tab w:val="left" w:pos="2820"/>
+        </w:tabs>
+        <w:rPr>
+          <w:rFonts w:asciiTheme="majorBidi" w:hAnsiTheme="majorBidi" w:cstheme="majorBidi"/>
+          <w:sz w:val="32"/>
+          <w:szCs w:val="32"/>
+          <w:lang w:bidi="ar-EG"/>
+        </w:rPr>
+      </w:pPr>
+      <w:r>
+        <w:rPr>
+          <w:rFonts w:asciiTheme="majorBidi" w:hAnsiTheme="majorBidi" w:cstheme="majorBidi"/>
+          <w:sz w:val="32"/>
+          <w:szCs w:val="32"/>
+          <w:lang w:bidi="ar-EG"/>
+        </w:rPr>
+        <w:lastRenderedPageBreak/>
+        <w:t>Requirements Determining</w:t>
+      </w:r>
+    </w:p>
+    <w:p>
+      <w:pPr>
+        <w:tabs>
+          <w:tab w:val="left" w:pos="2820"/>
+        </w:tabs>
+        <w:ind w:left="360"/>
+        <w:rPr>
+          <w:rFonts w:asciiTheme="majorBidi" w:hAnsiTheme="majorBidi" w:cstheme="majorBidi"/>
+          <w:lang w:bidi="ar-EG"/>
+        </w:rPr>
+      </w:pPr>
+      <w:r>
+        <w:rPr>
+          <w:rFonts w:asciiTheme="majorBidi" w:hAnsiTheme="majorBidi" w:cstheme="majorBidi"/>
+          <w:lang w:bidi="ar-EG"/>
+        </w:rPr>
+        <w:t xml:space="preserve">In our requirements gathering procedure, we will avoid gathering by interviews since students can be concerned if such an interview </w:t>
+      </w:r>
+      <w:proofErr w:type="gramStart"/>
+      <w:r>
+        <w:rPr>
+          <w:rFonts w:asciiTheme="majorBidi" w:hAnsiTheme="majorBidi" w:cstheme="majorBidi"/>
+          <w:lang w:bidi="ar-EG"/>
+        </w:rPr>
+        <w:t>would</w:t>
+      </w:r>
+      <w:proofErr w:type="gramEnd"/>
+      <w:r>
+        <w:rPr>
+          <w:rFonts w:asciiTheme="majorBidi" w:hAnsiTheme="majorBidi" w:cstheme="majorBidi"/>
+          <w:lang w:bidi="ar-EG"/>
+        </w:rPr>
+        <w:t xml:space="preserve"> hurt them if they answer honestly.</w:t>
+      </w:r>
+    </w:p>
+    <w:p>
+      <w:pPr>
+        <w:tabs>
+          <w:tab w:val="left" w:pos="2820"/>
+        </w:tabs>
+        <w:ind w:left="360"/>
+        <w:rPr>
+          <w:rFonts w:asciiTheme="majorBidi" w:hAnsiTheme="majorBidi" w:cstheme="majorBidi"/>
+          <w:lang w:bidi="ar-EG"/>
+        </w:rPr>
+      </w:pPr>
+      <w:r>
+        <w:rPr>
+          <w:rFonts w:asciiTheme="majorBidi" w:hAnsiTheme="majorBidi" w:cstheme="majorBidi"/>
+          <w:lang w:bidi="ar-EG"/>
+        </w:rPr>
+        <w:t xml:space="preserve">Hence, </w:t>
+      </w:r>
+      <w:proofErr w:type="gramStart"/>
+      <w:r>
+        <w:rPr>
+          <w:rFonts w:asciiTheme="majorBidi" w:hAnsiTheme="majorBidi" w:cstheme="majorBidi"/>
+          <w:lang w:bidi="ar-EG"/>
+        </w:rPr>
+        <w:t>We</w:t>
+      </w:r>
+      <w:proofErr w:type="gramEnd"/>
+      <w:r>
+        <w:rPr>
+          <w:rFonts w:asciiTheme="majorBidi" w:hAnsiTheme="majorBidi" w:cstheme="majorBidi"/>
+          <w:lang w:bidi="ar-EG"/>
+        </w:rPr>
+        <w:t xml:space="preserve"> will depend on anonymous surveys from the students and take the opinion of the presidential board itself.</w:t>
+      </w:r>
+    </w:p>
+    <w:p>
+      <w:pPr>
+        <w:tabs>
+          <w:tab w:val="left" w:pos="2820"/>
+        </w:tabs>
+        <w:ind w:left="360"/>
+        <w:rPr>
+          <w:rFonts w:asciiTheme="majorBidi" w:hAnsiTheme="majorBidi" w:cstheme="majorBidi"/>
+          <w:lang w:bidi="ar-EG"/>
+        </w:rPr>
+      </w:pPr>
+      <w:r>
+        <w:rPr>
+          <w:rFonts w:asciiTheme="majorBidi" w:hAnsiTheme="majorBidi" w:cstheme="majorBidi"/>
+          <w:lang w:bidi="ar-EG"/>
+        </w:rPr>
+        <w:t xml:space="preserve">Our vision </w:t>
+      </w:r>
+      <w:proofErr w:type="gramStart"/>
+      <w:r>
+        <w:rPr>
+          <w:rFonts w:asciiTheme="majorBidi" w:hAnsiTheme="majorBidi" w:cstheme="majorBidi"/>
+          <w:lang w:bidi="ar-EG"/>
+        </w:rPr>
+        <w:t>after</w:t>
+      </w:r>
+      <w:proofErr w:type="gramEnd"/>
+      <w:r>
+        <w:rPr>
+          <w:rFonts w:asciiTheme="majorBidi" w:hAnsiTheme="majorBidi" w:cstheme="majorBidi"/>
+          <w:lang w:bidi="ar-EG"/>
+        </w:rPr>
+        <w:t xml:space="preserve"> this process in the requirements section is as follows:</w:t>
+      </w:r>
+    </w:p>
+    <w:tbl>
+      <w:tblPr>
+        <w:tblStyle w:val="TableGrid"/>
+        <w:tblW w:w="0" w:type="auto"/>
+        <w:tblInd w:w="360" w:type="dxa"/>
+        <w:tblLook w:val="04A0" w:firstRow="1" w:lastRow="0" w:firstColumn="1" w:lastColumn="0" w:noHBand="0" w:noVBand="1"/>
+      </w:tblPr>
+      <w:tblGrid>
+        <w:gridCol w:w="8990"/>
+      </w:tblGrid>
+      <w:tr>
+        <w:tc>
+          <w:tcPr>
+            <w:tcW w:w="9350" w:type="dxa"/>
+          </w:tcPr>
+          <w:p>
+            <w:pPr>
+              <w:tabs>
+                <w:tab w:val="left" w:pos="2820"/>
+              </w:tabs>
+              <w:rPr>
+                <w:rFonts w:asciiTheme="majorBidi" w:hAnsiTheme="majorBidi" w:cstheme="majorBidi"/>
+                <w:sz w:val="28"/>
+                <w:szCs w:val="28"/>
+                <w:lang w:bidi="ar-EG"/>
+              </w:rPr>
+            </w:pPr>
+            <w:r>
+              <w:rPr>
+                <w:rFonts w:asciiTheme="majorBidi" w:hAnsiTheme="majorBidi" w:cstheme="majorBidi"/>
+                <w:sz w:val="28"/>
+                <w:szCs w:val="28"/>
+                <w:lang w:bidi="ar-EG"/>
+              </w:rPr>
+              <w:t>Functional Requirements</w:t>
+            </w:r>
+          </w:p>
+          <w:p>
+            <w:pPr>
+              <w:pStyle w:val="ListParagraph"/>
+              <w:numPr>
+                <w:ilvl w:val="0"/>
+                <w:numId w:val="3"/>
+              </w:numPr>
+              <w:tabs>
+                <w:tab w:val="left" w:pos="2820"/>
+              </w:tabs>
+              <w:rPr>
+                <w:rFonts w:asciiTheme="majorBidi" w:hAnsiTheme="majorBidi" w:cstheme="majorBidi"/>
+                <w:lang w:bidi="ar-EG"/>
+              </w:rPr>
+            </w:pPr>
+            <w:r>
+              <w:rPr>
+                <w:rFonts w:asciiTheme="majorBidi" w:hAnsiTheme="majorBidi" w:cstheme="majorBidi"/>
+                <w:lang w:bidi="ar-EG"/>
+              </w:rPr>
+              <w:t>Library auditing</w:t>
+            </w:r>
+          </w:p>
+          <w:p>
+            <w:pPr>
+              <w:pStyle w:val="ListParagraph"/>
+              <w:numPr>
+                <w:ilvl w:val="1"/>
+                <w:numId w:val="3"/>
+              </w:numPr>
+              <w:tabs>
+                <w:tab w:val="left" w:pos="2820"/>
+              </w:tabs>
+              <w:rPr>
+                <w:rFonts w:asciiTheme="majorBidi" w:hAnsiTheme="majorBidi" w:cstheme="majorBidi"/>
+                <w:lang w:bidi="ar-EG"/>
+              </w:rPr>
+            </w:pPr>
+            <w:r>
+              <w:rPr>
+                <w:rFonts w:asciiTheme="majorBidi" w:hAnsiTheme="majorBidi" w:cstheme="majorBidi"/>
+                <w:lang w:bidi="ar-EG"/>
+              </w:rPr>
+              <w:t>Every</w:t>
+            </w:r>
+            <w:r>
+              <w:rPr>
+                <w:rFonts w:asciiTheme="majorBidi" w:hAnsiTheme="majorBidi" w:cstheme="majorBidi"/>
+                <w:lang w:bidi="ar-EG"/>
+              </w:rPr>
+              <w:t xml:space="preserve"> student can borrow books.</w:t>
+            </w:r>
+          </w:p>
+          <w:p>
+            <w:pPr>
+              <w:pStyle w:val="ListParagraph"/>
+              <w:numPr>
+                <w:ilvl w:val="1"/>
+                <w:numId w:val="3"/>
+              </w:numPr>
+              <w:tabs>
+                <w:tab w:val="left" w:pos="2820"/>
+              </w:tabs>
+              <w:rPr>
+                <w:rFonts w:asciiTheme="majorBidi" w:hAnsiTheme="majorBidi" w:cstheme="majorBidi"/>
+                <w:lang w:bidi="ar-EG"/>
+              </w:rPr>
+            </w:pPr>
+            <w:r>
+              <w:rPr>
+                <w:rFonts w:asciiTheme="majorBidi" w:hAnsiTheme="majorBidi" w:cstheme="majorBidi"/>
+                <w:lang w:bidi="ar-EG"/>
+              </w:rPr>
+              <w:t>Every</w:t>
+            </w:r>
+            <w:r>
+              <w:rPr>
+                <w:rFonts w:asciiTheme="majorBidi" w:hAnsiTheme="majorBidi" w:cstheme="majorBidi"/>
+                <w:lang w:bidi="ar-EG"/>
+              </w:rPr>
+              <w:t xml:space="preserve"> student can return books after </w:t>
+            </w:r>
+            <w:proofErr w:type="gramStart"/>
+            <w:r>
+              <w:rPr>
+                <w:rFonts w:asciiTheme="majorBidi" w:hAnsiTheme="majorBidi" w:cstheme="majorBidi"/>
+                <w:lang w:bidi="ar-EG"/>
+              </w:rPr>
+              <w:t>deadline</w:t>
+            </w:r>
+            <w:proofErr w:type="gramEnd"/>
+            <w:r>
+              <w:rPr>
+                <w:rFonts w:asciiTheme="majorBidi" w:hAnsiTheme="majorBidi" w:cstheme="majorBidi"/>
+                <w:lang w:bidi="ar-EG"/>
+              </w:rPr>
+              <w:t xml:space="preserve"> with extra fees.</w:t>
+            </w:r>
+          </w:p>
+          <w:p>
+            <w:pPr>
+              <w:pStyle w:val="ListParagraph"/>
+              <w:numPr>
+                <w:ilvl w:val="1"/>
+                <w:numId w:val="3"/>
+              </w:numPr>
+              <w:tabs>
+                <w:tab w:val="left" w:pos="2820"/>
+              </w:tabs>
+              <w:rPr>
+                <w:rFonts w:asciiTheme="majorBidi" w:hAnsiTheme="majorBidi" w:cstheme="majorBidi"/>
+                <w:lang w:bidi="ar-EG"/>
+              </w:rPr>
+            </w:pPr>
+            <w:r>
+              <w:rPr>
+                <w:rFonts w:asciiTheme="majorBidi" w:hAnsiTheme="majorBidi" w:cstheme="majorBidi"/>
+                <w:lang w:bidi="ar-EG"/>
+              </w:rPr>
+              <w:t>After</w:t>
+            </w:r>
+            <w:r>
+              <w:rPr>
+                <w:rFonts w:asciiTheme="majorBidi" w:hAnsiTheme="majorBidi" w:cstheme="majorBidi"/>
+                <w:lang w:bidi="ar-EG"/>
+              </w:rPr>
+              <w:t xml:space="preserve"> returning the book </w:t>
+            </w:r>
+            <w:proofErr w:type="gramStart"/>
+            <w:r>
+              <w:rPr>
+                <w:rFonts w:asciiTheme="majorBidi" w:hAnsiTheme="majorBidi" w:cstheme="majorBidi"/>
+                <w:lang w:bidi="ar-EG"/>
+              </w:rPr>
+              <w:t>on</w:t>
+            </w:r>
+            <w:proofErr w:type="gramEnd"/>
+            <w:r>
+              <w:rPr>
+                <w:rFonts w:asciiTheme="majorBidi" w:hAnsiTheme="majorBidi" w:cstheme="majorBidi"/>
+                <w:lang w:bidi="ar-EG"/>
+              </w:rPr>
+              <w:t xml:space="preserve"> deadline, </w:t>
+            </w:r>
+            <w:proofErr w:type="gramStart"/>
+            <w:r>
+              <w:rPr>
+                <w:rFonts w:asciiTheme="majorBidi" w:hAnsiTheme="majorBidi" w:cstheme="majorBidi"/>
+                <w:lang w:bidi="ar-EG"/>
+              </w:rPr>
+              <w:t>system</w:t>
+            </w:r>
+            <w:proofErr w:type="gramEnd"/>
+            <w:r>
+              <w:rPr>
+                <w:rFonts w:asciiTheme="majorBidi" w:hAnsiTheme="majorBidi" w:cstheme="majorBidi"/>
+                <w:lang w:bidi="ar-EG"/>
+              </w:rPr>
+              <w:t xml:space="preserve"> will give points.</w:t>
+            </w:r>
+          </w:p>
+          <w:p>
+            <w:pPr>
+              <w:pStyle w:val="ListParagraph"/>
+              <w:numPr>
+                <w:ilvl w:val="1"/>
+                <w:numId w:val="3"/>
+              </w:numPr>
+              <w:tabs>
+                <w:tab w:val="left" w:pos="2820"/>
+              </w:tabs>
+              <w:rPr>
+                <w:rFonts w:asciiTheme="majorBidi" w:hAnsiTheme="majorBidi" w:cstheme="majorBidi"/>
+                <w:lang w:bidi="ar-EG"/>
+              </w:rPr>
+            </w:pPr>
+            <w:r>
+              <w:rPr>
+                <w:rFonts w:asciiTheme="majorBidi" w:hAnsiTheme="majorBidi" w:cstheme="majorBidi"/>
+                <w:lang w:bidi="ar-EG"/>
+              </w:rPr>
+              <w:t>After</w:t>
+            </w:r>
+            <w:r>
+              <w:rPr>
+                <w:rFonts w:asciiTheme="majorBidi" w:hAnsiTheme="majorBidi" w:cstheme="majorBidi"/>
+                <w:lang w:bidi="ar-EG"/>
+              </w:rPr>
+              <w:t xml:space="preserve"> a student reads a </w:t>
+            </w:r>
+            <w:proofErr w:type="gramStart"/>
+            <w:r>
+              <w:rPr>
+                <w:rFonts w:asciiTheme="majorBidi" w:hAnsiTheme="majorBidi" w:cstheme="majorBidi"/>
+                <w:lang w:bidi="ar-EG"/>
+              </w:rPr>
+              <w:t>books</w:t>
+            </w:r>
+            <w:proofErr w:type="gramEnd"/>
+            <w:r>
+              <w:rPr>
+                <w:rFonts w:asciiTheme="majorBidi" w:hAnsiTheme="majorBidi" w:cstheme="majorBidi"/>
+                <w:lang w:bidi="ar-EG"/>
+              </w:rPr>
+              <w:t xml:space="preserve"> he will be granted points.</w:t>
+            </w:r>
+          </w:p>
+          <w:p>
+            <w:pPr>
+              <w:pStyle w:val="ListParagraph"/>
+              <w:numPr>
+                <w:ilvl w:val="1"/>
+                <w:numId w:val="3"/>
+              </w:numPr>
+              <w:tabs>
+                <w:tab w:val="left" w:pos="2820"/>
+              </w:tabs>
+              <w:rPr>
+                <w:rFonts w:asciiTheme="majorBidi" w:hAnsiTheme="majorBidi" w:cstheme="majorBidi"/>
+                <w:lang w:bidi="ar-EG"/>
+              </w:rPr>
+            </w:pPr>
+            <w:r>
+              <w:rPr>
+                <w:rFonts w:asciiTheme="majorBidi" w:hAnsiTheme="majorBidi" w:cstheme="majorBidi"/>
+                <w:lang w:bidi="ar-EG"/>
+              </w:rPr>
+              <w:t>The</w:t>
+            </w:r>
+            <w:r>
+              <w:rPr>
+                <w:rFonts w:asciiTheme="majorBidi" w:hAnsiTheme="majorBidi" w:cstheme="majorBidi"/>
+                <w:lang w:bidi="ar-EG"/>
+              </w:rPr>
+              <w:t xml:space="preserve"> library will present the top 5 readers based on points.</w:t>
+            </w:r>
+          </w:p>
+          <w:p>
+            <w:pPr>
+              <w:pStyle w:val="ListParagraph"/>
+              <w:numPr>
+                <w:ilvl w:val="0"/>
+                <w:numId w:val="3"/>
+              </w:numPr>
+              <w:tabs>
+                <w:tab w:val="left" w:pos="2820"/>
+              </w:tabs>
+              <w:rPr>
+                <w:rFonts w:asciiTheme="majorBidi" w:hAnsiTheme="majorBidi" w:cstheme="majorBidi"/>
+                <w:lang w:bidi="ar-EG"/>
+              </w:rPr>
+            </w:pPr>
+            <w:r>
+              <w:rPr>
+                <w:rFonts w:asciiTheme="majorBidi" w:hAnsiTheme="majorBidi" w:cstheme="majorBidi"/>
+                <w:lang w:bidi="ar-EG"/>
+              </w:rPr>
+              <w:t>Courses auditing</w:t>
+            </w:r>
+          </w:p>
+          <w:p>
+            <w:pPr>
+              <w:pStyle w:val="ListParagraph"/>
+              <w:numPr>
+                <w:ilvl w:val="1"/>
+                <w:numId w:val="3"/>
+              </w:numPr>
+              <w:tabs>
+                <w:tab w:val="left" w:pos="2820"/>
+              </w:tabs>
+              <w:rPr>
+                <w:rFonts w:asciiTheme="majorBidi" w:hAnsiTheme="majorBidi" w:cstheme="majorBidi"/>
+                <w:lang w:bidi="ar-EG"/>
+              </w:rPr>
+            </w:pPr>
+            <w:r>
+              <w:rPr>
+                <w:rFonts w:asciiTheme="majorBidi" w:hAnsiTheme="majorBidi" w:cstheme="majorBidi"/>
+                <w:lang w:bidi="ar-EG"/>
+              </w:rPr>
+              <w:t xml:space="preserve">students </w:t>
+            </w:r>
+            <w:proofErr w:type="gramStart"/>
+            <w:r>
+              <w:rPr>
+                <w:rFonts w:asciiTheme="majorBidi" w:hAnsiTheme="majorBidi" w:cstheme="majorBidi"/>
+                <w:lang w:bidi="ar-EG"/>
+              </w:rPr>
+              <w:t>can</w:t>
+            </w:r>
+            <w:proofErr w:type="gramEnd"/>
+            <w:r>
+              <w:rPr>
+                <w:rFonts w:asciiTheme="majorBidi" w:hAnsiTheme="majorBidi" w:cstheme="majorBidi"/>
+                <w:lang w:bidi="ar-EG"/>
+              </w:rPr>
+              <w:t xml:space="preserve"> audit courses if they </w:t>
+            </w:r>
+            <w:proofErr w:type="gramStart"/>
+            <w:r>
+              <w:rPr>
+                <w:rFonts w:asciiTheme="majorBidi" w:hAnsiTheme="majorBidi" w:cstheme="majorBidi"/>
+                <w:lang w:bidi="ar-EG"/>
+              </w:rPr>
+              <w:t>passed</w:t>
+            </w:r>
+            <w:proofErr w:type="gramEnd"/>
+            <w:r>
+              <w:rPr>
+                <w:rFonts w:asciiTheme="majorBidi" w:hAnsiTheme="majorBidi" w:cstheme="majorBidi"/>
+                <w:lang w:bidi="ar-EG"/>
+              </w:rPr>
+              <w:t xml:space="preserve"> the prerequisites.</w:t>
+            </w:r>
+          </w:p>
+          <w:p>
+            <w:pPr>
+              <w:pStyle w:val="ListParagraph"/>
+              <w:numPr>
+                <w:ilvl w:val="1"/>
+                <w:numId w:val="3"/>
+              </w:numPr>
+              <w:tabs>
+                <w:tab w:val="left" w:pos="2820"/>
+              </w:tabs>
+              <w:rPr>
+                <w:rFonts w:asciiTheme="majorBidi" w:hAnsiTheme="majorBidi" w:cstheme="majorBidi"/>
+                <w:lang w:bidi="ar-EG"/>
+              </w:rPr>
+            </w:pPr>
+            <w:r>
+              <w:rPr>
+                <w:rFonts w:asciiTheme="majorBidi" w:hAnsiTheme="majorBidi" w:cstheme="majorBidi"/>
+                <w:lang w:bidi="ar-EG"/>
+              </w:rPr>
+              <w:t xml:space="preserve">The system will display top 5 </w:t>
+            </w:r>
+            <w:proofErr w:type="gramStart"/>
+            <w:r>
+              <w:rPr>
+                <w:rFonts w:asciiTheme="majorBidi" w:hAnsiTheme="majorBidi" w:cstheme="majorBidi"/>
+                <w:lang w:bidi="ar-EG"/>
+              </w:rPr>
+              <w:t>on</w:t>
+            </w:r>
+            <w:proofErr w:type="gramEnd"/>
+            <w:r>
+              <w:rPr>
+                <w:rFonts w:asciiTheme="majorBidi" w:hAnsiTheme="majorBidi" w:cstheme="majorBidi"/>
+                <w:lang w:bidi="ar-EG"/>
+              </w:rPr>
+              <w:t xml:space="preserve"> every department.</w:t>
+            </w:r>
+          </w:p>
+          <w:p>
+            <w:pPr>
+              <w:pStyle w:val="ListParagraph"/>
+              <w:numPr>
+                <w:ilvl w:val="1"/>
+                <w:numId w:val="3"/>
+              </w:numPr>
+              <w:tabs>
+                <w:tab w:val="left" w:pos="2820"/>
+              </w:tabs>
+              <w:rPr>
+                <w:rFonts w:asciiTheme="majorBidi" w:hAnsiTheme="majorBidi" w:cstheme="majorBidi"/>
+                <w:lang w:bidi="ar-EG"/>
+              </w:rPr>
+            </w:pPr>
+            <w:r>
+              <w:rPr>
+                <w:rFonts w:asciiTheme="majorBidi" w:hAnsiTheme="majorBidi" w:cstheme="majorBidi"/>
+                <w:lang w:bidi="ar-EG"/>
+              </w:rPr>
+              <w:t>Withdrawing courses after the third week is not allowed</w:t>
+            </w:r>
+            <w:r>
+              <w:rPr>
+                <w:rFonts w:asciiTheme="majorBidi" w:hAnsiTheme="majorBidi" w:cstheme="majorBidi"/>
+                <w:lang w:bidi="ar-EG"/>
+              </w:rPr>
+              <w:t>.</w:t>
+            </w:r>
+          </w:p>
+          <w:p>
+            <w:pPr>
+              <w:pStyle w:val="ListParagraph"/>
+              <w:numPr>
+                <w:ilvl w:val="1"/>
+                <w:numId w:val="3"/>
+              </w:numPr>
+              <w:tabs>
+                <w:tab w:val="left" w:pos="2820"/>
+              </w:tabs>
+              <w:rPr>
+                <w:rFonts w:asciiTheme="majorBidi" w:hAnsiTheme="majorBidi" w:cstheme="majorBidi"/>
+                <w:lang w:bidi="ar-EG"/>
+              </w:rPr>
+            </w:pPr>
+            <w:r>
+              <w:rPr>
+                <w:rFonts w:asciiTheme="majorBidi" w:hAnsiTheme="majorBidi" w:cstheme="majorBidi"/>
+                <w:lang w:bidi="ar-EG"/>
+              </w:rPr>
+              <w:t>Every instructor can add the grades online.</w:t>
+            </w:r>
+          </w:p>
+        </w:tc>
+      </w:tr>
+      <w:tr>
+        <w:tc>
+          <w:tcPr>
+            <w:tcW w:w="9350" w:type="dxa"/>
+          </w:tcPr>
+          <w:p>
+            <w:pPr>
+              <w:tabs>
+                <w:tab w:val="left" w:pos="2820"/>
+              </w:tabs>
+              <w:rPr>
+                <w:rFonts w:asciiTheme="majorBidi" w:hAnsiTheme="majorBidi" w:cstheme="majorBidi"/>
+                <w:sz w:val="28"/>
+                <w:szCs w:val="28"/>
+                <w:lang w:bidi="ar-EG"/>
+              </w:rPr>
+            </w:pPr>
+            <w:r>
+              <w:rPr>
+                <w:rFonts w:asciiTheme="majorBidi" w:hAnsiTheme="majorBidi" w:cstheme="majorBidi"/>
+                <w:sz w:val="28"/>
+                <w:szCs w:val="28"/>
+                <w:lang w:bidi="ar-EG"/>
+              </w:rPr>
+              <w:t>Non-Functional Requirements</w:t>
+            </w:r>
+          </w:p>
+          <w:p>
+            <w:pPr>
+              <w:pStyle w:val="ListParagraph"/>
+              <w:numPr>
+                <w:ilvl w:val="0"/>
+                <w:numId w:val="4"/>
+              </w:numPr>
+              <w:tabs>
+                <w:tab w:val="left" w:pos="2820"/>
+              </w:tabs>
+              <w:rPr>
+                <w:rFonts w:asciiTheme="majorBidi" w:hAnsiTheme="majorBidi" w:cstheme="majorBidi"/>
+                <w:lang w:bidi="ar-EG"/>
+              </w:rPr>
+            </w:pPr>
+            <w:r>
+              <w:rPr>
+                <w:rFonts w:asciiTheme="majorBidi" w:hAnsiTheme="majorBidi" w:cstheme="majorBidi"/>
+                <w:lang w:bidi="ar-EG"/>
+              </w:rPr>
+              <w:t>Database should be big to acquire all the data related to every department</w:t>
+            </w:r>
+          </w:p>
+          <w:p>
+            <w:pPr>
+              <w:pStyle w:val="ListParagraph"/>
+              <w:numPr>
+                <w:ilvl w:val="0"/>
+                <w:numId w:val="4"/>
+              </w:numPr>
+              <w:tabs>
+                <w:tab w:val="left" w:pos="2820"/>
+              </w:tabs>
+              <w:rPr>
+                <w:rFonts w:asciiTheme="majorBidi" w:hAnsiTheme="majorBidi" w:cstheme="majorBidi"/>
+                <w:lang w:bidi="ar-EG"/>
+              </w:rPr>
+            </w:pPr>
+            <w:r>
+              <w:rPr>
+                <w:rFonts w:asciiTheme="majorBidi" w:hAnsiTheme="majorBidi" w:cstheme="majorBidi"/>
+                <w:lang w:bidi="ar-EG"/>
+              </w:rPr>
+              <w:t>The website should be accessible at any time.</w:t>
+            </w:r>
+          </w:p>
+          <w:p>
+            <w:pPr>
+              <w:pStyle w:val="ListParagraph"/>
+              <w:numPr>
+                <w:ilvl w:val="0"/>
+                <w:numId w:val="4"/>
+              </w:numPr>
+              <w:tabs>
+                <w:tab w:val="left" w:pos="2820"/>
+              </w:tabs>
+              <w:rPr>
+                <w:rFonts w:asciiTheme="majorBidi" w:hAnsiTheme="majorBidi" w:cstheme="majorBidi"/>
+                <w:lang w:bidi="ar-EG"/>
+              </w:rPr>
+            </w:pPr>
+            <w:r>
+              <w:rPr>
+                <w:rFonts w:asciiTheme="majorBidi" w:hAnsiTheme="majorBidi" w:cstheme="majorBidi"/>
+                <w:lang w:bidi="ar-EG"/>
+              </w:rPr>
+              <w:t>Server Capacity should exceed all the students, instructors and the presidential board.</w:t>
+            </w:r>
+          </w:p>
+        </w:tc>
+      </w:tr>
+    </w:tbl>
+    <w:p>
+      <w:pPr>
+        <w:tabs>
+          <w:tab w:val="left" w:pos="2820"/>
+        </w:tabs>
+        <w:ind w:left="360"/>
+        <w:rPr>
+          <w:rFonts w:asciiTheme="majorBidi" w:hAnsiTheme="majorBidi" w:cstheme="majorBidi"/>
+          <w:sz w:val="32"/>
+          <w:szCs w:val="32"/>
+          <w:lang w:bidi="ar-EG"/>
+        </w:rPr>
+      </w:pPr>
+      <w:r>
+        <w:rPr>
+          <w:rFonts w:asciiTheme="majorBidi" w:hAnsiTheme="majorBidi" w:cstheme="majorBidi"/>
+          <w:sz w:val="32"/>
+          <w:szCs w:val="32"/>
           <w:lang w:bidi="ar-EG"/>
         </w:rPr>
         <w:tab/>
@@ -1538,11 +2898,227 @@
       </w:pPr>
     </w:lvl>
   </w:abstractNum>
+  <w:abstractNum w:abstractNumId="2" w15:restartNumberingAfterBreak="0">
+    <w:nsid w:val="53873938"/>
+    <w:multiLevelType w:val="hybridMultilevel"/>
+    <w:tmpl w:val="DBCA73DC"/>
+    <w:lvl w:ilvl="0" w:tplc="0409000F">
+      <w:start w:val="1"/>
+      <w:numFmt w:val="decimal"/>
+      <w:lvlText w:val="%1."/>
+      <w:lvlJc w:val="left"/>
+      <w:pPr>
+        <w:ind w:left="720" w:hanging="360"/>
+      </w:pPr>
+      <w:rPr>
+        <w:rFonts w:hint="default"/>
+      </w:rPr>
+    </w:lvl>
+    <w:lvl w:ilvl="1" w:tplc="04090019" w:tentative="1">
+      <w:start w:val="1"/>
+      <w:numFmt w:val="lowerLetter"/>
+      <w:lvlText w:val="%2."/>
+      <w:lvlJc w:val="left"/>
+      <w:pPr>
+        <w:ind w:left="1440" w:hanging="360"/>
+      </w:pPr>
+    </w:lvl>
+    <w:lvl w:ilvl="2" w:tplc="0409001B" w:tentative="1">
+      <w:start w:val="1"/>
+      <w:numFmt w:val="lowerRoman"/>
+      <w:lvlText w:val="%3."/>
+      <w:lvlJc w:val="right"/>
+      <w:pPr>
+        <w:ind w:left="2160" w:hanging="180"/>
+      </w:pPr>
+    </w:lvl>
+    <w:lvl w:ilvl="3" w:tplc="0409000F" w:tentative="1">
+      <w:start w:val="1"/>
+      <w:numFmt w:val="decimal"/>
+      <w:lvlText w:val="%4."/>
+      <w:lvlJc w:val="left"/>
+      <w:pPr>
+        <w:ind w:left="2880" w:hanging="360"/>
+      </w:pPr>
+    </w:lvl>
+    <w:lvl w:ilvl="4" w:tplc="04090019" w:tentative="1">
+      <w:start w:val="1"/>
+      <w:numFmt w:val="lowerLetter"/>
+      <w:lvlText w:val="%5."/>
+      <w:lvlJc w:val="left"/>
+      <w:pPr>
+        <w:ind w:left="3600" w:hanging="360"/>
+      </w:pPr>
+    </w:lvl>
+    <w:lvl w:ilvl="5" w:tplc="0409001B" w:tentative="1">
+      <w:start w:val="1"/>
+      <w:numFmt w:val="lowerRoman"/>
+      <w:lvlText w:val="%6."/>
+      <w:lvlJc w:val="right"/>
+      <w:pPr>
+        <w:ind w:left="4320" w:hanging="180"/>
+      </w:pPr>
+    </w:lvl>
+    <w:lvl w:ilvl="6" w:tplc="0409000F" w:tentative="1">
+      <w:start w:val="1"/>
+      <w:numFmt w:val="decimal"/>
+      <w:lvlText w:val="%7."/>
+      <w:lvlJc w:val="left"/>
+      <w:pPr>
+        <w:ind w:left="5040" w:hanging="360"/>
+      </w:pPr>
+    </w:lvl>
+    <w:lvl w:ilvl="7" w:tplc="04090019" w:tentative="1">
+      <w:start w:val="1"/>
+      <w:numFmt w:val="lowerLetter"/>
+      <w:lvlText w:val="%8."/>
+      <w:lvlJc w:val="left"/>
+      <w:pPr>
+        <w:ind w:left="5760" w:hanging="360"/>
+      </w:pPr>
+    </w:lvl>
+    <w:lvl w:ilvl="8" w:tplc="0409001B" w:tentative="1">
+      <w:start w:val="1"/>
+      <w:numFmt w:val="lowerRoman"/>
+      <w:lvlText w:val="%9."/>
+      <w:lvlJc w:val="right"/>
+      <w:pPr>
+        <w:ind w:left="6480" w:hanging="180"/>
+      </w:pPr>
+    </w:lvl>
+  </w:abstractNum>
+  <w:abstractNum w:abstractNumId="3" w15:restartNumberingAfterBreak="0">
+    <w:nsid w:val="636974A9"/>
+    <w:multiLevelType w:val="multilevel"/>
+    <w:tmpl w:val="07325E98"/>
+    <w:lvl w:ilvl="0">
+      <w:start w:val="1"/>
+      <w:numFmt w:val="decimal"/>
+      <w:lvlText w:val="%1."/>
+      <w:lvlJc w:val="left"/>
+      <w:pPr>
+        <w:ind w:left="720" w:hanging="360"/>
+      </w:pPr>
+      <w:rPr>
+        <w:rFonts w:hint="default"/>
+      </w:rPr>
+    </w:lvl>
+    <w:lvl w:ilvl="1">
+      <w:start w:val="1"/>
+      <w:numFmt w:val="decimal"/>
+      <w:isLgl/>
+      <w:lvlText w:val="%1.%2"/>
+      <w:lvlJc w:val="left"/>
+      <w:pPr>
+        <w:ind w:left="1080" w:hanging="360"/>
+      </w:pPr>
+      <w:rPr>
+        <w:rFonts w:hint="default"/>
+      </w:rPr>
+    </w:lvl>
+    <w:lvl w:ilvl="2">
+      <w:start w:val="1"/>
+      <w:numFmt w:val="decimal"/>
+      <w:isLgl/>
+      <w:lvlText w:val="%1.%2.%3"/>
+      <w:lvlJc w:val="left"/>
+      <w:pPr>
+        <w:ind w:left="1800" w:hanging="720"/>
+      </w:pPr>
+      <w:rPr>
+        <w:rFonts w:hint="default"/>
+      </w:rPr>
+    </w:lvl>
+    <w:lvl w:ilvl="3">
+      <w:start w:val="1"/>
+      <w:numFmt w:val="decimal"/>
+      <w:isLgl/>
+      <w:lvlText w:val="%1.%2.%3.%4"/>
+      <w:lvlJc w:val="left"/>
+      <w:pPr>
+        <w:ind w:left="2160" w:hanging="720"/>
+      </w:pPr>
+      <w:rPr>
+        <w:rFonts w:hint="default"/>
+      </w:rPr>
+    </w:lvl>
+    <w:lvl w:ilvl="4">
+      <w:start w:val="1"/>
+      <w:numFmt w:val="decimal"/>
+      <w:isLgl/>
+      <w:lvlText w:val="%1.%2.%3.%4.%5"/>
+      <w:lvlJc w:val="left"/>
+      <w:pPr>
+        <w:ind w:left="2880" w:hanging="1080"/>
+      </w:pPr>
+      <w:rPr>
+        <w:rFonts w:hint="default"/>
+      </w:rPr>
+    </w:lvl>
+    <w:lvl w:ilvl="5">
+      <w:start w:val="1"/>
+      <w:numFmt w:val="decimal"/>
+      <w:isLgl/>
+      <w:lvlText w:val="%1.%2.%3.%4.%5.%6"/>
+      <w:lvlJc w:val="left"/>
+      <w:pPr>
+        <w:ind w:left="3240" w:hanging="1080"/>
+      </w:pPr>
+      <w:rPr>
+        <w:rFonts w:hint="default"/>
+      </w:rPr>
+    </w:lvl>
+    <w:lvl w:ilvl="6">
+      <w:start w:val="1"/>
+      <w:numFmt w:val="decimal"/>
+      <w:isLgl/>
+      <w:lvlText w:val="%1.%2.%3.%4.%5.%6.%7"/>
+      <w:lvlJc w:val="left"/>
+      <w:pPr>
+        <w:ind w:left="3960" w:hanging="1440"/>
+      </w:pPr>
+      <w:rPr>
+        <w:rFonts w:hint="default"/>
+      </w:rPr>
+    </w:lvl>
+    <w:lvl w:ilvl="7">
+      <w:start w:val="1"/>
+      <w:numFmt w:val="decimal"/>
+      <w:isLgl/>
+      <w:lvlText w:val="%1.%2.%3.%4.%5.%6.%7.%8"/>
+      <w:lvlJc w:val="left"/>
+      <w:pPr>
+        <w:ind w:left="4320" w:hanging="1440"/>
+      </w:pPr>
+      <w:rPr>
+        <w:rFonts w:hint="default"/>
+      </w:rPr>
+    </w:lvl>
+    <w:lvl w:ilvl="8">
+      <w:start w:val="1"/>
+      <w:numFmt w:val="decimal"/>
+      <w:isLgl/>
+      <w:lvlText w:val="%1.%2.%3.%4.%5.%6.%7.%8.%9"/>
+      <w:lvlJc w:val="left"/>
+      <w:pPr>
+        <w:ind w:left="5040" w:hanging="1800"/>
+      </w:pPr>
+      <w:rPr>
+        <w:rFonts w:hint="default"/>
+      </w:rPr>
+    </w:lvl>
+  </w:abstractNum>
   <w:num w:numId="1" w16cid:durableId="108208862">
     <w:abstractNumId w:val="1"/>
   </w:num>
   <w:num w:numId="2" w16cid:durableId="891959262">
     <w:abstractNumId w:val="0"/>
+  </w:num>
+  <w:num w:numId="3" w16cid:durableId="1790971693">
+    <w:abstractNumId w:val="3"/>
+  </w:num>
+  <w:num w:numId="4" w16cid:durableId="285476346">
+    <w:abstractNumId w:val="2"/>
   </w:num>
 </w:numbering>
 </file>
@@ -2539,6 +4115,25 @@
     <w:uiPriority w:val="99"/>
     <w:rsid w:val="00606DDF"/>
   </w:style>
+  <w:style w:type="table" w:styleId="TableGrid">
+    <w:name w:val="Table Grid"/>
+    <w:basedOn w:val="TableNormal"/>
+    <w:uiPriority w:val="39"/>
+    <w:rsid w:val="00F06CB1"/>
+    <w:pPr>
+      <w:spacing w:after="0" w:line="240" w:lineRule="auto"/>
+    </w:pPr>
+    <w:tblPr>
+      <w:tblBorders>
+        <w:top w:val="single" w:sz="4" w:space="0" w:color="auto"/>
+        <w:left w:val="single" w:sz="4" w:space="0" w:color="auto"/>
+        <w:bottom w:val="single" w:sz="4" w:space="0" w:color="auto"/>
+        <w:right w:val="single" w:sz="4" w:space="0" w:color="auto"/>
+        <w:insideH w:val="single" w:sz="4" w:space="0" w:color="auto"/>
+        <w:insideV w:val="single" w:sz="4" w:space="0" w:color="auto"/>
+      </w:tblBorders>
+    </w:tblPr>
+  </w:style>
 </w:styles>
 </file>
 

</xml_diff>

<commit_message>
nour update second time
</commit_message>
<xml_diff>
--- a/project.docx
+++ b/project.docx
@@ -1742,6 +1742,8 @@
         </w:numPr>
         <w:rPr>
           <w:rFonts w:asciiTheme="majorBidi" w:hAnsiTheme="majorBidi" w:cstheme="majorBidi"/>
+          <w:b/>
+          <w:bCs/>
           <w:sz w:val="32"/>
           <w:szCs w:val="32"/>
           <w:lang w:bidi="ar-EG"/>
@@ -1750,6 +1752,8 @@
       <w:r>
         <w:rPr>
           <w:rFonts w:asciiTheme="majorBidi" w:hAnsiTheme="majorBidi" w:cstheme="majorBidi"/>
+          <w:b/>
+          <w:bCs/>
           <w:sz w:val="32"/>
           <w:szCs w:val="32"/>
           <w:lang w:bidi="ar-EG"/>

</xml_diff>

<commit_message>
adding some diagrams(uml, use case and activity)
</commit_message>
<xml_diff>
--- a/project.docx
+++ b/project.docx
@@ -1,6 +1,6 @@
 
 <file path=word/document.xml><?xml version="1.0" encoding="utf-8"?>
-<w:document xmlns:wpc="http://schemas.microsoft.com/office/word/2010/wordprocessingCanvas" xmlns:cx="http://schemas.microsoft.com/office/drawing/2014/chartex" xmlns:cx1="http://schemas.microsoft.com/office/drawing/2015/9/8/chartex" xmlns:cx2="http://schemas.microsoft.com/office/drawing/2015/10/21/chartex" xmlns:cx3="http://schemas.microsoft.com/office/drawing/2016/5/9/chartex" xmlns:cx4="http://schemas.microsoft.com/office/drawing/2016/5/10/chartex" xmlns:cx5="http://schemas.microsoft.com/office/drawing/2016/5/11/chartex" xmlns:cx6="http://schemas.microsoft.com/office/drawing/2016/5/12/chartex" xmlns:cx7="http://schemas.microsoft.com/office/drawing/2016/5/13/chartex" xmlns:cx8="http://schemas.microsoft.com/office/drawing/2016/5/14/chartex" xmlns:mc="http://schemas.openxmlformats.org/markup-compatibility/2006" xmlns:aink="http://schemas.microsoft.com/office/drawing/2016/ink" xmlns:am3d="http://schemas.microsoft.com/office/drawing/2017/model3d" xmlns:o="urn:schemas-microsoft-com:office:office" xmlns:oel="http://schemas.microsoft.com/office/2019/extlst" xmlns:r="http://schemas.openxmlformats.org/officeDocument/2006/relationships" xmlns:m="http://schemas.openxmlformats.org/officeDocument/2006/math" xmlns:v="urn:schemas-microsoft-com:vml" xmlns:wp14="http://schemas.microsoft.com/office/word/2010/wordprocessingDrawing" xmlns:wp="http://schemas.openxmlformats.org/drawingml/2006/wordprocessingDrawing" xmlns:w10="urn:schemas-microsoft-com:office:word" xmlns:w="http://schemas.openxmlformats.org/wordprocessingml/2006/main" xmlns:w14="http://schemas.microsoft.com/office/word/2010/wordml" xmlns:w15="http://schemas.microsoft.com/office/word/2012/wordml" xmlns:w16cex="http://schemas.microsoft.com/office/word/2018/wordml/cex" xmlns:w16cid="http://schemas.microsoft.com/office/word/2016/wordml/cid" xmlns:w16="http://schemas.microsoft.com/office/word/2018/wordml" xmlns:w16du="http://schemas.microsoft.com/office/word/2023/wordml/word16du" xmlns:w16sdtdh="http://schemas.microsoft.com/office/word/2020/wordml/sdtdatahash" xmlns:w16sdtfl="http://schemas.microsoft.com/office/word/2024/wordml/sdtformatlock" xmlns:w16se="http://schemas.microsoft.com/office/word/2015/wordml/symex" xmlns:wpg="http://schemas.microsoft.com/office/word/2010/wordprocessingGroup" xmlns:wpi="http://schemas.microsoft.com/office/word/2010/wordprocessingInk" xmlns:wne="http://schemas.microsoft.com/office/word/2006/wordml" xmlns:wps="http://schemas.microsoft.com/office/word/2010/wordprocessingShape" xmlns:a="http://schemas.openxmlformats.org/drawingml/2006/main" mc:Ignorable="w14 w15 w16se w16cid w16 w16cex w16sdtdh w16sdtfl w16du wp14">
+<w:document xmlns:wpc="http://schemas.microsoft.com/office/word/2010/wordprocessingCanvas" xmlns:cx="http://schemas.microsoft.com/office/drawing/2014/chartex" xmlns:cx1="http://schemas.microsoft.com/office/drawing/2015/9/8/chartex" xmlns:cx2="http://schemas.microsoft.com/office/drawing/2015/10/21/chartex" xmlns:cx3="http://schemas.microsoft.com/office/drawing/2016/5/9/chartex" xmlns:cx4="http://schemas.microsoft.com/office/drawing/2016/5/10/chartex" xmlns:cx5="http://schemas.microsoft.com/office/drawing/2016/5/11/chartex" xmlns:cx6="http://schemas.microsoft.com/office/drawing/2016/5/12/chartex" xmlns:cx7="http://schemas.microsoft.com/office/drawing/2016/5/13/chartex" xmlns:cx8="http://schemas.microsoft.com/office/drawing/2016/5/14/chartex" xmlns:mc="http://schemas.openxmlformats.org/markup-compatibility/2006" xmlns:aink="http://schemas.microsoft.com/office/drawing/2016/ink" xmlns:am3d="http://schemas.microsoft.com/office/drawing/2017/model3d" xmlns:o="urn:schemas-microsoft-com:office:office" xmlns:oel="http://schemas.microsoft.com/office/2019/extlst" xmlns:r="http://schemas.openxmlformats.org/officeDocument/2006/relationships" xmlns:m="http://schemas.openxmlformats.org/officeDocument/2006/math" xmlns:v="urn:schemas-microsoft-com:vml" xmlns:wp14="http://schemas.microsoft.com/office/word/2010/wordprocessingDrawing" xmlns:wp="http://schemas.openxmlformats.org/drawingml/2006/wordprocessingDrawing" xmlns:w10="urn:schemas-microsoft-com:office:word" xmlns:w="http://schemas.openxmlformats.org/wordprocessingml/2006/main" xmlns:w14="http://schemas.microsoft.com/office/word/2010/wordml" xmlns:w15="http://schemas.microsoft.com/office/word/2012/wordml" xmlns:w16cex="http://schemas.microsoft.com/office/word/2018/wordml/cex" xmlns:w16cid="http://schemas.microsoft.com/office/word/2016/wordml/cid" xmlns:w16="http://schemas.microsoft.com/office/word/2018/wordml" xmlns:w16du="http://schemas.microsoft.com/office/word/2023/wordml/word16du" xmlns:w16sdtdh="http://schemas.microsoft.com/office/word/2020/wordml/sdtdatahash" xmlns:w16sdtfl="http://schemas.microsoft.com/office/word/2024/wordml/sdtformatlock" xmlns:w16se="http://schemas.microsoft.com/office/word/2015/wordml/symex" xmlns:wpg="http://schemas.microsoft.com/office/word/2010/wordprocessingGroup" xmlns:wpi="http://schemas.microsoft.com/office/word/2010/wordprocessingInk" xmlns:wne="http://schemas.microsoft.com/office/word/2006/wordml" xmlns:wps="http://schemas.microsoft.com/office/word/2010/wordprocessingShape" xmlns:a="http://schemas.openxmlformats.org/drawingml/2006/main" xmlns:pic="http://schemas.openxmlformats.org/drawingml/2006/picture" xmlns:a14="http://schemas.microsoft.com/office/drawing/2010/main" mc:Ignorable="w14 w15 w16se w16cid w16 w16cex w16sdtdh w16sdtfl w16du wp14">
   <w:body>
     <w:sdt>
       <w:sdtPr>
@@ -2818,14 +2818,14 @@
         </w:tc>
       </w:tr>
     </w:tbl>
-    <w:p>
+    <w:p w14:noSpellErr="1">
       <w:pPr>
         <w:tabs>
           <w:tab w:val="left" w:pos="2820"/>
         </w:tabs>
         <w:ind w:left="360"/>
         <w:rPr>
-          <w:rFonts w:asciiTheme="majorBidi" w:hAnsiTheme="majorBidi" w:cstheme="majorBidi"/>
+          <w:rFonts w:ascii="Times New Roman" w:hAnsi="Times New Roman" w:cs="Times New Roman" w:asciiTheme="majorBidi" w:hAnsiTheme="majorBidi" w:cstheme="majorBidi"/>
           <w:sz w:val="32"/>
           <w:szCs w:val="32"/>
           <w:lang w:bidi="ar-EG"/>
@@ -2839,6 +2839,542 @@
           <w:lang w:bidi="ar-EG"/>
         </w:rPr>
         <w:tab/>
+      </w:r>
+    </w:p>
+    <w:p>
+      <w:pPr>
+        <w:pStyle w:val="Normal"/>
+        <w:tabs>
+          <w:tab w:val="left" w:leader="none" w:pos="2820"/>
+        </w:tabs>
+        <w:ind w:left="360"/>
+        <w:rPr>
+          <w:rFonts w:ascii="Times New Roman" w:hAnsi="Times New Roman" w:cs="Times New Roman" w:asciiTheme="majorBidi" w:hAnsiTheme="majorBidi" w:cstheme="majorBidi"/>
+          <w:color w:val="FF0000"/>
+          <w:sz w:val="32"/>
+          <w:szCs w:val="32"/>
+          <w:lang w:bidi="ar-EG"/>
+        </w:rPr>
+      </w:pPr>
+    </w:p>
+    <w:p>
+      <w:pPr>
+        <w:pStyle w:val="Normal"/>
+        <w:tabs>
+          <w:tab w:val="left" w:leader="none" w:pos="2820"/>
+        </w:tabs>
+        <w:ind w:left="360"/>
+        <w:rPr>
+          <w:rFonts w:ascii="Times New Roman" w:hAnsi="Times New Roman" w:cs="Times New Roman" w:asciiTheme="majorBidi" w:hAnsiTheme="majorBidi" w:cstheme="majorBidi"/>
+          <w:color w:val="FF0000"/>
+          <w:sz w:val="32"/>
+          <w:szCs w:val="32"/>
+          <w:lang w:bidi="ar-EG"/>
+        </w:rPr>
+      </w:pPr>
+    </w:p>
+    <w:p>
+      <w:pPr>
+        <w:pStyle w:val="Normal"/>
+        <w:tabs>
+          <w:tab w:val="left" w:leader="none" w:pos="2820"/>
+        </w:tabs>
+        <w:ind w:left="360"/>
+        <w:rPr>
+          <w:rFonts w:ascii="Times New Roman" w:hAnsi="Times New Roman" w:cs="Times New Roman" w:asciiTheme="majorBidi" w:hAnsiTheme="majorBidi" w:cstheme="majorBidi"/>
+          <w:color w:val="FF0000"/>
+          <w:sz w:val="32"/>
+          <w:szCs w:val="32"/>
+          <w:lang w:bidi="ar-EG"/>
+        </w:rPr>
+      </w:pPr>
+    </w:p>
+    <w:p>
+      <w:pPr>
+        <w:pStyle w:val="Normal"/>
+        <w:tabs>
+          <w:tab w:val="left" w:leader="none" w:pos="2820"/>
+        </w:tabs>
+        <w:ind w:left="360"/>
+        <w:rPr>
+          <w:rFonts w:ascii="Times New Roman" w:hAnsi="Times New Roman" w:cs="Times New Roman" w:asciiTheme="majorBidi" w:hAnsiTheme="majorBidi" w:cstheme="majorBidi"/>
+          <w:color w:val="FF0000"/>
+          <w:sz w:val="32"/>
+          <w:szCs w:val="32"/>
+          <w:lang w:bidi="ar-EG"/>
+        </w:rPr>
+      </w:pPr>
+    </w:p>
+    <w:p>
+      <w:pPr>
+        <w:pStyle w:val="Normal"/>
+        <w:tabs>
+          <w:tab w:val="left" w:leader="none" w:pos="2820"/>
+        </w:tabs>
+        <w:ind w:left="360"/>
+        <w:rPr>
+          <w:rFonts w:ascii="Times New Roman" w:hAnsi="Times New Roman" w:cs="Times New Roman" w:asciiTheme="majorBidi" w:hAnsiTheme="majorBidi" w:cstheme="majorBidi"/>
+          <w:color w:val="FF0000"/>
+          <w:sz w:val="32"/>
+          <w:szCs w:val="32"/>
+          <w:lang w:bidi="ar-EG"/>
+        </w:rPr>
+      </w:pPr>
+    </w:p>
+    <w:p>
+      <w:pPr>
+        <w:pStyle w:val="Normal"/>
+        <w:tabs>
+          <w:tab w:val="left" w:leader="none" w:pos="2820"/>
+        </w:tabs>
+        <w:ind w:left="360"/>
+        <w:rPr>
+          <w:rFonts w:ascii="Times New Roman" w:hAnsi="Times New Roman" w:cs="Times New Roman" w:asciiTheme="majorBidi" w:hAnsiTheme="majorBidi" w:cstheme="majorBidi"/>
+          <w:color w:val="FF0000"/>
+          <w:sz w:val="32"/>
+          <w:szCs w:val="32"/>
+          <w:lang w:bidi="ar-EG"/>
+        </w:rPr>
+      </w:pPr>
+    </w:p>
+    <w:p>
+      <w:pPr>
+        <w:pStyle w:val="Normal"/>
+        <w:tabs>
+          <w:tab w:val="left" w:leader="none" w:pos="2820"/>
+        </w:tabs>
+        <w:ind w:left="360"/>
+        <w:rPr>
+          <w:rFonts w:ascii="Times New Roman" w:hAnsi="Times New Roman" w:cs="Times New Roman" w:asciiTheme="majorBidi" w:hAnsiTheme="majorBidi" w:cstheme="majorBidi"/>
+          <w:color w:val="FF0000"/>
+          <w:sz w:val="32"/>
+          <w:szCs w:val="32"/>
+          <w:lang w:bidi="ar-EG"/>
+        </w:rPr>
+      </w:pPr>
+    </w:p>
+    <w:p>
+      <w:pPr>
+        <w:pStyle w:val="Normal"/>
+        <w:tabs>
+          <w:tab w:val="left" w:leader="none" w:pos="2820"/>
+        </w:tabs>
+        <w:ind w:left="360"/>
+        <w:rPr>
+          <w:rFonts w:ascii="Times New Roman" w:hAnsi="Times New Roman" w:cs="Times New Roman" w:asciiTheme="majorBidi" w:hAnsiTheme="majorBidi" w:cstheme="majorBidi"/>
+          <w:color w:val="FF0000"/>
+          <w:sz w:val="36"/>
+          <w:szCs w:val="36"/>
+          <w:lang w:bidi="ar-EG"/>
+        </w:rPr>
+      </w:pPr>
+      <w:r>
+        <w:rPr>
+          <w:rFonts w:ascii="Times New Roman" w:hAnsi="Times New Roman" w:cs="Times New Roman" w:asciiTheme="majorBidi" w:hAnsiTheme="majorBidi" w:cstheme="majorBidi"/>
+          <w:color w:val="FF0000"/>
+          <w:sz w:val="36"/>
+          <w:szCs w:val="36"/>
+          <w:lang w:bidi="ar-EG"/>
+        </w:rPr>
+        <w:t>UML</w:t>
+      </w:r>
+    </w:p>
+    <w:p>
+      <w:pPr>
+        <w:tabs>
+          <w:tab w:val="left" w:leader="none" w:pos="2820"/>
+        </w:tabs>
+        <w:ind w:left="360"/>
+        <w:rPr>
+          <w:rFonts w:ascii="Times New Roman" w:hAnsi="Times New Roman" w:cs="Times New Roman" w:asciiTheme="majorBidi" w:hAnsiTheme="majorBidi" w:cstheme="majorBidi"/>
+          <w:sz w:val="32"/>
+          <w:szCs w:val="32"/>
+          <w:lang w:bidi="ar-EG"/>
+        </w:rPr>
+      </w:pPr>
+      <w:r>
+        <w:drawing>
+          <wp:inline wp14:editId="43A4C3F1" wp14:anchorId="4922B07D">
+            <wp:extent cx="4467225" cy="5943600"/>
+            <wp:effectExtent l="0" t="0" r="0" b="0"/>
+            <wp:docPr id="904622281" name="" title=""/>
+            <wp:cNvGraphicFramePr>
+              <a:graphicFrameLocks noChangeAspect="1"/>
+            </wp:cNvGraphicFramePr>
+            <a:graphic>
+              <a:graphicData uri="http://schemas.openxmlformats.org/drawingml/2006/picture">
+                <pic:pic>
+                  <pic:nvPicPr>
+                    <pic:cNvPr id="0" name=""/>
+                    <pic:cNvPicPr/>
+                  </pic:nvPicPr>
+                  <pic:blipFill>
+                    <a:blip r:embed="R1179c4169ecf4b5e">
+                      <a:extLst>
+                        <a:ext xmlns:a="http://schemas.openxmlformats.org/drawingml/2006/main" uri="{28A0092B-C50C-407E-A947-70E740481C1C}">
+                          <a14:useLocalDpi val="0"/>
+                        </a:ext>
+                      </a:extLst>
+                    </a:blip>
+                    <a:stretch>
+                      <a:fillRect/>
+                    </a:stretch>
+                  </pic:blipFill>
+                  <pic:spPr>
+                    <a:xfrm>
+                      <a:off x="0" y="0"/>
+                      <a:ext cx="4467225" cy="5943600"/>
+                    </a:xfrm>
+                    <a:prstGeom prst="rect">
+                      <a:avLst/>
+                    </a:prstGeom>
+                  </pic:spPr>
+                </pic:pic>
+              </a:graphicData>
+            </a:graphic>
+          </wp:inline>
+        </w:drawing>
+      </w:r>
+    </w:p>
+    <w:p>
+      <w:pPr>
+        <w:tabs>
+          <w:tab w:val="left" w:leader="none" w:pos="2820"/>
+        </w:tabs>
+        <w:ind w:left="360"/>
+        <w:rPr>
+          <w:rFonts w:ascii="Times New Roman" w:hAnsi="Times New Roman" w:cs="Times New Roman" w:asciiTheme="majorBidi" w:hAnsiTheme="majorBidi" w:cstheme="majorBidi"/>
+          <w:sz w:val="32"/>
+          <w:szCs w:val="32"/>
+          <w:lang w:bidi="ar-EG"/>
+        </w:rPr>
+      </w:pPr>
+    </w:p>
+    <w:p>
+      <w:pPr>
+        <w:tabs>
+          <w:tab w:val="left" w:leader="none" w:pos="2820"/>
+        </w:tabs>
+        <w:ind w:left="360"/>
+        <w:rPr>
+          <w:rFonts w:ascii="Times New Roman" w:hAnsi="Times New Roman" w:cs="Times New Roman" w:asciiTheme="majorBidi" w:hAnsiTheme="majorBidi" w:cstheme="majorBidi"/>
+          <w:sz w:val="32"/>
+          <w:szCs w:val="32"/>
+          <w:lang w:bidi="ar-EG"/>
+        </w:rPr>
+      </w:pPr>
+    </w:p>
+    <w:p>
+      <w:pPr>
+        <w:tabs>
+          <w:tab w:val="left" w:leader="none" w:pos="2820"/>
+        </w:tabs>
+        <w:ind w:left="360"/>
+        <w:rPr>
+          <w:rFonts w:ascii="Times New Roman" w:hAnsi="Times New Roman" w:cs="Times New Roman" w:asciiTheme="majorBidi" w:hAnsiTheme="majorBidi" w:cstheme="majorBidi"/>
+          <w:sz w:val="32"/>
+          <w:szCs w:val="32"/>
+          <w:lang w:bidi="ar-EG"/>
+        </w:rPr>
+      </w:pPr>
+    </w:p>
+    <w:p>
+      <w:pPr>
+        <w:tabs>
+          <w:tab w:val="left" w:leader="none" w:pos="2820"/>
+        </w:tabs>
+        <w:ind w:left="360"/>
+        <w:rPr>
+          <w:rFonts w:ascii="Times New Roman" w:hAnsi="Times New Roman" w:cs="Times New Roman" w:asciiTheme="majorBidi" w:hAnsiTheme="majorBidi" w:cstheme="majorBidi"/>
+          <w:sz w:val="32"/>
+          <w:szCs w:val="32"/>
+          <w:lang w:bidi="ar-EG"/>
+        </w:rPr>
+      </w:pPr>
+    </w:p>
+    <w:p>
+      <w:pPr>
+        <w:tabs>
+          <w:tab w:val="left" w:leader="none" w:pos="2820"/>
+        </w:tabs>
+        <w:ind w:left="360"/>
+        <w:rPr>
+          <w:rFonts w:ascii="Times New Roman" w:hAnsi="Times New Roman" w:cs="Times New Roman" w:asciiTheme="majorBidi" w:hAnsiTheme="majorBidi" w:cstheme="majorBidi"/>
+          <w:color w:val="FF0000"/>
+          <w:sz w:val="36"/>
+          <w:szCs w:val="36"/>
+          <w:lang w:bidi="ar-EG"/>
+        </w:rPr>
+      </w:pPr>
+      <w:r>
+        <w:rPr>
+          <w:rFonts w:ascii="Times New Roman" w:hAnsi="Times New Roman" w:cs="Times New Roman" w:asciiTheme="majorBidi" w:hAnsiTheme="majorBidi" w:cstheme="majorBidi"/>
+          <w:color w:val="FF0000"/>
+          <w:sz w:val="36"/>
+          <w:szCs w:val="36"/>
+          <w:lang w:bidi="ar-EG"/>
+        </w:rPr>
+        <w:t>USE CASE DIAGRAM</w:t>
+      </w:r>
+    </w:p>
+    <w:p>
+      <w:pPr>
+        <w:tabs>
+          <w:tab w:val="left" w:leader="none" w:pos="2820"/>
+        </w:tabs>
+        <w:ind w:left="360"/>
+        <w:rPr>
+          <w:rFonts w:ascii="Times New Roman" w:hAnsi="Times New Roman" w:cs="Times New Roman" w:asciiTheme="majorBidi" w:hAnsiTheme="majorBidi" w:cstheme="majorBidi"/>
+          <w:color w:val="FF0000"/>
+          <w:sz w:val="36"/>
+          <w:szCs w:val="36"/>
+          <w:lang w:bidi="ar-EG"/>
+        </w:rPr>
+      </w:pPr>
+      <w:r>
+        <w:drawing>
+          <wp:inline wp14:editId="43A1870A" wp14:anchorId="30AA96E8">
+            <wp:extent cx="2514600" cy="5943600"/>
+            <wp:effectExtent l="0" t="0" r="0" b="0"/>
+            <wp:docPr id="1556085261" name="" title=""/>
+            <wp:cNvGraphicFramePr>
+              <a:graphicFrameLocks noChangeAspect="1"/>
+            </wp:cNvGraphicFramePr>
+            <a:graphic>
+              <a:graphicData uri="http://schemas.openxmlformats.org/drawingml/2006/picture">
+                <pic:pic>
+                  <pic:nvPicPr>
+                    <pic:cNvPr id="0" name=""/>
+                    <pic:cNvPicPr/>
+                  </pic:nvPicPr>
+                  <pic:blipFill>
+                    <a:blip r:embed="R378ccec2e3d646df">
+                      <a:extLst>
+                        <a:ext xmlns:a="http://schemas.openxmlformats.org/drawingml/2006/main" uri="{28A0092B-C50C-407E-A947-70E740481C1C}">
+                          <a14:useLocalDpi val="0"/>
+                        </a:ext>
+                      </a:extLst>
+                    </a:blip>
+                    <a:stretch>
+                      <a:fillRect/>
+                    </a:stretch>
+                  </pic:blipFill>
+                  <pic:spPr>
+                    <a:xfrm>
+                      <a:off x="0" y="0"/>
+                      <a:ext cx="2514600" cy="5943600"/>
+                    </a:xfrm>
+                    <a:prstGeom prst="rect">
+                      <a:avLst/>
+                    </a:prstGeom>
+                  </pic:spPr>
+                </pic:pic>
+              </a:graphicData>
+            </a:graphic>
+          </wp:inline>
+        </w:drawing>
+      </w:r>
+    </w:p>
+    <w:p>
+      <w:pPr>
+        <w:tabs>
+          <w:tab w:val="left" w:leader="none" w:pos="2820"/>
+        </w:tabs>
+        <w:ind w:left="360"/>
+        <w:rPr>
+          <w:rFonts w:ascii="Times New Roman" w:hAnsi="Times New Roman" w:cs="Times New Roman" w:asciiTheme="majorBidi" w:hAnsiTheme="majorBidi" w:cstheme="majorBidi"/>
+          <w:color w:val="FF0000"/>
+          <w:sz w:val="36"/>
+          <w:szCs w:val="36"/>
+          <w:lang w:bidi="ar-EG"/>
+        </w:rPr>
+      </w:pPr>
+    </w:p>
+    <w:p>
+      <w:pPr>
+        <w:tabs>
+          <w:tab w:val="left" w:leader="none" w:pos="2820"/>
+        </w:tabs>
+        <w:ind w:left="360"/>
+        <w:rPr>
+          <w:rFonts w:ascii="Times New Roman" w:hAnsi="Times New Roman" w:cs="Times New Roman" w:asciiTheme="majorBidi" w:hAnsiTheme="majorBidi" w:cstheme="majorBidi"/>
+          <w:color w:val="FF0000"/>
+          <w:sz w:val="36"/>
+          <w:szCs w:val="36"/>
+          <w:lang w:bidi="ar-EG"/>
+        </w:rPr>
+      </w:pPr>
+    </w:p>
+    <w:p>
+      <w:pPr>
+        <w:tabs>
+          <w:tab w:val="left" w:leader="none" w:pos="2820"/>
+        </w:tabs>
+        <w:ind w:left="360"/>
+        <w:rPr>
+          <w:rFonts w:ascii="Times New Roman" w:hAnsi="Times New Roman" w:cs="Times New Roman" w:asciiTheme="majorBidi" w:hAnsiTheme="majorBidi" w:cstheme="majorBidi"/>
+          <w:color w:val="FF0000"/>
+          <w:sz w:val="36"/>
+          <w:szCs w:val="36"/>
+          <w:lang w:bidi="ar-EG"/>
+        </w:rPr>
+      </w:pPr>
+    </w:p>
+    <w:p>
+      <w:pPr>
+        <w:tabs>
+          <w:tab w:val="left" w:leader="none" w:pos="2820"/>
+        </w:tabs>
+        <w:ind w:left="360"/>
+        <w:rPr>
+          <w:rFonts w:ascii="Times New Roman" w:hAnsi="Times New Roman" w:cs="Times New Roman" w:asciiTheme="majorBidi" w:hAnsiTheme="majorBidi" w:cstheme="majorBidi"/>
+          <w:color w:val="FF0000"/>
+          <w:sz w:val="36"/>
+          <w:szCs w:val="36"/>
+          <w:lang w:bidi="ar-EG"/>
+        </w:rPr>
+      </w:pPr>
+    </w:p>
+    <w:p>
+      <w:pPr>
+        <w:pStyle w:val="Normal"/>
+        <w:tabs>
+          <w:tab w:val="left" w:leader="none" w:pos="2820"/>
+        </w:tabs>
+        <w:ind w:left="0"/>
+        <w:rPr>
+          <w:rFonts w:ascii="Times New Roman" w:hAnsi="Times New Roman" w:cs="Times New Roman" w:asciiTheme="majorBidi" w:hAnsiTheme="majorBidi" w:cstheme="majorBidi"/>
+          <w:color w:val="FF0000"/>
+          <w:sz w:val="36"/>
+          <w:szCs w:val="36"/>
+          <w:lang w:bidi="ar-EG"/>
+        </w:rPr>
+      </w:pPr>
+      <w:r>
+        <w:rPr>
+          <w:rFonts w:ascii="Times New Roman" w:hAnsi="Times New Roman" w:cs="Times New Roman" w:asciiTheme="majorBidi" w:hAnsiTheme="majorBidi" w:cstheme="majorBidi"/>
+          <w:color w:val="FF0000"/>
+          <w:sz w:val="36"/>
+          <w:szCs w:val="36"/>
+          <w:lang w:bidi="ar-EG"/>
+        </w:rPr>
+        <w:t>ACTIVITY DIAGRAMS</w:t>
+      </w:r>
+    </w:p>
+    <w:p>
+      <w:pPr>
+        <w:tabs>
+          <w:tab w:val="left" w:leader="none" w:pos="2820"/>
+        </w:tabs>
+        <w:ind w:left="0"/>
+        <w:rPr>
+          <w:rFonts w:ascii="Times New Roman" w:hAnsi="Times New Roman" w:cs="Times New Roman" w:asciiTheme="majorBidi" w:hAnsiTheme="majorBidi" w:cstheme="majorBidi"/>
+          <w:color w:val="FF0000"/>
+          <w:sz w:val="36"/>
+          <w:szCs w:val="36"/>
+          <w:lang w:bidi="ar-EG"/>
+        </w:rPr>
+      </w:pPr>
+      <w:r>
+        <w:drawing>
+          <wp:inline wp14:editId="4CBFA3EC" wp14:anchorId="665295CE">
+            <wp:extent cx="2491398" cy="7696200"/>
+            <wp:effectExtent l="0" t="0" r="0" b="0"/>
+            <wp:docPr id="686002408" name="" title=""/>
+            <wp:cNvGraphicFramePr>
+              <a:graphicFrameLocks noChangeAspect="1"/>
+            </wp:cNvGraphicFramePr>
+            <a:graphic>
+              <a:graphicData uri="http://schemas.openxmlformats.org/drawingml/2006/picture">
+                <pic:pic>
+                  <pic:nvPicPr>
+                    <pic:cNvPr id="0" name=""/>
+                    <pic:cNvPicPr/>
+                  </pic:nvPicPr>
+                  <pic:blipFill>
+                    <a:blip r:embed="Rf4103825206b4b09">
+                      <a:extLst>
+                        <a:ext xmlns:a="http://schemas.openxmlformats.org/drawingml/2006/main" uri="{28A0092B-C50C-407E-A947-70E740481C1C}">
+                          <a14:useLocalDpi val="0"/>
+                        </a:ext>
+                      </a:extLst>
+                    </a:blip>
+                    <a:stretch>
+                      <a:fillRect/>
+                    </a:stretch>
+                  </pic:blipFill>
+                  <pic:spPr>
+                    <a:xfrm>
+                      <a:off x="0" y="0"/>
+                      <a:ext cx="2491398" cy="7696200"/>
+                    </a:xfrm>
+                    <a:prstGeom prst="rect">
+                      <a:avLst/>
+                    </a:prstGeom>
+                  </pic:spPr>
+                </pic:pic>
+              </a:graphicData>
+            </a:graphic>
+          </wp:inline>
+        </w:drawing>
+      </w:r>
+    </w:p>
+    <w:p>
+      <w:pPr>
+        <w:tabs>
+          <w:tab w:val="left" w:leader="none" w:pos="2820"/>
+        </w:tabs>
+        <w:ind w:left="0"/>
+        <w:rPr>
+          <w:rFonts w:ascii="Times New Roman" w:hAnsi="Times New Roman" w:cs="Times New Roman" w:asciiTheme="majorBidi" w:hAnsiTheme="majorBidi" w:cstheme="majorBidi"/>
+          <w:color w:val="FF0000"/>
+          <w:sz w:val="36"/>
+          <w:szCs w:val="36"/>
+          <w:lang w:bidi="ar-EG"/>
+        </w:rPr>
+      </w:pPr>
+      <w:r>
+        <w:drawing>
+          <wp:inline wp14:editId="37007EA6" wp14:anchorId="0323DAC6">
+            <wp:extent cx="5943600" cy="5724524"/>
+            <wp:effectExtent l="0" t="0" r="0" b="0"/>
+            <wp:docPr id="895196563" name="" title=""/>
+            <wp:cNvGraphicFramePr>
+              <a:graphicFrameLocks noChangeAspect="1"/>
+            </wp:cNvGraphicFramePr>
+            <a:graphic>
+              <a:graphicData uri="http://schemas.openxmlformats.org/drawingml/2006/picture">
+                <pic:pic>
+                  <pic:nvPicPr>
+                    <pic:cNvPr id="0" name=""/>
+                    <pic:cNvPicPr/>
+                  </pic:nvPicPr>
+                  <pic:blipFill>
+                    <a:blip r:embed="R227a11c1d1de489a">
+                      <a:extLst>
+                        <a:ext xmlns:a="http://schemas.openxmlformats.org/drawingml/2006/main" uri="{28A0092B-C50C-407E-A947-70E740481C1C}">
+                          <a14:useLocalDpi val="0"/>
+                        </a:ext>
+                      </a:extLst>
+                    </a:blip>
+                    <a:stretch>
+                      <a:fillRect/>
+                    </a:stretch>
+                  </pic:blipFill>
+                  <pic:spPr>
+                    <a:xfrm>
+                      <a:off x="0" y="0"/>
+                      <a:ext cx="5943600" cy="5724524"/>
+                    </a:xfrm>
+                    <a:prstGeom prst="rect">
+                      <a:avLst/>
+                    </a:prstGeom>
+                  </pic:spPr>
+                </pic:pic>
+              </a:graphicData>
+            </a:graphic>
+          </wp:inline>
+        </w:drawing>
       </w:r>
     </w:p>
     <w:sectPr>

</xml_diff>

<commit_message>
Adding Thank you in the last slide
</commit_message>
<xml_diff>
--- a/project.docx
+++ b/project.docx
@@ -1,6 +1,6 @@
 
 <file path=word/document.xml><?xml version="1.0" encoding="utf-8"?>
-<w:document xmlns:wpc="http://schemas.microsoft.com/office/word/2010/wordprocessingCanvas" xmlns:cx="http://schemas.microsoft.com/office/drawing/2014/chartex" xmlns:cx1="http://schemas.microsoft.com/office/drawing/2015/9/8/chartex" xmlns:cx2="http://schemas.microsoft.com/office/drawing/2015/10/21/chartex" xmlns:cx3="http://schemas.microsoft.com/office/drawing/2016/5/9/chartex" xmlns:cx4="http://schemas.microsoft.com/office/drawing/2016/5/10/chartex" xmlns:cx5="http://schemas.microsoft.com/office/drawing/2016/5/11/chartex" xmlns:cx6="http://schemas.microsoft.com/office/drawing/2016/5/12/chartex" xmlns:cx7="http://schemas.microsoft.com/office/drawing/2016/5/13/chartex" xmlns:cx8="http://schemas.microsoft.com/office/drawing/2016/5/14/chartex" xmlns:mc="http://schemas.openxmlformats.org/markup-compatibility/2006" xmlns:aink="http://schemas.microsoft.com/office/drawing/2016/ink" xmlns:am3d="http://schemas.microsoft.com/office/drawing/2017/model3d" xmlns:o="urn:schemas-microsoft-com:office:office" xmlns:oel="http://schemas.microsoft.com/office/2019/extlst" xmlns:r="http://schemas.openxmlformats.org/officeDocument/2006/relationships" xmlns:m="http://schemas.openxmlformats.org/officeDocument/2006/math" xmlns:v="urn:schemas-microsoft-com:vml" xmlns:wp14="http://schemas.microsoft.com/office/word/2010/wordprocessingDrawing" xmlns:wp="http://schemas.openxmlformats.org/drawingml/2006/wordprocessingDrawing" xmlns:w10="urn:schemas-microsoft-com:office:word" xmlns:w="http://schemas.openxmlformats.org/wordprocessingml/2006/main" xmlns:w14="http://schemas.microsoft.com/office/word/2010/wordml" xmlns:w15="http://schemas.microsoft.com/office/word/2012/wordml" xmlns:w16cex="http://schemas.microsoft.com/office/word/2018/wordml/cex" xmlns:w16cid="http://schemas.microsoft.com/office/word/2016/wordml/cid" xmlns:w16="http://schemas.microsoft.com/office/word/2018/wordml" xmlns:w16du="http://schemas.microsoft.com/office/word/2023/wordml/word16du" xmlns:w16sdtdh="http://schemas.microsoft.com/office/word/2020/wordml/sdtdatahash" xmlns:w16sdtfl="http://schemas.microsoft.com/office/word/2024/wordml/sdtformatlock" xmlns:w16se="http://schemas.microsoft.com/office/word/2015/wordml/symex" xmlns:wpg="http://schemas.microsoft.com/office/word/2010/wordprocessingGroup" xmlns:wpi="http://schemas.microsoft.com/office/word/2010/wordprocessingInk" xmlns:wne="http://schemas.microsoft.com/office/word/2006/wordml" xmlns:wps="http://schemas.microsoft.com/office/word/2010/wordprocessingShape" xmlns:a="http://schemas.openxmlformats.org/drawingml/2006/main" xmlns:pic="http://schemas.openxmlformats.org/drawingml/2006/picture" xmlns:a14="http://schemas.microsoft.com/office/drawing/2010/main" mc:Ignorable="w14 w15 w16se w16cid w16 w16cex w16sdtdh w16sdtfl w16du wp14">
+<w:document xmlns:wpc="http://schemas.microsoft.com/office/word/2010/wordprocessingCanvas" xmlns:cx="http://schemas.microsoft.com/office/drawing/2014/chartex" xmlns:cx1="http://schemas.microsoft.com/office/drawing/2015/9/8/chartex" xmlns:cx2="http://schemas.microsoft.com/office/drawing/2015/10/21/chartex" xmlns:cx3="http://schemas.microsoft.com/office/drawing/2016/5/9/chartex" xmlns:cx4="http://schemas.microsoft.com/office/drawing/2016/5/10/chartex" xmlns:cx5="http://schemas.microsoft.com/office/drawing/2016/5/11/chartex" xmlns:cx6="http://schemas.microsoft.com/office/drawing/2016/5/12/chartex" xmlns:cx7="http://schemas.microsoft.com/office/drawing/2016/5/13/chartex" xmlns:cx8="http://schemas.microsoft.com/office/drawing/2016/5/14/chartex" xmlns:mc="http://schemas.openxmlformats.org/markup-compatibility/2006" xmlns:aink="http://schemas.microsoft.com/office/drawing/2016/ink" xmlns:am3d="http://schemas.microsoft.com/office/drawing/2017/model3d" xmlns:o="urn:schemas-microsoft-com:office:office" xmlns:oel="http://schemas.microsoft.com/office/2019/extlst" xmlns:r="http://schemas.openxmlformats.org/officeDocument/2006/relationships" xmlns:m="http://schemas.openxmlformats.org/officeDocument/2006/math" xmlns:v="urn:schemas-microsoft-com:vml" xmlns:wp14="http://schemas.microsoft.com/office/word/2010/wordprocessingDrawing" xmlns:wp="http://schemas.openxmlformats.org/drawingml/2006/wordprocessingDrawing" xmlns:w10="urn:schemas-microsoft-com:office:word" xmlns:w="http://schemas.openxmlformats.org/wordprocessingml/2006/main" xmlns:w14="http://schemas.microsoft.com/office/word/2010/wordml" xmlns:w15="http://schemas.microsoft.com/office/word/2012/wordml" xmlns:w16cex="http://schemas.microsoft.com/office/word/2018/wordml/cex" xmlns:w16cid="http://schemas.microsoft.com/office/word/2016/wordml/cid" xmlns:w16="http://schemas.microsoft.com/office/word/2018/wordml" xmlns:w16du="http://schemas.microsoft.com/office/word/2023/wordml/word16du" xmlns:w16sdtdh="http://schemas.microsoft.com/office/word/2020/wordml/sdtdatahash" xmlns:w16sdtfl="http://schemas.microsoft.com/office/word/2024/wordml/sdtformatlock" xmlns:w16se="http://schemas.microsoft.com/office/word/2015/wordml/symex" xmlns:wpg="http://schemas.microsoft.com/office/word/2010/wordprocessingGroup" xmlns:wpi="http://schemas.microsoft.com/office/word/2010/wordprocessingInk" xmlns:wne="http://schemas.microsoft.com/office/word/2006/wordml" xmlns:wps="http://schemas.microsoft.com/office/word/2010/wordprocessingShape" mc:Ignorable="w14 w15 w16se w16cid w16 w16cex w16sdtdh w16sdtfl w16du wp14">
   <w:body>
     <w:sdt>
       <w:sdtPr>
@@ -12,7 +12,7 @@
       </w:sdtPr>
       <w:sdtEndPr>
         <w:rPr>
-          <w:rFonts w:ascii="Times New Roman" w:hAnsi="Times New Roman" w:cs="Times New Roman" w:asciiTheme="majorBidi" w:hAnsiTheme="majorBidi" w:cstheme="majorBidi"/>
+          <w:rFonts w:asciiTheme="majorBidi" w:hAnsiTheme="majorBidi" w:cstheme="majorBidi"/>
           <w:sz w:val="36"/>
           <w:szCs w:val="36"/>
         </w:rPr>
@@ -177,7 +177,6 @@
                                   </w:rPr>
                                   <w:tab/>
                                 </w:r>
-                                <w:proofErr w:type="gramStart"/>
                                 <w:r>
                                   <w:rPr>
                                     <w:b/>
@@ -188,19 +187,7 @@
                                     <w:szCs w:val="28"/>
                                   </w:rPr>
                                   <w:tab/>
-                                  <w:t xml:space="preserve">  MTH</w:t>
-                                </w:r>
-                                <w:proofErr w:type="gramEnd"/>
-                                <w:r>
-                                  <w:rPr>
-                                    <w:b/>
-                                    <w:bCs/>
-                                    <w:caps/>
-                                    <w:color w:val="262626" w:themeColor="text1" w:themeTint="D9"/>
-                                    <w:sz w:val="28"/>
-                                    <w:szCs w:val="28"/>
-                                  </w:rPr>
-                                  <w:t xml:space="preserve">&amp;CS      </w:t>
+                                  <w:t xml:space="preserve">  MTH&amp;CS      </w:t>
                                 </w:r>
                               </w:p>
                               <w:p>
@@ -528,11 +515,11 @@
               </mc:Choice>
               <mc:Fallback>
                 <w:pict>
-                  <v:shapetype id="_x0000_t202" coordsize="21600,21600" o:spt="202" path="m,l,21600r21600,l21600,xe" w14:anchorId="6BF3123D">
+                  <v:shapetype w14:anchorId="6BF3123D" id="_x0000_t202" coordsize="21600,21600" o:spt="202" path="m,l,21600r21600,l21600,xe">
                     <v:stroke joinstyle="miter"/>
                     <v:path gradientshapeok="t" o:connecttype="rect"/>
                   </v:shapetype>
-                  <v:shape id="Text Box 112" style="position:absolute;margin-left:0;margin-top:0;width:455.4pt;height:106.2pt;z-index:251661312;visibility:visible;mso-wrap-style:square;mso-width-percent:0;mso-height-percent:0;mso-left-percent:150;mso-top-percent:837;mso-wrap-distance-left:9pt;mso-wrap-distance-top:0;mso-wrap-distance-right:9pt;mso-wrap-distance-bottom:0;mso-position-horizontal-relative:page;mso-position-vertical-relative:page;mso-width-percent:0;mso-height-percent:0;mso-left-percent:150;mso-top-percent:837;mso-width-relative:page;mso-height-relative:page;v-text-anchor:bottom" o:spid="_x0000_s1026" filled="f" stroked="f" strokeweight=".5pt" type="#_x0000_t202" o:gfxdata="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">
+                  <v:shape id="Text Box 112" o:spid="_x0000_s1026" type="#_x0000_t202" style="position:absolute;margin-left:0;margin-top:0;width:455.4pt;height:106.2pt;z-index:251661312;visibility:visible;mso-wrap-style:square;mso-width-percent:0;mso-height-percent:0;mso-left-percent:150;mso-top-percent:837;mso-wrap-distance-left:9pt;mso-wrap-distance-top:0;mso-wrap-distance-right:9pt;mso-wrap-distance-bottom:0;mso-position-horizontal-relative:page;mso-position-vertical-relative:page;mso-width-percent:0;mso-height-percent:0;mso-left-percent:150;mso-top-percent:837;mso-width-relative:page;mso-height-relative:page;v-text-anchor:bottom" o:gfxdata="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" filled="f" stroked="f" strokeweight=".5pt">
                     <v:textbox inset="0,0,0,0">
                       <w:txbxContent>
                         <w:p>
@@ -613,7 +600,6 @@
                             </w:rPr>
                             <w:tab/>
                           </w:r>
-                          <w:proofErr w:type="gramStart"/>
                           <w:r>
                             <w:rPr>
                               <w:b/>
@@ -624,19 +610,7 @@
                               <w:szCs w:val="28"/>
                             </w:rPr>
                             <w:tab/>
-                            <w:t xml:space="preserve">  MTH</w:t>
-                          </w:r>
-                          <w:proofErr w:type="gramEnd"/>
-                          <w:r>
-                            <w:rPr>
-                              <w:b/>
-                              <w:bCs/>
-                              <w:caps/>
-                              <w:color w:val="262626" w:themeColor="text1" w:themeTint="D9"/>
-                              <w:sz w:val="28"/>
-                              <w:szCs w:val="28"/>
-                            </w:rPr>
-                            <w:t xml:space="preserve">&amp;CS      </w:t>
+                            <w:t xml:space="preserve">  MTH&amp;CS      </w:t>
                           </w:r>
                         </w:p>
                         <w:p>
@@ -1087,7 +1061,7 @@
               </mc:Choice>
               <mc:Fallback>
                 <w:pict>
-                  <v:shape id="Text Box 111" style="position:absolute;margin-left:0;margin-top:0;width:288.25pt;height:287.5pt;z-index:251662336;visibility:visible;mso-wrap-style:square;mso-width-percent:734;mso-height-percent:363;mso-left-percent:150;mso-top-percent:91;mso-wrap-distance-left:9pt;mso-wrap-distance-top:0;mso-wrap-distance-right:9pt;mso-wrap-distance-bottom:0;mso-position-horizontal-relative:page;mso-position-vertical-relative:page;mso-width-percent:734;mso-height-percent:363;mso-left-percent:150;mso-top-percent:91;mso-width-relative:page;mso-height-relative:page;v-text-anchor:bottom" o:spid="_x0000_s1027" filled="f" stroked="f" strokeweight=".5pt" type="#_x0000_t202" o:gfxdata="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" w14:anchorId="4C2503FF">
+                  <v:shape w14:anchorId="4C2503FF" id="Text Box 111" o:spid="_x0000_s1027" type="#_x0000_t202" style="position:absolute;margin-left:0;margin-top:0;width:288.25pt;height:287.5pt;z-index:251662336;visibility:visible;mso-wrap-style:square;mso-width-percent:734;mso-height-percent:363;mso-left-percent:150;mso-top-percent:91;mso-wrap-distance-left:9pt;mso-wrap-distance-top:0;mso-wrap-distance-right:9pt;mso-wrap-distance-bottom:0;mso-position-horizontal-relative:page;mso-position-vertical-relative:page;mso-width-percent:734;mso-height-percent:363;mso-left-percent:150;mso-top-percent:91;mso-width-relative:page;mso-height-relative:page;v-text-anchor:bottom" o:gfxdata="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" filled="f" stroked="f" strokeweight=".5pt">
                     <v:textbox style="mso-fit-shape-to-text:t" inset="0,0,0,0">
                       <w:txbxContent>
                         <w:sdt>
@@ -1311,7 +1285,7 @@
               </mc:Choice>
               <mc:Fallback>
                 <w:pict>
-                  <v:shape id="Text Box 113" style="position:absolute;margin-left:0;margin-top:0;width:453pt;height:41.4pt;z-index:251660288;visibility:visible;mso-wrap-style:square;mso-width-percent:734;mso-height-percent:363;mso-left-percent:150;mso-top-percent:455;mso-wrap-distance-left:9pt;mso-wrap-distance-top:0;mso-wrap-distance-right:9pt;mso-wrap-distance-bottom:0;mso-position-horizontal-relative:page;mso-position-vertical-relative:page;mso-width-percent:734;mso-height-percent:363;mso-left-percent:150;mso-top-percent:455;mso-width-relative:page;mso-height-relative:page;v-text-anchor:bottom" o:spid="_x0000_s1028" filled="f" stroked="f" strokeweight=".5pt" type="#_x0000_t202" o:gfxdata="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" w14:anchorId="5C3FBE88">
+                  <v:shape w14:anchorId="5C3FBE88" id="Text Box 113" o:spid="_x0000_s1028" type="#_x0000_t202" style="position:absolute;margin-left:0;margin-top:0;width:453pt;height:41.4pt;z-index:251660288;visibility:visible;mso-wrap-style:square;mso-width-percent:734;mso-height-percent:363;mso-left-percent:150;mso-top-percent:455;mso-wrap-distance-left:9pt;mso-wrap-distance-top:0;mso-wrap-distance-right:9pt;mso-wrap-distance-bottom:0;mso-position-horizontal-relative:page;mso-position-vertical-relative:page;mso-width-percent:734;mso-height-percent:363;mso-left-percent:150;mso-top-percent:455;mso-width-relative:page;mso-height-relative:page;v-text-anchor:bottom" o:gfxdata="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" filled="f" stroked="f" strokeweight=".5pt">
                     <v:textbox inset="0,0,0,0">
                       <w:txbxContent>
                         <w:p>
@@ -1535,7 +1509,7 @@
                   </wp:anchor>
                 </w:drawing>
               </mc:Choice>
-              <mc:Fallback>
+              <mc:Fallback xmlns:a14="http://schemas.microsoft.com/office/drawing/2010/main" xmlns:pic="http://schemas.openxmlformats.org/drawingml/2006/picture" xmlns:a="http://schemas.openxmlformats.org/drawingml/2006/main">
                 <w:pict>
                   <v:group id="Group 115" style="position:absolute;margin-left:0;margin-top:0;width:18pt;height:10in;z-index:251659264;mso-width-percent:29;mso-height-percent:909;mso-left-percent:45;mso-position-horizontal-relative:page;mso-position-vertical:center;mso-position-vertical-relative:page;mso-width-percent:29;mso-height-percent:909;mso-left-percent:45" coordsize="2286,91440" o:spid="_x0000_s1026" w14:anchorId="52220882" o:gfxdata="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">
                     <v:rect id="Rectangle 115" style="position:absolute;width:2286;height:87820;visibility:visible;mso-wrap-style:square;v-text-anchor:middle" o:spid="_x0000_s1027" fillcolor="#e97132 [3205]" stroked="f" strokeweight="1pt" o:gfxdata="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"/>
@@ -1559,13 +1533,13 @@
         </w:p>
       </w:sdtContent>
     </w:sdt>
-    <w:p w14:noSpellErr="1">
+    <w:p>
       <w:pPr>
         <w:jc w:val="center"/>
         <w:rPr>
-          <w:rFonts w:ascii="Times New Roman" w:hAnsi="Times New Roman" w:cs="Times New Roman" w:asciiTheme="majorBidi" w:hAnsiTheme="majorBidi" w:cstheme="majorBidi"/>
-          <w:b w:val="1"/>
-          <w:bCs w:val="1"/>
+          <w:rFonts w:asciiTheme="majorBidi" w:hAnsiTheme="majorBidi" w:cstheme="majorBidi"/>
+          <w:b/>
+          <w:bCs/>
           <w:color w:val="FF0000"/>
           <w:sz w:val="36"/>
           <w:szCs w:val="36"/>
@@ -1573,13 +1547,14 @@
       </w:pPr>
       <w:r>
         <w:rPr>
-          <w:rFonts w:ascii="Times New Roman" w:hAnsi="Times New Roman" w:cs="Times New Roman" w:asciiTheme="majorBidi" w:hAnsiTheme="majorBidi" w:cstheme="majorBidi"/>
-          <w:b w:val="1"/>
-          <w:bCs w:val="1"/>
+          <w:rFonts w:asciiTheme="majorBidi" w:hAnsiTheme="majorBidi" w:cstheme="majorBidi"/>
+          <w:b/>
+          <w:bCs/>
           <w:color w:val="FF0000"/>
           <w:sz w:val="36"/>
           <w:szCs w:val="36"/>
         </w:rPr>
+        <w:lastRenderedPageBreak/>
         <w:t>Project Objectives</w:t>
       </w:r>
     </w:p>
@@ -1734,7 +1709,7 @@
         <w:br w:type="page"/>
       </w:r>
     </w:p>
-    <w:p w14:noSpellErr="1">
+    <w:p>
       <w:pPr>
         <w:pStyle w:val="ListParagraph"/>
         <w:numPr>
@@ -1742,10 +1717,10 @@
           <w:numId w:val="2"/>
         </w:numPr>
         <w:rPr>
-          <w:rFonts w:ascii="Times New Roman" w:hAnsi="Times New Roman" w:cs="Times New Roman" w:asciiTheme="majorBidi" w:hAnsiTheme="majorBidi" w:cstheme="majorBidi"/>
-          <w:b w:val="1"/>
-          <w:bCs w:val="1"/>
-          <w:color w:val="0F9ED5" w:themeColor="accent4" w:themeTint="FF" w:themeShade="FF"/>
+          <w:rFonts w:asciiTheme="majorBidi" w:hAnsiTheme="majorBidi" w:cstheme="majorBidi"/>
+          <w:b/>
+          <w:bCs/>
+          <w:color w:val="0F9ED5" w:themeColor="accent4"/>
           <w:sz w:val="32"/>
           <w:szCs w:val="32"/>
           <w:lang w:bidi="ar-EG"/>
@@ -1753,14 +1728,15 @@
       </w:pPr>
       <w:r>
         <w:rPr>
-          <w:rFonts w:ascii="Times New Roman" w:hAnsi="Times New Roman" w:cs="Times New Roman" w:asciiTheme="majorBidi" w:hAnsiTheme="majorBidi" w:cstheme="majorBidi"/>
-          <w:b w:val="1"/>
-          <w:bCs w:val="1"/>
-          <w:color w:val="0F9ED5" w:themeColor="accent4" w:themeTint="FF" w:themeShade="FF"/>
+          <w:rFonts w:asciiTheme="majorBidi" w:hAnsiTheme="majorBidi" w:cstheme="majorBidi"/>
+          <w:b/>
+          <w:bCs/>
+          <w:color w:val="0F9ED5" w:themeColor="accent4"/>
           <w:sz w:val="32"/>
           <w:szCs w:val="32"/>
           <w:lang w:bidi="ar-EG"/>
         </w:rPr>
+        <w:lastRenderedPageBreak/>
         <w:t>Purpose of the project</w:t>
       </w:r>
     </w:p>
@@ -1777,55 +1753,23 @@
           <w:rFonts w:asciiTheme="majorBidi" w:hAnsiTheme="majorBidi" w:cstheme="majorBidi"/>
           <w:lang w:bidi="ar-EG"/>
         </w:rPr>
-        <w:t xml:space="preserve">We have chosen to </w:t>
+        <w:t>We have chosen to make the project related to the university system since we’re all passionate about learning,</w:t>
       </w:r>
-      <w:proofErr w:type="gramStart"/>
+    </w:p>
+    <w:p>
+      <w:pPr>
+        <w:ind w:left="360"/>
+        <w:rPr>
+          <w:rFonts w:asciiTheme="majorBidi" w:hAnsiTheme="majorBidi" w:cstheme="majorBidi"/>
+          <w:lang w:bidi="ar-EG"/>
+        </w:rPr>
+      </w:pPr>
       <w:r>
         <w:rPr>
           <w:rFonts w:asciiTheme="majorBidi" w:hAnsiTheme="majorBidi" w:cstheme="majorBidi"/>
           <w:lang w:bidi="ar-EG"/>
         </w:rPr>
-        <w:t>make the</w:t>
-      </w:r>
-      <w:proofErr w:type="gramEnd"/>
-      <w:r>
-        <w:rPr>
-          <w:rFonts w:asciiTheme="majorBidi" w:hAnsiTheme="majorBidi" w:cstheme="majorBidi"/>
-          <w:lang w:bidi="ar-EG"/>
-        </w:rPr>
-        <w:t xml:space="preserve"> project related to the university system since we’re all passionate about learning,</w:t>
-      </w:r>
-    </w:p>
-    <w:p>
-      <w:pPr>
-        <w:ind w:left="360"/>
-        <w:rPr>
-          <w:rFonts w:asciiTheme="majorBidi" w:hAnsiTheme="majorBidi" w:cstheme="majorBidi"/>
-          <w:lang w:bidi="ar-EG"/>
-        </w:rPr>
-      </w:pPr>
-      <w:r>
-        <w:rPr>
-          <w:rFonts w:asciiTheme="majorBidi" w:hAnsiTheme="majorBidi" w:cstheme="majorBidi"/>
-          <w:lang w:bidi="ar-EG"/>
-        </w:rPr>
-        <w:t xml:space="preserve">One of the reasons that make us qualified to determine our project’s pillars carefully is that we’re university </w:t>
-      </w:r>
-      <w:proofErr w:type="gramStart"/>
-      <w:r>
-        <w:rPr>
-          <w:rFonts w:asciiTheme="majorBidi" w:hAnsiTheme="majorBidi" w:cstheme="majorBidi"/>
-          <w:lang w:bidi="ar-EG"/>
-        </w:rPr>
-        <w:t>students</w:t>
-      </w:r>
-      <w:proofErr w:type="gramEnd"/>
-      <w:r>
-        <w:rPr>
-          <w:rFonts w:asciiTheme="majorBidi" w:hAnsiTheme="majorBidi" w:cstheme="majorBidi"/>
-          <w:lang w:bidi="ar-EG"/>
-        </w:rPr>
-        <w:t xml:space="preserve"> so we have faced many challenges that brought ideas for us to make things easier.</w:t>
+        <w:t>One of the reasons that make us qualified to determine our project’s pillars carefully is that we’re university students so we have faced many challenges that brought ideas for us to make things easier.</w:t>
       </w:r>
     </w:p>
     <w:p>
@@ -1862,7 +1806,7 @@
         </w:rPr>
       </w:pPr>
     </w:p>
-    <w:p w14:noSpellErr="1">
+    <w:p>
       <w:pPr>
         <w:pStyle w:val="ListParagraph"/>
         <w:numPr>
@@ -1870,10 +1814,10 @@
           <w:numId w:val="2"/>
         </w:numPr>
         <w:rPr>
-          <w:rFonts w:ascii="Times New Roman" w:hAnsi="Times New Roman" w:cs="Times New Roman" w:asciiTheme="majorBidi" w:hAnsiTheme="majorBidi" w:cstheme="majorBidi"/>
-          <w:b w:val="1"/>
-          <w:bCs w:val="1"/>
-          <w:color w:val="0F9ED5" w:themeColor="accent4" w:themeTint="FF" w:themeShade="FF"/>
+          <w:rFonts w:asciiTheme="majorBidi" w:hAnsiTheme="majorBidi" w:cstheme="majorBidi"/>
+          <w:b/>
+          <w:bCs/>
+          <w:color w:val="0F9ED5" w:themeColor="accent4"/>
           <w:sz w:val="32"/>
           <w:szCs w:val="32"/>
           <w:lang w:bidi="ar-EG"/>
@@ -1881,10 +1825,10 @@
       </w:pPr>
       <w:r>
         <w:rPr>
-          <w:rFonts w:ascii="Times New Roman" w:hAnsi="Times New Roman" w:cs="Times New Roman" w:asciiTheme="majorBidi" w:hAnsiTheme="majorBidi" w:cstheme="majorBidi"/>
-          <w:b w:val="1"/>
-          <w:bCs w:val="1"/>
-          <w:color w:val="0F9ED5" w:themeColor="accent4" w:themeTint="FF" w:themeShade="FF"/>
+          <w:rFonts w:asciiTheme="majorBidi" w:hAnsiTheme="majorBidi" w:cstheme="majorBidi"/>
+          <w:b/>
+          <w:bCs/>
+          <w:color w:val="0F9ED5" w:themeColor="accent4"/>
           <w:sz w:val="32"/>
           <w:szCs w:val="32"/>
           <w:lang w:bidi="ar-EG"/>
@@ -1939,7 +1883,7 @@
         </w:rPr>
       </w:pPr>
     </w:p>
-    <w:p w14:noSpellErr="1">
+    <w:p>
       <w:pPr>
         <w:pStyle w:val="ListParagraph"/>
         <w:numPr>
@@ -1950,10 +1894,10 @@
           <w:tab w:val="left" w:pos="2820"/>
         </w:tabs>
         <w:rPr>
-          <w:rFonts w:ascii="Times New Roman" w:hAnsi="Times New Roman" w:cs="Times New Roman" w:asciiTheme="majorBidi" w:hAnsiTheme="majorBidi" w:cstheme="majorBidi"/>
-          <w:b w:val="1"/>
-          <w:bCs w:val="1"/>
-          <w:color w:val="0F9ED5" w:themeColor="accent4" w:themeTint="FF" w:themeShade="FF"/>
+          <w:rFonts w:asciiTheme="majorBidi" w:hAnsiTheme="majorBidi" w:cstheme="majorBidi"/>
+          <w:b/>
+          <w:bCs/>
+          <w:color w:val="0F9ED5" w:themeColor="accent4"/>
           <w:sz w:val="32"/>
           <w:szCs w:val="32"/>
           <w:lang w:bidi="ar-EG"/>
@@ -1961,39 +1905,15 @@
       </w:pPr>
       <w:r>
         <w:rPr>
-          <w:rFonts w:ascii="Times New Roman" w:hAnsi="Times New Roman" w:cs="Times New Roman" w:asciiTheme="majorBidi" w:hAnsiTheme="majorBidi" w:cstheme="majorBidi"/>
-          <w:b w:val="1"/>
-          <w:bCs w:val="1"/>
-          <w:color w:val="0F9ED5" w:themeColor="accent4" w:themeTint="FF" w:themeShade="FF"/>
+          <w:rFonts w:asciiTheme="majorBidi" w:hAnsiTheme="majorBidi" w:cstheme="majorBidi"/>
+          <w:b/>
+          <w:bCs/>
+          <w:color w:val="0F9ED5" w:themeColor="accent4"/>
           <w:sz w:val="32"/>
           <w:szCs w:val="32"/>
           <w:lang w:bidi="ar-EG"/>
         </w:rPr>
-        <w:t xml:space="preserve">The </w:t>
-      </w:r>
-      <w:r>
-        <w:rPr>
-          <w:rFonts w:ascii="Times New Roman" w:hAnsi="Times New Roman" w:cs="Times New Roman" w:asciiTheme="majorBidi" w:hAnsiTheme="majorBidi" w:cstheme="majorBidi"/>
-          <w:b w:val="1"/>
-          <w:bCs w:val="1"/>
-          <w:color w:val="0F9ED5" w:themeColor="accent4" w:themeTint="FF" w:themeShade="FF"/>
-          <w:sz w:val="32"/>
-          <w:szCs w:val="32"/>
-          <w:lang w:bidi="ar-EG"/>
-        </w:rPr>
-        <w:t>methodology</w:t>
-      </w:r>
-      <w:r>
-        <w:rPr>
-          <w:rFonts w:ascii="Times New Roman" w:hAnsi="Times New Roman" w:cs="Times New Roman" w:asciiTheme="majorBidi" w:hAnsiTheme="majorBidi" w:cstheme="majorBidi"/>
-          <w:b w:val="1"/>
-          <w:bCs w:val="1"/>
-          <w:color w:val="0F9ED5" w:themeColor="accent4" w:themeTint="FF" w:themeShade="FF"/>
-          <w:sz w:val="32"/>
-          <w:szCs w:val="32"/>
-          <w:lang w:bidi="ar-EG"/>
-        </w:rPr>
-        <w:t xml:space="preserve"> used</w:t>
+        <w:t>The methodology used</w:t>
       </w:r>
     </w:p>
     <w:p>
@@ -2121,7 +2041,7 @@
         </w:rPr>
       </w:pPr>
     </w:p>
-    <w:p w14:noSpellErr="1">
+    <w:p>
       <w:pPr>
         <w:pStyle w:val="ListParagraph"/>
         <w:numPr>
@@ -2132,10 +2052,10 @@
           <w:tab w:val="left" w:pos="2820"/>
         </w:tabs>
         <w:rPr>
-          <w:rFonts w:ascii="Times New Roman" w:hAnsi="Times New Roman" w:cs="Times New Roman" w:asciiTheme="majorBidi" w:hAnsiTheme="majorBidi" w:cstheme="majorBidi"/>
-          <w:b w:val="1"/>
-          <w:bCs w:val="1"/>
-          <w:color w:val="0F9ED5" w:themeColor="accent4" w:themeTint="FF" w:themeShade="FF"/>
+          <w:rFonts w:asciiTheme="majorBidi" w:hAnsiTheme="majorBidi" w:cstheme="majorBidi"/>
+          <w:b/>
+          <w:bCs/>
+          <w:color w:val="0F9ED5" w:themeColor="accent4"/>
           <w:sz w:val="32"/>
           <w:szCs w:val="32"/>
           <w:lang w:bidi="ar-EG"/>
@@ -2143,14 +2063,15 @@
       </w:pPr>
       <w:r>
         <w:rPr>
-          <w:rFonts w:ascii="Times New Roman" w:hAnsi="Times New Roman" w:cs="Times New Roman" w:asciiTheme="majorBidi" w:hAnsiTheme="majorBidi" w:cstheme="majorBidi"/>
-          <w:b w:val="1"/>
-          <w:bCs w:val="1"/>
-          <w:color w:val="0F9ED5" w:themeColor="accent4" w:themeTint="FF" w:themeShade="FF"/>
+          <w:rFonts w:asciiTheme="majorBidi" w:hAnsiTheme="majorBidi" w:cstheme="majorBidi"/>
+          <w:b/>
+          <w:bCs/>
+          <w:color w:val="0F9ED5" w:themeColor="accent4"/>
           <w:sz w:val="32"/>
           <w:szCs w:val="32"/>
           <w:lang w:bidi="ar-EG"/>
         </w:rPr>
+        <w:lastRenderedPageBreak/>
         <w:t>Requirements Determining</w:t>
       </w:r>
     </w:p>
@@ -2170,23 +2091,7 @@
           <w:rFonts w:asciiTheme="majorBidi" w:hAnsiTheme="majorBidi" w:cstheme="majorBidi"/>
           <w:lang w:bidi="ar-EG"/>
         </w:rPr>
-        <w:t xml:space="preserve">In our requirements gathering procedure, we will avoid gathering by interviews since students can be concerned if such an interview </w:t>
-      </w:r>
-      <w:proofErr w:type="gramStart"/>
-      <w:r>
-        <w:rPr>
-          <w:rFonts w:asciiTheme="majorBidi" w:hAnsiTheme="majorBidi" w:cstheme="majorBidi"/>
-          <w:lang w:bidi="ar-EG"/>
-        </w:rPr>
-        <w:t>would</w:t>
-      </w:r>
-      <w:proofErr w:type="gramEnd"/>
-      <w:r>
-        <w:rPr>
-          <w:rFonts w:asciiTheme="majorBidi" w:hAnsiTheme="majorBidi" w:cstheme="majorBidi"/>
-          <w:lang w:bidi="ar-EG"/>
-        </w:rPr>
-        <w:t xml:space="preserve"> hurt them if they answer honestly.</w:t>
+        <w:t>In our requirements gathering procedure, we will avoid gathering by interviews since students can be concerned if such an interview would hurt them if they answer honestly.</w:t>
       </w:r>
     </w:p>
     <w:p>
@@ -2205,23 +2110,7 @@
           <w:rFonts w:asciiTheme="majorBidi" w:hAnsiTheme="majorBidi" w:cstheme="majorBidi"/>
           <w:lang w:bidi="ar-EG"/>
         </w:rPr>
-        <w:t xml:space="preserve">Hence, </w:t>
-      </w:r>
-      <w:proofErr w:type="gramStart"/>
-      <w:r>
-        <w:rPr>
-          <w:rFonts w:asciiTheme="majorBidi" w:hAnsiTheme="majorBidi" w:cstheme="majorBidi"/>
-          <w:lang w:bidi="ar-EG"/>
-        </w:rPr>
-        <w:t>We</w:t>
-      </w:r>
-      <w:proofErr w:type="gramEnd"/>
-      <w:r>
-        <w:rPr>
-          <w:rFonts w:asciiTheme="majorBidi" w:hAnsiTheme="majorBidi" w:cstheme="majorBidi"/>
-          <w:lang w:bidi="ar-EG"/>
-        </w:rPr>
-        <w:t xml:space="preserve"> will depend on anonymous surveys from the students and take the opinion of the presidential board itself.</w:t>
+        <w:t>Hence, We will depend on anonymous surveys from the students and take the opinion of the presidential board itself.</w:t>
       </w:r>
     </w:p>
     <w:p>
@@ -2240,23 +2129,7 @@
           <w:rFonts w:asciiTheme="majorBidi" w:hAnsiTheme="majorBidi" w:cstheme="majorBidi"/>
           <w:lang w:bidi="ar-EG"/>
         </w:rPr>
-        <w:t xml:space="preserve">Our vision </w:t>
-      </w:r>
-      <w:proofErr w:type="gramStart"/>
-      <w:r>
-        <w:rPr>
-          <w:rFonts w:asciiTheme="majorBidi" w:hAnsiTheme="majorBidi" w:cstheme="majorBidi"/>
-          <w:lang w:bidi="ar-EG"/>
-        </w:rPr>
-        <w:t>after</w:t>
-      </w:r>
-      <w:proofErr w:type="gramEnd"/>
-      <w:r>
-        <w:rPr>
-          <w:rFonts w:asciiTheme="majorBidi" w:hAnsiTheme="majorBidi" w:cstheme="majorBidi"/>
-          <w:lang w:bidi="ar-EG"/>
-        </w:rPr>
-        <w:t xml:space="preserve"> this process in the requirements section is as follows:</w:t>
+        <w:t>Our vision after this process in the requirements section is as follows:</w:t>
       </w:r>
     </w:p>
     <w:tbl>
@@ -2273,18 +2146,17 @@
         <w:tc>
           <w:tcPr>
             <w:tcW w:w="9350" w:type="dxa"/>
-            <w:tcMar/>
           </w:tcPr>
-          <w:p w14:noSpellErr="1">
+          <w:p>
             <w:pPr>
               <w:tabs>
                 <w:tab w:val="left" w:pos="2820"/>
               </w:tabs>
               <w:rPr>
-                <w:rFonts w:ascii="Times New Roman" w:hAnsi="Times New Roman" w:cs="Times New Roman" w:asciiTheme="majorBidi" w:hAnsiTheme="majorBidi" w:cstheme="majorBidi"/>
-                <w:b w:val="1"/>
-                <w:bCs w:val="1"/>
-                <w:color w:val="0F9ED5" w:themeColor="accent4" w:themeTint="FF" w:themeShade="FF"/>
+                <w:rFonts w:asciiTheme="majorBidi" w:hAnsiTheme="majorBidi" w:cstheme="majorBidi"/>
+                <w:b/>
+                <w:bCs/>
+                <w:color w:val="0F9ED5" w:themeColor="accent4"/>
                 <w:sz w:val="28"/>
                 <w:szCs w:val="28"/>
                 <w:lang w:bidi="ar-EG"/>
@@ -2292,10 +2164,10 @@
             </w:pPr>
             <w:r>
               <w:rPr>
-                <w:rFonts w:ascii="Times New Roman" w:hAnsi="Times New Roman" w:cs="Times New Roman" w:asciiTheme="majorBidi" w:hAnsiTheme="majorBidi" w:cstheme="majorBidi"/>
-                <w:b w:val="1"/>
-                <w:bCs w:val="1"/>
-                <w:color w:val="0F9ED5" w:themeColor="accent4" w:themeTint="FF" w:themeShade="FF"/>
+                <w:rFonts w:asciiTheme="majorBidi" w:hAnsiTheme="majorBidi" w:cstheme="majorBidi"/>
+                <w:b/>
+                <w:bCs/>
+                <w:color w:val="0F9ED5" w:themeColor="accent4"/>
                 <w:sz w:val="28"/>
                 <w:szCs w:val="28"/>
                 <w:lang w:bidi="ar-EG"/>
@@ -2383,23 +2255,7 @@
                 <w:rFonts w:asciiTheme="majorBidi" w:hAnsiTheme="majorBidi" w:cstheme="majorBidi"/>
                 <w:lang w:bidi="ar-EG"/>
               </w:rPr>
-              <w:t xml:space="preserve"> student can return books after </w:t>
-            </w:r>
-            <w:proofErr w:type="gramStart"/>
-            <w:r>
-              <w:rPr>
-                <w:rFonts w:asciiTheme="majorBidi" w:hAnsiTheme="majorBidi" w:cstheme="majorBidi"/>
-                <w:lang w:bidi="ar-EG"/>
-              </w:rPr>
-              <w:t>deadline</w:t>
-            </w:r>
-            <w:proofErr w:type="gramEnd"/>
-            <w:r>
-              <w:rPr>
-                <w:rFonts w:asciiTheme="majorBidi" w:hAnsiTheme="majorBidi" w:cstheme="majorBidi"/>
-                <w:lang w:bidi="ar-EG"/>
-              </w:rPr>
-              <w:t xml:space="preserve"> with extra fees.</w:t>
+              <w:t xml:space="preserve"> student can return books after deadline with extra fees.</w:t>
             </w:r>
           </w:p>
           <w:p>
@@ -2429,39 +2285,7 @@
                 <w:rFonts w:asciiTheme="majorBidi" w:hAnsiTheme="majorBidi" w:cstheme="majorBidi"/>
                 <w:lang w:bidi="ar-EG"/>
               </w:rPr>
-              <w:t xml:space="preserve"> returning the book </w:t>
-            </w:r>
-            <w:proofErr w:type="gramStart"/>
-            <w:r>
-              <w:rPr>
-                <w:rFonts w:asciiTheme="majorBidi" w:hAnsiTheme="majorBidi" w:cstheme="majorBidi"/>
-                <w:lang w:bidi="ar-EG"/>
-              </w:rPr>
-              <w:t>on</w:t>
-            </w:r>
-            <w:proofErr w:type="gramEnd"/>
-            <w:r>
-              <w:rPr>
-                <w:rFonts w:asciiTheme="majorBidi" w:hAnsiTheme="majorBidi" w:cstheme="majorBidi"/>
-                <w:lang w:bidi="ar-EG"/>
-              </w:rPr>
-              <w:t xml:space="preserve"> deadline, </w:t>
-            </w:r>
-            <w:proofErr w:type="gramStart"/>
-            <w:r>
-              <w:rPr>
-                <w:rFonts w:asciiTheme="majorBidi" w:hAnsiTheme="majorBidi" w:cstheme="majorBidi"/>
-                <w:lang w:bidi="ar-EG"/>
-              </w:rPr>
-              <w:t>system</w:t>
-            </w:r>
-            <w:proofErr w:type="gramEnd"/>
-            <w:r>
-              <w:rPr>
-                <w:rFonts w:asciiTheme="majorBidi" w:hAnsiTheme="majorBidi" w:cstheme="majorBidi"/>
-                <w:lang w:bidi="ar-EG"/>
-              </w:rPr>
-              <w:t xml:space="preserve"> will give points.</w:t>
+              <w:t xml:space="preserve"> returning the book on deadline, system will give points.</w:t>
             </w:r>
           </w:p>
           <w:p>
@@ -2491,23 +2315,7 @@
                 <w:rFonts w:asciiTheme="majorBidi" w:hAnsiTheme="majorBidi" w:cstheme="majorBidi"/>
                 <w:lang w:bidi="ar-EG"/>
               </w:rPr>
-              <w:t xml:space="preserve"> a student reads a </w:t>
-            </w:r>
-            <w:proofErr w:type="gramStart"/>
-            <w:r>
-              <w:rPr>
-                <w:rFonts w:asciiTheme="majorBidi" w:hAnsiTheme="majorBidi" w:cstheme="majorBidi"/>
-                <w:lang w:bidi="ar-EG"/>
-              </w:rPr>
-              <w:t>books</w:t>
-            </w:r>
-            <w:proofErr w:type="gramEnd"/>
-            <w:r>
-              <w:rPr>
-                <w:rFonts w:asciiTheme="majorBidi" w:hAnsiTheme="majorBidi" w:cstheme="majorBidi"/>
-                <w:lang w:bidi="ar-EG"/>
-              </w:rPr>
-              <w:t xml:space="preserve"> he will be granted points.</w:t>
+              <w:t xml:space="preserve"> a student reads a books he will be granted points.</w:t>
             </w:r>
           </w:p>
           <w:p>
@@ -2583,39 +2391,7 @@
                 <w:rFonts w:asciiTheme="majorBidi" w:hAnsiTheme="majorBidi" w:cstheme="majorBidi"/>
                 <w:lang w:bidi="ar-EG"/>
               </w:rPr>
-              <w:t xml:space="preserve">students </w:t>
-            </w:r>
-            <w:proofErr w:type="gramStart"/>
-            <w:r>
-              <w:rPr>
-                <w:rFonts w:asciiTheme="majorBidi" w:hAnsiTheme="majorBidi" w:cstheme="majorBidi"/>
-                <w:lang w:bidi="ar-EG"/>
-              </w:rPr>
-              <w:t>can</w:t>
-            </w:r>
-            <w:proofErr w:type="gramEnd"/>
-            <w:r>
-              <w:rPr>
-                <w:rFonts w:asciiTheme="majorBidi" w:hAnsiTheme="majorBidi" w:cstheme="majorBidi"/>
-                <w:lang w:bidi="ar-EG"/>
-              </w:rPr>
-              <w:t xml:space="preserve"> audit courses if they </w:t>
-            </w:r>
-            <w:proofErr w:type="gramStart"/>
-            <w:r>
-              <w:rPr>
-                <w:rFonts w:asciiTheme="majorBidi" w:hAnsiTheme="majorBidi" w:cstheme="majorBidi"/>
-                <w:lang w:bidi="ar-EG"/>
-              </w:rPr>
-              <w:t>passed</w:t>
-            </w:r>
-            <w:proofErr w:type="gramEnd"/>
-            <w:r>
-              <w:rPr>
-                <w:rFonts w:asciiTheme="majorBidi" w:hAnsiTheme="majorBidi" w:cstheme="majorBidi"/>
-                <w:lang w:bidi="ar-EG"/>
-              </w:rPr>
-              <w:t xml:space="preserve"> the prerequisites.</w:t>
+              <w:t>students can audit courses if they passed the prerequisites.</w:t>
             </w:r>
           </w:p>
           <w:p>
@@ -2638,23 +2414,7 @@
                 <w:rFonts w:asciiTheme="majorBidi" w:hAnsiTheme="majorBidi" w:cstheme="majorBidi"/>
                 <w:lang w:bidi="ar-EG"/>
               </w:rPr>
-              <w:t xml:space="preserve">The system will display top 5 </w:t>
-            </w:r>
-            <w:proofErr w:type="gramStart"/>
-            <w:r>
-              <w:rPr>
-                <w:rFonts w:asciiTheme="majorBidi" w:hAnsiTheme="majorBidi" w:cstheme="majorBidi"/>
-                <w:lang w:bidi="ar-EG"/>
-              </w:rPr>
-              <w:t>on</w:t>
-            </w:r>
-            <w:proofErr w:type="gramEnd"/>
-            <w:r>
-              <w:rPr>
-                <w:rFonts w:asciiTheme="majorBidi" w:hAnsiTheme="majorBidi" w:cstheme="majorBidi"/>
-                <w:lang w:bidi="ar-EG"/>
-              </w:rPr>
-              <w:t xml:space="preserve"> every department.</w:t>
+              <w:t>The system will display top 5 on every department.</w:t>
             </w:r>
           </w:p>
           <w:p>
@@ -2716,18 +2476,17 @@
         <w:tc>
           <w:tcPr>
             <w:tcW w:w="9350" w:type="dxa"/>
-            <w:tcMar/>
           </w:tcPr>
-          <w:p w14:noSpellErr="1">
+          <w:p>
             <w:pPr>
               <w:tabs>
                 <w:tab w:val="left" w:pos="2820"/>
               </w:tabs>
               <w:rPr>
-                <w:rFonts w:ascii="Times New Roman" w:hAnsi="Times New Roman" w:cs="Times New Roman" w:asciiTheme="majorBidi" w:hAnsiTheme="majorBidi" w:cstheme="majorBidi"/>
-                <w:b w:val="1"/>
-                <w:bCs w:val="1"/>
-                <w:color w:val="0F9ED5" w:themeColor="accent4" w:themeTint="FF" w:themeShade="FF"/>
+                <w:rFonts w:asciiTheme="majorBidi" w:hAnsiTheme="majorBidi" w:cstheme="majorBidi"/>
+                <w:b/>
+                <w:bCs/>
+                <w:color w:val="0F9ED5" w:themeColor="accent4"/>
                 <w:sz w:val="28"/>
                 <w:szCs w:val="28"/>
                 <w:lang w:bidi="ar-EG"/>
@@ -2735,10 +2494,10 @@
             </w:pPr>
             <w:r>
               <w:rPr>
-                <w:rFonts w:ascii="Times New Roman" w:hAnsi="Times New Roman" w:cs="Times New Roman" w:asciiTheme="majorBidi" w:hAnsiTheme="majorBidi" w:cstheme="majorBidi"/>
-                <w:b w:val="1"/>
-                <w:bCs w:val="1"/>
-                <w:color w:val="0F9ED5" w:themeColor="accent4" w:themeTint="FF" w:themeShade="FF"/>
+                <w:rFonts w:asciiTheme="majorBidi" w:hAnsiTheme="majorBidi" w:cstheme="majorBidi"/>
+                <w:b/>
+                <w:bCs/>
+                <w:color w:val="0F9ED5" w:themeColor="accent4"/>
                 <w:sz w:val="28"/>
                 <w:szCs w:val="28"/>
                 <w:lang w:bidi="ar-EG"/>
@@ -2818,14 +2577,14 @@
         </w:tc>
       </w:tr>
     </w:tbl>
-    <w:p w14:noSpellErr="1">
+    <w:p>
       <w:pPr>
         <w:tabs>
           <w:tab w:val="left" w:pos="2820"/>
         </w:tabs>
         <w:ind w:left="360"/>
         <w:rPr>
-          <w:rFonts w:ascii="Times New Roman" w:hAnsi="Times New Roman" w:cs="Times New Roman" w:asciiTheme="majorBidi" w:hAnsiTheme="majorBidi" w:cstheme="majorBidi"/>
+          <w:rFonts w:asciiTheme="majorBidi" w:hAnsiTheme="majorBidi" w:cstheme="majorBidi"/>
           <w:sz w:val="32"/>
           <w:szCs w:val="32"/>
           <w:lang w:bidi="ar-EG"/>
@@ -2843,13 +2602,12 @@
     </w:p>
     <w:p>
       <w:pPr>
-        <w:pStyle w:val="Normal"/>
         <w:tabs>
-          <w:tab w:val="left" w:leader="none" w:pos="2820"/>
+          <w:tab w:val="left" w:pos="2820"/>
         </w:tabs>
         <w:ind w:left="360"/>
         <w:rPr>
-          <w:rFonts w:ascii="Times New Roman" w:hAnsi="Times New Roman" w:cs="Times New Roman" w:asciiTheme="majorBidi" w:hAnsiTheme="majorBidi" w:cstheme="majorBidi"/>
+          <w:rFonts w:asciiTheme="majorBidi" w:hAnsiTheme="majorBidi" w:cstheme="majorBidi"/>
           <w:color w:val="FF0000"/>
           <w:sz w:val="32"/>
           <w:szCs w:val="32"/>
@@ -2859,13 +2617,12 @@
     </w:p>
     <w:p>
       <w:pPr>
-        <w:pStyle w:val="Normal"/>
         <w:tabs>
-          <w:tab w:val="left" w:leader="none" w:pos="2820"/>
+          <w:tab w:val="left" w:pos="2820"/>
         </w:tabs>
         <w:ind w:left="360"/>
         <w:rPr>
-          <w:rFonts w:ascii="Times New Roman" w:hAnsi="Times New Roman" w:cs="Times New Roman" w:asciiTheme="majorBidi" w:hAnsiTheme="majorBidi" w:cstheme="majorBidi"/>
+          <w:rFonts w:asciiTheme="majorBidi" w:hAnsiTheme="majorBidi" w:cstheme="majorBidi"/>
           <w:color w:val="FF0000"/>
           <w:sz w:val="32"/>
           <w:szCs w:val="32"/>
@@ -2875,13 +2632,12 @@
     </w:p>
     <w:p>
       <w:pPr>
-        <w:pStyle w:val="Normal"/>
         <w:tabs>
-          <w:tab w:val="left" w:leader="none" w:pos="2820"/>
+          <w:tab w:val="left" w:pos="2820"/>
         </w:tabs>
         <w:ind w:left="360"/>
         <w:rPr>
-          <w:rFonts w:ascii="Times New Roman" w:hAnsi="Times New Roman" w:cs="Times New Roman" w:asciiTheme="majorBidi" w:hAnsiTheme="majorBidi" w:cstheme="majorBidi"/>
+          <w:rFonts w:asciiTheme="majorBidi" w:hAnsiTheme="majorBidi" w:cstheme="majorBidi"/>
           <w:color w:val="FF0000"/>
           <w:sz w:val="32"/>
           <w:szCs w:val="32"/>
@@ -2891,13 +2647,12 @@
     </w:p>
     <w:p>
       <w:pPr>
-        <w:pStyle w:val="Normal"/>
         <w:tabs>
-          <w:tab w:val="left" w:leader="none" w:pos="2820"/>
+          <w:tab w:val="left" w:pos="2820"/>
         </w:tabs>
         <w:ind w:left="360"/>
         <w:rPr>
-          <w:rFonts w:ascii="Times New Roman" w:hAnsi="Times New Roman" w:cs="Times New Roman" w:asciiTheme="majorBidi" w:hAnsiTheme="majorBidi" w:cstheme="majorBidi"/>
+          <w:rFonts w:asciiTheme="majorBidi" w:hAnsiTheme="majorBidi" w:cstheme="majorBidi"/>
           <w:color w:val="FF0000"/>
           <w:sz w:val="32"/>
           <w:szCs w:val="32"/>
@@ -2907,13 +2662,12 @@
     </w:p>
     <w:p>
       <w:pPr>
-        <w:pStyle w:val="Normal"/>
         <w:tabs>
-          <w:tab w:val="left" w:leader="none" w:pos="2820"/>
+          <w:tab w:val="left" w:pos="2820"/>
         </w:tabs>
         <w:ind w:left="360"/>
         <w:rPr>
-          <w:rFonts w:ascii="Times New Roman" w:hAnsi="Times New Roman" w:cs="Times New Roman" w:asciiTheme="majorBidi" w:hAnsiTheme="majorBidi" w:cstheme="majorBidi"/>
+          <w:rFonts w:asciiTheme="majorBidi" w:hAnsiTheme="majorBidi" w:cstheme="majorBidi"/>
           <w:color w:val="FF0000"/>
           <w:sz w:val="32"/>
           <w:szCs w:val="32"/>
@@ -2923,13 +2677,12 @@
     </w:p>
     <w:p>
       <w:pPr>
-        <w:pStyle w:val="Normal"/>
         <w:tabs>
-          <w:tab w:val="left" w:leader="none" w:pos="2820"/>
+          <w:tab w:val="left" w:pos="2820"/>
         </w:tabs>
         <w:ind w:left="360"/>
         <w:rPr>
-          <w:rFonts w:ascii="Times New Roman" w:hAnsi="Times New Roman" w:cs="Times New Roman" w:asciiTheme="majorBidi" w:hAnsiTheme="majorBidi" w:cstheme="majorBidi"/>
+          <w:rFonts w:asciiTheme="majorBidi" w:hAnsiTheme="majorBidi" w:cstheme="majorBidi"/>
           <w:color w:val="FF0000"/>
           <w:sz w:val="32"/>
           <w:szCs w:val="32"/>
@@ -2939,13 +2692,12 @@
     </w:p>
     <w:p>
       <w:pPr>
-        <w:pStyle w:val="Normal"/>
         <w:tabs>
-          <w:tab w:val="left" w:leader="none" w:pos="2820"/>
+          <w:tab w:val="left" w:pos="2820"/>
         </w:tabs>
         <w:ind w:left="360"/>
         <w:rPr>
-          <w:rFonts w:ascii="Times New Roman" w:hAnsi="Times New Roman" w:cs="Times New Roman" w:asciiTheme="majorBidi" w:hAnsiTheme="majorBidi" w:cstheme="majorBidi"/>
+          <w:rFonts w:asciiTheme="majorBidi" w:hAnsiTheme="majorBidi" w:cstheme="majorBidi"/>
           <w:color w:val="FF0000"/>
           <w:sz w:val="32"/>
           <w:szCs w:val="32"/>
@@ -2955,13 +2707,12 @@
     </w:p>
     <w:p>
       <w:pPr>
-        <w:pStyle w:val="Normal"/>
         <w:tabs>
-          <w:tab w:val="left" w:leader="none" w:pos="2820"/>
+          <w:tab w:val="left" w:pos="2820"/>
         </w:tabs>
         <w:ind w:left="360"/>
         <w:rPr>
-          <w:rFonts w:ascii="Times New Roman" w:hAnsi="Times New Roman" w:cs="Times New Roman" w:asciiTheme="majorBidi" w:hAnsiTheme="majorBidi" w:cstheme="majorBidi"/>
+          <w:rFonts w:asciiTheme="majorBidi" w:hAnsiTheme="majorBidi" w:cstheme="majorBidi"/>
           <w:color w:val="FF0000"/>
           <w:sz w:val="36"/>
           <w:szCs w:val="36"/>
@@ -2970,7 +2721,7 @@
       </w:pPr>
       <w:r>
         <w:rPr>
-          <w:rFonts w:ascii="Times New Roman" w:hAnsi="Times New Roman" w:cs="Times New Roman" w:asciiTheme="majorBidi" w:hAnsiTheme="majorBidi" w:cstheme="majorBidi"/>
+          <w:rFonts w:asciiTheme="majorBidi" w:hAnsiTheme="majorBidi" w:cstheme="majorBidi"/>
           <w:color w:val="FF0000"/>
           <w:sz w:val="36"/>
           <w:szCs w:val="36"/>
@@ -2982,37 +2733,41 @@
     <w:p>
       <w:pPr>
         <w:tabs>
-          <w:tab w:val="left" w:leader="none" w:pos="2820"/>
+          <w:tab w:val="left" w:pos="2820"/>
         </w:tabs>
         <w:ind w:left="360"/>
         <w:rPr>
-          <w:rFonts w:ascii="Times New Roman" w:hAnsi="Times New Roman" w:cs="Times New Roman" w:asciiTheme="majorBidi" w:hAnsiTheme="majorBidi" w:cstheme="majorBidi"/>
+          <w:rFonts w:asciiTheme="majorBidi" w:hAnsiTheme="majorBidi" w:cstheme="majorBidi"/>
           <w:sz w:val="32"/>
           <w:szCs w:val="32"/>
           <w:lang w:bidi="ar-EG"/>
         </w:rPr>
       </w:pPr>
       <w:r>
+        <w:rPr>
+          <w:noProof/>
+        </w:rPr>
+        <w:lastRenderedPageBreak/>
         <w:drawing>
-          <wp:inline wp14:editId="43A4C3F1" wp14:anchorId="4922B07D">
+          <wp:inline distT="0" distB="0" distL="0" distR="0" wp14:anchorId="4922B07D" wp14:editId="43A4C3F1">
             <wp:extent cx="4467225" cy="5943600"/>
             <wp:effectExtent l="0" t="0" r="0" b="0"/>
-            <wp:docPr id="904622281" name="" title=""/>
+            <wp:docPr id="904622281" name="Picture 904622281"/>
             <wp:cNvGraphicFramePr>
-              <a:graphicFrameLocks noChangeAspect="1"/>
+              <a:graphicFrameLocks xmlns:a="http://schemas.openxmlformats.org/drawingml/2006/main" noChangeAspect="1"/>
             </wp:cNvGraphicFramePr>
-            <a:graphic>
+            <a:graphic xmlns:a="http://schemas.openxmlformats.org/drawingml/2006/main">
               <a:graphicData uri="http://schemas.openxmlformats.org/drawingml/2006/picture">
-                <pic:pic>
+                <pic:pic xmlns:pic="http://schemas.openxmlformats.org/drawingml/2006/picture">
                   <pic:nvPicPr>
                     <pic:cNvPr id="0" name=""/>
                     <pic:cNvPicPr/>
                   </pic:nvPicPr>
                   <pic:blipFill>
-                    <a:blip r:embed="R1179c4169ecf4b5e">
+                    <a:blip r:embed="rId8">
                       <a:extLst>
-                        <a:ext xmlns:a="http://schemas.openxmlformats.org/drawingml/2006/main" uri="{28A0092B-C50C-407E-A947-70E740481C1C}">
-                          <a14:useLocalDpi val="0"/>
+                        <a:ext uri="{28A0092B-C50C-407E-A947-70E740481C1C}">
+                          <a14:useLocalDpi xmlns:a14="http://schemas.microsoft.com/office/drawing/2010/main" val="0"/>
                         </a:ext>
                       </a:extLst>
                     </a:blip>
@@ -3039,11 +2794,11 @@
     <w:p>
       <w:pPr>
         <w:tabs>
-          <w:tab w:val="left" w:leader="none" w:pos="2820"/>
+          <w:tab w:val="left" w:pos="2820"/>
         </w:tabs>
         <w:ind w:left="360"/>
         <w:rPr>
-          <w:rFonts w:ascii="Times New Roman" w:hAnsi="Times New Roman" w:cs="Times New Roman" w:asciiTheme="majorBidi" w:hAnsiTheme="majorBidi" w:cstheme="majorBidi"/>
+          <w:rFonts w:asciiTheme="majorBidi" w:hAnsiTheme="majorBidi" w:cstheme="majorBidi"/>
           <w:sz w:val="32"/>
           <w:szCs w:val="32"/>
           <w:lang w:bidi="ar-EG"/>
@@ -3053,11 +2808,11 @@
     <w:p>
       <w:pPr>
         <w:tabs>
-          <w:tab w:val="left" w:leader="none" w:pos="2820"/>
+          <w:tab w:val="left" w:pos="2820"/>
         </w:tabs>
         <w:ind w:left="360"/>
         <w:rPr>
-          <w:rFonts w:ascii="Times New Roman" w:hAnsi="Times New Roman" w:cs="Times New Roman" w:asciiTheme="majorBidi" w:hAnsiTheme="majorBidi" w:cstheme="majorBidi"/>
+          <w:rFonts w:asciiTheme="majorBidi" w:hAnsiTheme="majorBidi" w:cstheme="majorBidi"/>
           <w:sz w:val="32"/>
           <w:szCs w:val="32"/>
           <w:lang w:bidi="ar-EG"/>
@@ -3067,11 +2822,11 @@
     <w:p>
       <w:pPr>
         <w:tabs>
-          <w:tab w:val="left" w:leader="none" w:pos="2820"/>
+          <w:tab w:val="left" w:pos="2820"/>
         </w:tabs>
         <w:ind w:left="360"/>
         <w:rPr>
-          <w:rFonts w:ascii="Times New Roman" w:hAnsi="Times New Roman" w:cs="Times New Roman" w:asciiTheme="majorBidi" w:hAnsiTheme="majorBidi" w:cstheme="majorBidi"/>
+          <w:rFonts w:asciiTheme="majorBidi" w:hAnsiTheme="majorBidi" w:cstheme="majorBidi"/>
           <w:sz w:val="32"/>
           <w:szCs w:val="32"/>
           <w:lang w:bidi="ar-EG"/>
@@ -3081,11 +2836,11 @@
     <w:p>
       <w:pPr>
         <w:tabs>
-          <w:tab w:val="left" w:leader="none" w:pos="2820"/>
+          <w:tab w:val="left" w:pos="2820"/>
         </w:tabs>
         <w:ind w:left="360"/>
         <w:rPr>
-          <w:rFonts w:ascii="Times New Roman" w:hAnsi="Times New Roman" w:cs="Times New Roman" w:asciiTheme="majorBidi" w:hAnsiTheme="majorBidi" w:cstheme="majorBidi"/>
+          <w:rFonts w:asciiTheme="majorBidi" w:hAnsiTheme="majorBidi" w:cstheme="majorBidi"/>
           <w:sz w:val="32"/>
           <w:szCs w:val="32"/>
           <w:lang w:bidi="ar-EG"/>
@@ -3095,11 +2850,11 @@
     <w:p>
       <w:pPr>
         <w:tabs>
-          <w:tab w:val="left" w:leader="none" w:pos="2820"/>
+          <w:tab w:val="left" w:pos="2820"/>
         </w:tabs>
         <w:ind w:left="360"/>
         <w:rPr>
-          <w:rFonts w:ascii="Times New Roman" w:hAnsi="Times New Roman" w:cs="Times New Roman" w:asciiTheme="majorBidi" w:hAnsiTheme="majorBidi" w:cstheme="majorBidi"/>
+          <w:rFonts w:asciiTheme="majorBidi" w:hAnsiTheme="majorBidi" w:cstheme="majorBidi"/>
           <w:color w:val="FF0000"/>
           <w:sz w:val="36"/>
           <w:szCs w:val="36"/>
@@ -3108,7 +2863,7 @@
       </w:pPr>
       <w:r>
         <w:rPr>
-          <w:rFonts w:ascii="Times New Roman" w:hAnsi="Times New Roman" w:cs="Times New Roman" w:asciiTheme="majorBidi" w:hAnsiTheme="majorBidi" w:cstheme="majorBidi"/>
+          <w:rFonts w:asciiTheme="majorBidi" w:hAnsiTheme="majorBidi" w:cstheme="majorBidi"/>
           <w:color w:val="FF0000"/>
           <w:sz w:val="36"/>
           <w:szCs w:val="36"/>
@@ -3120,11 +2875,11 @@
     <w:p>
       <w:pPr>
         <w:tabs>
-          <w:tab w:val="left" w:leader="none" w:pos="2820"/>
+          <w:tab w:val="left" w:pos="2820"/>
         </w:tabs>
         <w:ind w:left="360"/>
         <w:rPr>
-          <w:rFonts w:ascii="Times New Roman" w:hAnsi="Times New Roman" w:cs="Times New Roman" w:asciiTheme="majorBidi" w:hAnsiTheme="majorBidi" w:cstheme="majorBidi"/>
+          <w:rFonts w:asciiTheme="majorBidi" w:hAnsiTheme="majorBidi" w:cstheme="majorBidi"/>
           <w:color w:val="FF0000"/>
           <w:sz w:val="36"/>
           <w:szCs w:val="36"/>
@@ -3132,26 +2887,30 @@
         </w:rPr>
       </w:pPr>
       <w:r>
+        <w:rPr>
+          <w:noProof/>
+        </w:rPr>
+        <w:lastRenderedPageBreak/>
         <w:drawing>
-          <wp:inline wp14:editId="43A1870A" wp14:anchorId="30AA96E8">
+          <wp:inline distT="0" distB="0" distL="0" distR="0" wp14:anchorId="30AA96E8" wp14:editId="43A1870A">
             <wp:extent cx="2514600" cy="5943600"/>
             <wp:effectExtent l="0" t="0" r="0" b="0"/>
-            <wp:docPr id="1556085261" name="" title=""/>
+            <wp:docPr id="1556085261" name="Picture 1556085261"/>
             <wp:cNvGraphicFramePr>
-              <a:graphicFrameLocks noChangeAspect="1"/>
+              <a:graphicFrameLocks xmlns:a="http://schemas.openxmlformats.org/drawingml/2006/main" noChangeAspect="1"/>
             </wp:cNvGraphicFramePr>
-            <a:graphic>
+            <a:graphic xmlns:a="http://schemas.openxmlformats.org/drawingml/2006/main">
               <a:graphicData uri="http://schemas.openxmlformats.org/drawingml/2006/picture">
-                <pic:pic>
+                <pic:pic xmlns:pic="http://schemas.openxmlformats.org/drawingml/2006/picture">
                   <pic:nvPicPr>
                     <pic:cNvPr id="0" name=""/>
                     <pic:cNvPicPr/>
                   </pic:nvPicPr>
                   <pic:blipFill>
-                    <a:blip r:embed="R378ccec2e3d646df">
+                    <a:blip r:embed="rId9">
                       <a:extLst>
-                        <a:ext xmlns:a="http://schemas.openxmlformats.org/drawingml/2006/main" uri="{28A0092B-C50C-407E-A947-70E740481C1C}">
-                          <a14:useLocalDpi val="0"/>
+                        <a:ext uri="{28A0092B-C50C-407E-A947-70E740481C1C}">
+                          <a14:useLocalDpi xmlns:a14="http://schemas.microsoft.com/office/drawing/2010/main" val="0"/>
                         </a:ext>
                       </a:extLst>
                     </a:blip>
@@ -3178,11 +2937,11 @@
     <w:p>
       <w:pPr>
         <w:tabs>
-          <w:tab w:val="left" w:leader="none" w:pos="2820"/>
+          <w:tab w:val="left" w:pos="2820"/>
         </w:tabs>
         <w:ind w:left="360"/>
         <w:rPr>
-          <w:rFonts w:ascii="Times New Roman" w:hAnsi="Times New Roman" w:cs="Times New Roman" w:asciiTheme="majorBidi" w:hAnsiTheme="majorBidi" w:cstheme="majorBidi"/>
+          <w:rFonts w:asciiTheme="majorBidi" w:hAnsiTheme="majorBidi" w:cstheme="majorBidi"/>
           <w:color w:val="FF0000"/>
           <w:sz w:val="36"/>
           <w:szCs w:val="36"/>
@@ -3193,11 +2952,11 @@
     <w:p>
       <w:pPr>
         <w:tabs>
-          <w:tab w:val="left" w:leader="none" w:pos="2820"/>
+          <w:tab w:val="left" w:pos="2820"/>
         </w:tabs>
         <w:ind w:left="360"/>
         <w:rPr>
-          <w:rFonts w:ascii="Times New Roman" w:hAnsi="Times New Roman" w:cs="Times New Roman" w:asciiTheme="majorBidi" w:hAnsiTheme="majorBidi" w:cstheme="majorBidi"/>
+          <w:rFonts w:asciiTheme="majorBidi" w:hAnsiTheme="majorBidi" w:cstheme="majorBidi"/>
           <w:color w:val="FF0000"/>
           <w:sz w:val="36"/>
           <w:szCs w:val="36"/>
@@ -3208,11 +2967,11 @@
     <w:p>
       <w:pPr>
         <w:tabs>
-          <w:tab w:val="left" w:leader="none" w:pos="2820"/>
+          <w:tab w:val="left" w:pos="2820"/>
         </w:tabs>
         <w:ind w:left="360"/>
         <w:rPr>
-          <w:rFonts w:ascii="Times New Roman" w:hAnsi="Times New Roman" w:cs="Times New Roman" w:asciiTheme="majorBidi" w:hAnsiTheme="majorBidi" w:cstheme="majorBidi"/>
+          <w:rFonts w:asciiTheme="majorBidi" w:hAnsiTheme="majorBidi" w:cstheme="majorBidi"/>
           <w:color w:val="FF0000"/>
           <w:sz w:val="36"/>
           <w:szCs w:val="36"/>
@@ -3223,11 +2982,11 @@
     <w:p>
       <w:pPr>
         <w:tabs>
-          <w:tab w:val="left" w:leader="none" w:pos="2820"/>
+          <w:tab w:val="left" w:pos="2820"/>
         </w:tabs>
         <w:ind w:left="360"/>
         <w:rPr>
-          <w:rFonts w:ascii="Times New Roman" w:hAnsi="Times New Roman" w:cs="Times New Roman" w:asciiTheme="majorBidi" w:hAnsiTheme="majorBidi" w:cstheme="majorBidi"/>
+          <w:rFonts w:asciiTheme="majorBidi" w:hAnsiTheme="majorBidi" w:cstheme="majorBidi"/>
           <w:color w:val="FF0000"/>
           <w:sz w:val="36"/>
           <w:szCs w:val="36"/>
@@ -3237,13 +2996,11 @@
     </w:p>
     <w:p>
       <w:pPr>
-        <w:pStyle w:val="Normal"/>
         <w:tabs>
-          <w:tab w:val="left" w:leader="none" w:pos="2820"/>
+          <w:tab w:val="left" w:pos="2820"/>
         </w:tabs>
-        <w:ind w:left="0"/>
-        <w:rPr>
-          <w:rFonts w:ascii="Times New Roman" w:hAnsi="Times New Roman" w:cs="Times New Roman" w:asciiTheme="majorBidi" w:hAnsiTheme="majorBidi" w:cstheme="majorBidi"/>
+        <w:rPr>
+          <w:rFonts w:asciiTheme="majorBidi" w:hAnsiTheme="majorBidi" w:cstheme="majorBidi"/>
           <w:color w:val="FF0000"/>
           <w:sz w:val="36"/>
           <w:szCs w:val="36"/>
@@ -3252,7 +3009,7 @@
       </w:pPr>
       <w:r>
         <w:rPr>
-          <w:rFonts w:ascii="Times New Roman" w:hAnsi="Times New Roman" w:cs="Times New Roman" w:asciiTheme="majorBidi" w:hAnsiTheme="majorBidi" w:cstheme="majorBidi"/>
+          <w:rFonts w:asciiTheme="majorBidi" w:hAnsiTheme="majorBidi" w:cstheme="majorBidi"/>
           <w:color w:val="FF0000"/>
           <w:sz w:val="36"/>
           <w:szCs w:val="36"/>
@@ -3264,11 +3021,10 @@
     <w:p>
       <w:pPr>
         <w:tabs>
-          <w:tab w:val="left" w:leader="none" w:pos="2820"/>
+          <w:tab w:val="left" w:pos="2820"/>
         </w:tabs>
-        <w:ind w:left="0"/>
-        <w:rPr>
-          <w:rFonts w:ascii="Times New Roman" w:hAnsi="Times New Roman" w:cs="Times New Roman" w:asciiTheme="majorBidi" w:hAnsiTheme="majorBidi" w:cstheme="majorBidi"/>
+        <w:rPr>
+          <w:rFonts w:asciiTheme="majorBidi" w:hAnsiTheme="majorBidi" w:cstheme="majorBidi"/>
           <w:color w:val="FF0000"/>
           <w:sz w:val="36"/>
           <w:szCs w:val="36"/>
@@ -3276,26 +3032,30 @@
         </w:rPr>
       </w:pPr>
       <w:r>
+        <w:rPr>
+          <w:noProof/>
+        </w:rPr>
+        <w:lastRenderedPageBreak/>
         <w:drawing>
-          <wp:inline wp14:editId="4CBFA3EC" wp14:anchorId="665295CE">
+          <wp:inline distT="0" distB="0" distL="0" distR="0" wp14:anchorId="665295CE" wp14:editId="4CBFA3EC">
             <wp:extent cx="2491398" cy="7696200"/>
             <wp:effectExtent l="0" t="0" r="0" b="0"/>
-            <wp:docPr id="686002408" name="" title=""/>
+            <wp:docPr id="686002408" name="Picture 686002408"/>
             <wp:cNvGraphicFramePr>
-              <a:graphicFrameLocks noChangeAspect="1"/>
+              <a:graphicFrameLocks xmlns:a="http://schemas.openxmlformats.org/drawingml/2006/main" noChangeAspect="1"/>
             </wp:cNvGraphicFramePr>
-            <a:graphic>
+            <a:graphic xmlns:a="http://schemas.openxmlformats.org/drawingml/2006/main">
               <a:graphicData uri="http://schemas.openxmlformats.org/drawingml/2006/picture">
-                <pic:pic>
+                <pic:pic xmlns:pic="http://schemas.openxmlformats.org/drawingml/2006/picture">
                   <pic:nvPicPr>
                     <pic:cNvPr id="0" name=""/>
                     <pic:cNvPicPr/>
                   </pic:nvPicPr>
                   <pic:blipFill>
-                    <a:blip r:embed="Rf4103825206b4b09">
+                    <a:blip r:embed="rId10">
                       <a:extLst>
-                        <a:ext xmlns:a="http://schemas.openxmlformats.org/drawingml/2006/main" uri="{28A0092B-C50C-407E-A947-70E740481C1C}">
-                          <a14:useLocalDpi val="0"/>
+                        <a:ext uri="{28A0092B-C50C-407E-A947-70E740481C1C}">
+                          <a14:useLocalDpi xmlns:a14="http://schemas.microsoft.com/office/drawing/2010/main" val="0"/>
                         </a:ext>
                       </a:extLst>
                     </a:blip>
@@ -3322,11 +3082,10 @@
     <w:p>
       <w:pPr>
         <w:tabs>
-          <w:tab w:val="left" w:leader="none" w:pos="2820"/>
+          <w:tab w:val="left" w:pos="2820"/>
         </w:tabs>
-        <w:ind w:left="0"/>
-        <w:rPr>
-          <w:rFonts w:ascii="Times New Roman" w:hAnsi="Times New Roman" w:cs="Times New Roman" w:asciiTheme="majorBidi" w:hAnsiTheme="majorBidi" w:cstheme="majorBidi"/>
+        <w:rPr>
+          <w:rFonts w:asciiTheme="majorBidi" w:hAnsiTheme="majorBidi" w:cstheme="majorBidi"/>
           <w:color w:val="FF0000"/>
           <w:sz w:val="36"/>
           <w:szCs w:val="36"/>
@@ -3334,26 +3093,30 @@
         </w:rPr>
       </w:pPr>
       <w:r>
+        <w:rPr>
+          <w:noProof/>
+        </w:rPr>
+        <w:lastRenderedPageBreak/>
         <w:drawing>
-          <wp:inline wp14:editId="37007EA6" wp14:anchorId="0323DAC6">
+          <wp:inline distT="0" distB="0" distL="0" distR="0" wp14:anchorId="0323DAC6" wp14:editId="37007EA6">
             <wp:extent cx="5943600" cy="5724524"/>
             <wp:effectExtent l="0" t="0" r="0" b="0"/>
-            <wp:docPr id="895196563" name="" title=""/>
+            <wp:docPr id="895196563" name="Picture 895196563"/>
             <wp:cNvGraphicFramePr>
-              <a:graphicFrameLocks noChangeAspect="1"/>
+              <a:graphicFrameLocks xmlns:a="http://schemas.openxmlformats.org/drawingml/2006/main" noChangeAspect="1"/>
             </wp:cNvGraphicFramePr>
-            <a:graphic>
+            <a:graphic xmlns:a="http://schemas.openxmlformats.org/drawingml/2006/main">
               <a:graphicData uri="http://schemas.openxmlformats.org/drawingml/2006/picture">
-                <pic:pic>
+                <pic:pic xmlns:pic="http://schemas.openxmlformats.org/drawingml/2006/picture">
                   <pic:nvPicPr>
                     <pic:cNvPr id="0" name=""/>
                     <pic:cNvPicPr/>
                   </pic:nvPicPr>
                   <pic:blipFill>
-                    <a:blip r:embed="R227a11c1d1de489a">
+                    <a:blip r:embed="rId11">
                       <a:extLst>
-                        <a:ext xmlns:a="http://schemas.openxmlformats.org/drawingml/2006/main" uri="{28A0092B-C50C-407E-A947-70E740481C1C}">
-                          <a14:useLocalDpi val="0"/>
+                        <a:ext uri="{28A0092B-C50C-407E-A947-70E740481C1C}">
+                          <a14:useLocalDpi xmlns:a14="http://schemas.microsoft.com/office/drawing/2010/main" val="0"/>
                         </a:ext>
                       </a:extLst>
                     </a:blip>
@@ -3377,8 +3140,54 @@
         </w:drawing>
       </w:r>
     </w:p>
+    <w:p>
+      <w:pPr>
+        <w:rPr>
+          <w:rFonts w:asciiTheme="majorBidi" w:hAnsiTheme="majorBidi" w:cstheme="majorBidi"/>
+          <w:color w:val="FF0000"/>
+          <w:sz w:val="36"/>
+          <w:szCs w:val="36"/>
+          <w:lang w:bidi="ar-EG"/>
+        </w:rPr>
+      </w:pPr>
+      <w:r>
+        <w:rPr>
+          <w:rFonts w:asciiTheme="majorBidi" w:hAnsiTheme="majorBidi" w:cstheme="majorBidi"/>
+          <w:color w:val="FF0000"/>
+          <w:sz w:val="36"/>
+          <w:szCs w:val="36"/>
+          <w:lang w:bidi="ar-EG"/>
+        </w:rPr>
+        <w:br w:type="page"/>
+      </w:r>
+    </w:p>
+    <w:p>
+      <w:pPr>
+        <w:tabs>
+          <w:tab w:val="left" w:pos="2820"/>
+        </w:tabs>
+        <w:rPr>
+          <w:rFonts w:asciiTheme="majorBidi" w:hAnsiTheme="majorBidi" w:cstheme="majorBidi"/>
+          <w:color w:val="FF0000"/>
+          <w:sz w:val="36"/>
+          <w:szCs w:val="36"/>
+          <w:lang w:bidi="ar-EG"/>
+        </w:rPr>
+      </w:pPr>
+      <w:r>
+        <w:rPr>
+          <w:rFonts w:asciiTheme="majorBidi" w:hAnsiTheme="majorBidi" w:cstheme="majorBidi"/>
+          <w:color w:val="FF0000"/>
+          <w:sz w:val="36"/>
+          <w:szCs w:val="36"/>
+          <w:lang w:bidi="ar-EG"/>
+        </w:rPr>
+        <w:lastRenderedPageBreak/>
+        <w:t>……Thank You</w:t>
+      </w:r>
+    </w:p>
     <w:sectPr>
-      <w:pgSz w:w="12240" w:h="15840" w:orient="portrait"/>
+      <w:pgSz w:w="12240" w:h="15840"/>
       <w:pgMar w:top="1440" w:right="1440" w:bottom="1440" w:left="1440" w:header="720" w:footer="720" w:gutter="0"/>
       <w:pgNumType w:start="0"/>
       <w:cols w:space="720"/>
@@ -3849,7 +3658,7 @@
   <w:docDefaults>
     <w:rPrDefault>
       <w:rPr>
-        <w:rFonts w:asciiTheme="minorHAnsi" w:hAnsiTheme="minorHAnsi" w:eastAsiaTheme="minorHAnsi" w:cstheme="minorBidi"/>
+        <w:rFonts w:asciiTheme="minorHAnsi" w:eastAsiaTheme="minorHAnsi" w:hAnsiTheme="minorHAnsi" w:cstheme="minorBidi"/>
         <w:kern w:val="2"/>
         <w:sz w:val="24"/>
         <w:szCs w:val="24"/>
@@ -3866,14 +3675,14 @@
   <w:latentStyles w:defLockedState="0" w:defUIPriority="99" w:defSemiHidden="0" w:defUnhideWhenUsed="0" w:defQFormat="0" w:count="376">
     <w:lsdException w:name="Normal" w:uiPriority="0" w:qFormat="1"/>
     <w:lsdException w:name="heading 1" w:uiPriority="9" w:qFormat="1"/>
-    <w:lsdException w:name="heading 2" w:uiPriority="9" w:semiHidden="1" w:unhideWhenUsed="1" w:qFormat="1"/>
-    <w:lsdException w:name="heading 3" w:uiPriority="9" w:semiHidden="1" w:unhideWhenUsed="1" w:qFormat="1"/>
-    <w:lsdException w:name="heading 4" w:uiPriority="9" w:semiHidden="1" w:unhideWhenUsed="1" w:qFormat="1"/>
-    <w:lsdException w:name="heading 5" w:uiPriority="9" w:semiHidden="1" w:unhideWhenUsed="1" w:qFormat="1"/>
-    <w:lsdException w:name="heading 6" w:uiPriority="9" w:semiHidden="1" w:unhideWhenUsed="1" w:qFormat="1"/>
-    <w:lsdException w:name="heading 7" w:uiPriority="9" w:semiHidden="1" w:unhideWhenUsed="1" w:qFormat="1"/>
-    <w:lsdException w:name="heading 8" w:uiPriority="9" w:semiHidden="1" w:unhideWhenUsed="1" w:qFormat="1"/>
-    <w:lsdException w:name="heading 9" w:uiPriority="9" w:semiHidden="1" w:unhideWhenUsed="1" w:qFormat="1"/>
+    <w:lsdException w:name="heading 2" w:semiHidden="1" w:uiPriority="9" w:unhideWhenUsed="1" w:qFormat="1"/>
+    <w:lsdException w:name="heading 3" w:semiHidden="1" w:uiPriority="9" w:unhideWhenUsed="1" w:qFormat="1"/>
+    <w:lsdException w:name="heading 4" w:semiHidden="1" w:uiPriority="9" w:unhideWhenUsed="1" w:qFormat="1"/>
+    <w:lsdException w:name="heading 5" w:semiHidden="1" w:uiPriority="9" w:unhideWhenUsed="1" w:qFormat="1"/>
+    <w:lsdException w:name="heading 6" w:semiHidden="1" w:uiPriority="9" w:unhideWhenUsed="1" w:qFormat="1"/>
+    <w:lsdException w:name="heading 7" w:semiHidden="1" w:uiPriority="9" w:unhideWhenUsed="1" w:qFormat="1"/>
+    <w:lsdException w:name="heading 8" w:semiHidden="1" w:uiPriority="9" w:unhideWhenUsed="1" w:qFormat="1"/>
+    <w:lsdException w:name="heading 9" w:semiHidden="1" w:uiPriority="9" w:unhideWhenUsed="1" w:qFormat="1"/>
     <w:lsdException w:name="index 1" w:semiHidden="1" w:unhideWhenUsed="1"/>
     <w:lsdException w:name="index 2" w:semiHidden="1" w:unhideWhenUsed="1"/>
     <w:lsdException w:name="index 3" w:semiHidden="1" w:unhideWhenUsed="1"/>
@@ -3883,22 +3692,22 @@
     <w:lsdException w:name="index 7" w:semiHidden="1" w:unhideWhenUsed="1"/>
     <w:lsdException w:name="index 8" w:semiHidden="1" w:unhideWhenUsed="1"/>
     <w:lsdException w:name="index 9" w:semiHidden="1" w:unhideWhenUsed="1"/>
-    <w:lsdException w:name="toc 1" w:uiPriority="39" w:semiHidden="1" w:unhideWhenUsed="1"/>
-    <w:lsdException w:name="toc 2" w:uiPriority="39" w:semiHidden="1" w:unhideWhenUsed="1"/>
-    <w:lsdException w:name="toc 3" w:uiPriority="39" w:semiHidden="1" w:unhideWhenUsed="1"/>
-    <w:lsdException w:name="toc 4" w:uiPriority="39" w:semiHidden="1" w:unhideWhenUsed="1"/>
-    <w:lsdException w:name="toc 5" w:uiPriority="39" w:semiHidden="1" w:unhideWhenUsed="1"/>
-    <w:lsdException w:name="toc 6" w:uiPriority="39" w:semiHidden="1" w:unhideWhenUsed="1"/>
-    <w:lsdException w:name="toc 7" w:uiPriority="39" w:semiHidden="1" w:unhideWhenUsed="1"/>
-    <w:lsdException w:name="toc 8" w:uiPriority="39" w:semiHidden="1" w:unhideWhenUsed="1"/>
-    <w:lsdException w:name="toc 9" w:uiPriority="39" w:semiHidden="1" w:unhideWhenUsed="1"/>
+    <w:lsdException w:name="toc 1" w:semiHidden="1" w:uiPriority="39" w:unhideWhenUsed="1"/>
+    <w:lsdException w:name="toc 2" w:semiHidden="1" w:uiPriority="39" w:unhideWhenUsed="1"/>
+    <w:lsdException w:name="toc 3" w:semiHidden="1" w:uiPriority="39" w:unhideWhenUsed="1"/>
+    <w:lsdException w:name="toc 4" w:semiHidden="1" w:uiPriority="39" w:unhideWhenUsed="1"/>
+    <w:lsdException w:name="toc 5" w:semiHidden="1" w:uiPriority="39" w:unhideWhenUsed="1"/>
+    <w:lsdException w:name="toc 6" w:semiHidden="1" w:uiPriority="39" w:unhideWhenUsed="1"/>
+    <w:lsdException w:name="toc 7" w:semiHidden="1" w:uiPriority="39" w:unhideWhenUsed="1"/>
+    <w:lsdException w:name="toc 8" w:semiHidden="1" w:uiPriority="39" w:unhideWhenUsed="1"/>
+    <w:lsdException w:name="toc 9" w:semiHidden="1" w:uiPriority="39" w:unhideWhenUsed="1"/>
     <w:lsdException w:name="Normal Indent" w:semiHidden="1" w:unhideWhenUsed="1"/>
     <w:lsdException w:name="footnote text" w:semiHidden="1" w:unhideWhenUsed="1"/>
     <w:lsdException w:name="annotation text" w:semiHidden="1" w:unhideWhenUsed="1"/>
     <w:lsdException w:name="header" w:semiHidden="1" w:unhideWhenUsed="1"/>
     <w:lsdException w:name="footer" w:semiHidden="1" w:unhideWhenUsed="1"/>
     <w:lsdException w:name="index heading" w:semiHidden="1" w:unhideWhenUsed="1"/>
-    <w:lsdException w:name="caption" w:uiPriority="35" w:semiHidden="1" w:unhideWhenUsed="1" w:qFormat="1"/>
+    <w:lsdException w:name="caption" w:semiHidden="1" w:uiPriority="35" w:unhideWhenUsed="1" w:qFormat="1"/>
     <w:lsdException w:name="table of figures" w:semiHidden="1" w:unhideWhenUsed="1"/>
     <w:lsdException w:name="envelope address" w:semiHidden="1" w:unhideWhenUsed="1"/>
     <w:lsdException w:name="envelope return" w:semiHidden="1" w:unhideWhenUsed="1"/>
@@ -3929,7 +3738,7 @@
     <w:lsdException w:name="Title" w:uiPriority="10" w:qFormat="1"/>
     <w:lsdException w:name="Closing" w:semiHidden="1" w:unhideWhenUsed="1"/>
     <w:lsdException w:name="Signature" w:semiHidden="1" w:unhideWhenUsed="1"/>
-    <w:lsdException w:name="Default Paragraph Font" w:uiPriority="1" w:semiHidden="1" w:unhideWhenUsed="1"/>
+    <w:lsdException w:name="Default Paragraph Font" w:semiHidden="1" w:uiPriority="1" w:unhideWhenUsed="1"/>
     <w:lsdException w:name="Body Text" w:semiHidden="1" w:unhideWhenUsed="1"/>
     <w:lsdException w:name="Body Text Indent" w:semiHidden="1" w:unhideWhenUsed="1"/>
     <w:lsdException w:name="List Continue" w:semiHidden="1" w:unhideWhenUsed="1"/>
@@ -4129,8 +3938,8 @@
     <w:lsdException w:name="Subtle Reference" w:uiPriority="31" w:qFormat="1"/>
     <w:lsdException w:name="Intense Reference" w:uiPriority="32" w:qFormat="1"/>
     <w:lsdException w:name="Book Title" w:uiPriority="33" w:qFormat="1"/>
-    <w:lsdException w:name="Bibliography" w:uiPriority="37" w:semiHidden="1" w:unhideWhenUsed="1"/>
-    <w:lsdException w:name="TOC Heading" w:uiPriority="39" w:semiHidden="1" w:unhideWhenUsed="1" w:qFormat="1"/>
+    <w:lsdException w:name="Bibliography" w:semiHidden="1" w:uiPriority="37" w:unhideWhenUsed="1"/>
+    <w:lsdException w:name="TOC Heading" w:semiHidden="1" w:uiPriority="39" w:unhideWhenUsed="1" w:qFormat="1"/>
     <w:lsdException w:name="Plain Table 1" w:uiPriority="41"/>
     <w:lsdException w:name="Plain Table 2" w:uiPriority="42"/>
     <w:lsdException w:name="Plain Table 3" w:uiPriority="43"/>
@@ -4241,7 +4050,7 @@
     <w:lsdException w:name="Unresolved Mention" w:semiHidden="1" w:unhideWhenUsed="1"/>
     <w:lsdException w:name="Smart Link" w:semiHidden="1" w:unhideWhenUsed="1"/>
   </w:latentStyles>
-  <w:style w:type="paragraph" w:styleId="Normal" w:default="1">
+  <w:style w:type="paragraph" w:default="1" w:styleId="Normal">
     <w:name w:val="Normal"/>
     <w:qFormat/>
   </w:style>
@@ -4260,7 +4069,7 @@
       <w:outlineLvl w:val="0"/>
     </w:pPr>
     <w:rPr>
-      <w:rFonts w:asciiTheme="majorHAnsi" w:hAnsiTheme="majorHAnsi" w:eastAsiaTheme="majorEastAsia" w:cstheme="majorBidi"/>
+      <w:rFonts w:asciiTheme="majorHAnsi" w:eastAsiaTheme="majorEastAsia" w:hAnsiTheme="majorHAnsi" w:cstheme="majorBidi"/>
       <w:color w:val="0F4761" w:themeColor="accent1" w:themeShade="BF"/>
       <w:sz w:val="40"/>
       <w:szCs w:val="40"/>
@@ -4283,7 +4092,7 @@
       <w:outlineLvl w:val="1"/>
     </w:pPr>
     <w:rPr>
-      <w:rFonts w:asciiTheme="majorHAnsi" w:hAnsiTheme="majorHAnsi" w:eastAsiaTheme="majorEastAsia" w:cstheme="majorBidi"/>
+      <w:rFonts w:asciiTheme="majorHAnsi" w:eastAsiaTheme="majorEastAsia" w:hAnsiTheme="majorHAnsi" w:cstheme="majorBidi"/>
       <w:color w:val="0F4761" w:themeColor="accent1" w:themeShade="BF"/>
       <w:sz w:val="32"/>
       <w:szCs w:val="32"/>
@@ -4444,13 +4253,13 @@
       <w:color w:val="272727" w:themeColor="text1" w:themeTint="D8"/>
     </w:rPr>
   </w:style>
-  <w:style w:type="character" w:styleId="DefaultParagraphFont" w:default="1">
+  <w:style w:type="character" w:default="1" w:styleId="DefaultParagraphFont">
     <w:name w:val="Default Paragraph Font"/>
     <w:uiPriority w:val="1"/>
     <w:semiHidden/>
     <w:unhideWhenUsed/>
   </w:style>
-  <w:style w:type="table" w:styleId="TableNormal" w:default="1">
+  <w:style w:type="table" w:default="1" w:styleId="TableNormal">
     <w:name w:val="Normal Table"/>
     <w:uiPriority w:val="99"/>
     <w:semiHidden/>
@@ -4465,26 +4274,26 @@
       </w:tblCellMar>
     </w:tblPr>
   </w:style>
-  <w:style w:type="numbering" w:styleId="NoList" w:default="1">
+  <w:style w:type="numbering" w:default="1" w:styleId="NoList">
     <w:name w:val="No List"/>
     <w:uiPriority w:val="99"/>
     <w:semiHidden/>
     <w:unhideWhenUsed/>
   </w:style>
-  <w:style w:type="character" w:styleId="Heading1Char" w:customStyle="1">
+  <w:style w:type="character" w:customStyle="1" w:styleId="Heading1Char">
     <w:name w:val="Heading 1 Char"/>
     <w:basedOn w:val="DefaultParagraphFont"/>
     <w:link w:val="Heading1"/>
     <w:uiPriority w:val="9"/>
     <w:rsid w:val="00974FB0"/>
     <w:rPr>
-      <w:rFonts w:asciiTheme="majorHAnsi" w:hAnsiTheme="majorHAnsi" w:eastAsiaTheme="majorEastAsia" w:cstheme="majorBidi"/>
+      <w:rFonts w:asciiTheme="majorHAnsi" w:eastAsiaTheme="majorEastAsia" w:hAnsiTheme="majorHAnsi" w:cstheme="majorBidi"/>
       <w:color w:val="0F4761" w:themeColor="accent1" w:themeShade="BF"/>
       <w:sz w:val="40"/>
       <w:szCs w:val="40"/>
     </w:rPr>
   </w:style>
-  <w:style w:type="character" w:styleId="Heading2Char" w:customStyle="1">
+  <w:style w:type="character" w:customStyle="1" w:styleId="Heading2Char">
     <w:name w:val="Heading 2 Char"/>
     <w:basedOn w:val="DefaultParagraphFont"/>
     <w:link w:val="Heading2"/>
@@ -4492,13 +4301,13 @@
     <w:semiHidden/>
     <w:rsid w:val="00974FB0"/>
     <w:rPr>
-      <w:rFonts w:asciiTheme="majorHAnsi" w:hAnsiTheme="majorHAnsi" w:eastAsiaTheme="majorEastAsia" w:cstheme="majorBidi"/>
+      <w:rFonts w:asciiTheme="majorHAnsi" w:eastAsiaTheme="majorEastAsia" w:hAnsiTheme="majorHAnsi" w:cstheme="majorBidi"/>
       <w:color w:val="0F4761" w:themeColor="accent1" w:themeShade="BF"/>
       <w:sz w:val="32"/>
       <w:szCs w:val="32"/>
     </w:rPr>
   </w:style>
-  <w:style w:type="character" w:styleId="Heading3Char" w:customStyle="1">
+  <w:style w:type="character" w:customStyle="1" w:styleId="Heading3Char">
     <w:name w:val="Heading 3 Char"/>
     <w:basedOn w:val="DefaultParagraphFont"/>
     <w:link w:val="Heading3"/>
@@ -4512,7 +4321,7 @@
       <w:szCs w:val="28"/>
     </w:rPr>
   </w:style>
-  <w:style w:type="character" w:styleId="Heading4Char" w:customStyle="1">
+  <w:style w:type="character" w:customStyle="1" w:styleId="Heading4Char">
     <w:name w:val="Heading 4 Char"/>
     <w:basedOn w:val="DefaultParagraphFont"/>
     <w:link w:val="Heading4"/>
@@ -4526,7 +4335,7 @@
       <w:color w:val="0F4761" w:themeColor="accent1" w:themeShade="BF"/>
     </w:rPr>
   </w:style>
-  <w:style w:type="character" w:styleId="Heading5Char" w:customStyle="1">
+  <w:style w:type="character" w:customStyle="1" w:styleId="Heading5Char">
     <w:name w:val="Heading 5 Char"/>
     <w:basedOn w:val="DefaultParagraphFont"/>
     <w:link w:val="Heading5"/>
@@ -4538,7 +4347,7 @@
       <w:color w:val="0F4761" w:themeColor="accent1" w:themeShade="BF"/>
     </w:rPr>
   </w:style>
-  <w:style w:type="character" w:styleId="Heading6Char" w:customStyle="1">
+  <w:style w:type="character" w:customStyle="1" w:styleId="Heading6Char">
     <w:name w:val="Heading 6 Char"/>
     <w:basedOn w:val="DefaultParagraphFont"/>
     <w:link w:val="Heading6"/>
@@ -4552,7 +4361,7 @@
       <w:color w:val="595959" w:themeColor="text1" w:themeTint="A6"/>
     </w:rPr>
   </w:style>
-  <w:style w:type="character" w:styleId="Heading7Char" w:customStyle="1">
+  <w:style w:type="character" w:customStyle="1" w:styleId="Heading7Char">
     <w:name w:val="Heading 7 Char"/>
     <w:basedOn w:val="DefaultParagraphFont"/>
     <w:link w:val="Heading7"/>
@@ -4564,7 +4373,7 @@
       <w:color w:val="595959" w:themeColor="text1" w:themeTint="A6"/>
     </w:rPr>
   </w:style>
-  <w:style w:type="character" w:styleId="Heading8Char" w:customStyle="1">
+  <w:style w:type="character" w:customStyle="1" w:styleId="Heading8Char">
     <w:name w:val="Heading 8 Char"/>
     <w:basedOn w:val="DefaultParagraphFont"/>
     <w:link w:val="Heading8"/>
@@ -4578,7 +4387,7 @@
       <w:color w:val="272727" w:themeColor="text1" w:themeTint="D8"/>
     </w:rPr>
   </w:style>
-  <w:style w:type="character" w:styleId="Heading9Char" w:customStyle="1">
+  <w:style w:type="character" w:customStyle="1" w:styleId="Heading9Char">
     <w:name w:val="Heading 9 Char"/>
     <w:basedOn w:val="DefaultParagraphFont"/>
     <w:link w:val="Heading9"/>
@@ -4603,21 +4412,21 @@
       <w:contextualSpacing/>
     </w:pPr>
     <w:rPr>
-      <w:rFonts w:asciiTheme="majorHAnsi" w:hAnsiTheme="majorHAnsi" w:eastAsiaTheme="majorEastAsia" w:cstheme="majorBidi"/>
+      <w:rFonts w:asciiTheme="majorHAnsi" w:eastAsiaTheme="majorEastAsia" w:hAnsiTheme="majorHAnsi" w:cstheme="majorBidi"/>
       <w:spacing w:val="-10"/>
       <w:kern w:val="28"/>
       <w:sz w:val="56"/>
       <w:szCs w:val="56"/>
     </w:rPr>
   </w:style>
-  <w:style w:type="character" w:styleId="TitleChar" w:customStyle="1">
+  <w:style w:type="character" w:customStyle="1" w:styleId="TitleChar">
     <w:name w:val="Title Char"/>
     <w:basedOn w:val="DefaultParagraphFont"/>
     <w:link w:val="Title"/>
     <w:uiPriority w:val="10"/>
     <w:rsid w:val="00974FB0"/>
     <w:rPr>
-      <w:rFonts w:asciiTheme="majorHAnsi" w:hAnsiTheme="majorHAnsi" w:eastAsiaTheme="majorEastAsia" w:cstheme="majorBidi"/>
+      <w:rFonts w:asciiTheme="majorHAnsi" w:eastAsiaTheme="majorEastAsia" w:hAnsiTheme="majorHAnsi" w:cstheme="majorBidi"/>
       <w:spacing w:val="-10"/>
       <w:kern w:val="28"/>
       <w:sz w:val="56"/>
@@ -4645,7 +4454,7 @@
       <w:szCs w:val="28"/>
     </w:rPr>
   </w:style>
-  <w:style w:type="character" w:styleId="SubtitleChar" w:customStyle="1">
+  <w:style w:type="character" w:customStyle="1" w:styleId="SubtitleChar">
     <w:name w:val="Subtitle Char"/>
     <w:basedOn w:val="DefaultParagraphFont"/>
     <w:link w:val="Subtitle"/>
@@ -4677,7 +4486,7 @@
       <w:color w:val="404040" w:themeColor="text1" w:themeTint="BF"/>
     </w:rPr>
   </w:style>
-  <w:style w:type="character" w:styleId="QuoteChar" w:customStyle="1">
+  <w:style w:type="character" w:customStyle="1" w:styleId="QuoteChar">
     <w:name w:val="Quote Char"/>
     <w:basedOn w:val="DefaultParagraphFont"/>
     <w:link w:val="Quote"/>
@@ -4722,8 +4531,8 @@
     <w:rsid w:val="00974FB0"/>
     <w:pPr>
       <w:pBdr>
-        <w:top w:val="single" w:color="0F4761" w:themeColor="accent1" w:themeShade="BF" w:sz="4" w:space="10"/>
-        <w:bottom w:val="single" w:color="0F4761" w:themeColor="accent1" w:themeShade="BF" w:sz="4" w:space="10"/>
+        <w:top w:val="single" w:sz="4" w:space="10" w:color="0F4761" w:themeColor="accent1" w:themeShade="BF"/>
+        <w:bottom w:val="single" w:sz="4" w:space="10" w:color="0F4761" w:themeColor="accent1" w:themeShade="BF"/>
       </w:pBdr>
       <w:spacing w:before="360" w:after="360"/>
       <w:ind w:left="864" w:right="864"/>
@@ -4735,7 +4544,7 @@
       <w:color w:val="0F4761" w:themeColor="accent1" w:themeShade="BF"/>
     </w:rPr>
   </w:style>
-  <w:style w:type="character" w:styleId="IntenseQuoteChar" w:customStyle="1">
+  <w:style w:type="character" w:customStyle="1" w:styleId="IntenseQuoteChar">
     <w:name w:val="Intense Quote Char"/>
     <w:basedOn w:val="DefaultParagraphFont"/>
     <w:link w:val="IntenseQuote"/>
@@ -4778,7 +4587,7 @@
       <w14:ligatures w14:val="none"/>
     </w:rPr>
   </w:style>
-  <w:style w:type="character" w:styleId="NoSpacingChar" w:customStyle="1">
+  <w:style w:type="character" w:customStyle="1" w:styleId="NoSpacingChar">
     <w:name w:val="No Spacing Char"/>
     <w:basedOn w:val="DefaultParagraphFont"/>
     <w:link w:val="NoSpacing"/>
@@ -4807,7 +4616,7 @@
       <w:spacing w:after="0" w:line="240" w:lineRule="auto"/>
     </w:pPr>
   </w:style>
-  <w:style w:type="character" w:styleId="HeaderChar" w:customStyle="1">
+  <w:style w:type="character" w:customStyle="1" w:styleId="HeaderChar">
     <w:name w:val="Header Char"/>
     <w:basedOn w:val="DefaultParagraphFont"/>
     <w:link w:val="Header"/>
@@ -4829,7 +4638,7 @@
       <w:spacing w:after="0" w:line="240" w:lineRule="auto"/>
     </w:pPr>
   </w:style>
-  <w:style w:type="character" w:styleId="FooterChar" w:customStyle="1">
+  <w:style w:type="character" w:customStyle="1" w:styleId="FooterChar">
     <w:name w:val="Footer Char"/>
     <w:basedOn w:val="DefaultParagraphFont"/>
     <w:link w:val="Footer"/>
@@ -4846,12 +4655,12 @@
     </w:pPr>
     <w:tblPr>
       <w:tblBorders>
-        <w:top w:val="single" w:color="auto" w:sz="4" w:space="0"/>
-        <w:left w:val="single" w:color="auto" w:sz="4" w:space="0"/>
-        <w:bottom w:val="single" w:color="auto" w:sz="4" w:space="0"/>
-        <w:right w:val="single" w:color="auto" w:sz="4" w:space="0"/>
-        <w:insideH w:val="single" w:color="auto" w:sz="4" w:space="0"/>
-        <w:insideV w:val="single" w:color="auto" w:sz="4" w:space="0"/>
+        <w:top w:val="single" w:sz="4" w:space="0" w:color="auto"/>
+        <w:left w:val="single" w:sz="4" w:space="0" w:color="auto"/>
+        <w:bottom w:val="single" w:sz="4" w:space="0" w:color="auto"/>
+        <w:right w:val="single" w:sz="4" w:space="0" w:color="auto"/>
+        <w:insideH w:val="single" w:sz="4" w:space="0" w:color="auto"/>
+        <w:insideV w:val="single" w:sz="4" w:space="0" w:color="auto"/>
       </w:tblBorders>
     </w:tblPr>
   </w:style>

</xml_diff>